<commit_message>
banco e tcc atualizado
</commit_message>
<xml_diff>
--- a/TCC/PTCC/DocumentacaoTCC/DOCUMENTACAO_TCC.docx
+++ b/TCC/PTCC/DocumentacaoTCC/DOCUMENTACAO_TCC.docx
@@ -6678,25 +6678,7 @@
                 <w:szCs w:val="24"/>
                 <w:lang w:eastAsia="pt-BR"/>
               </w:rPr>
-              <w:t>Este caso de uso descreve o</w:t>
-            </w:r>
-            <w:r>
-              <w:rPr>
-                <w:rFonts w:eastAsia="Times New Roman" w:cs="Arial"/>
-                <w:color w:val="000000"/>
-                <w:szCs w:val="24"/>
-                <w:lang w:eastAsia="pt-BR"/>
-              </w:rPr>
-              <w:t xml:space="preserve"> acesso do usuário na intranet C</w:t>
-            </w:r>
-            <w:r>
-              <w:rPr>
-                <w:rFonts w:eastAsia="Times New Roman" w:cs="Arial"/>
-                <w:color w:val="000000"/>
-                <w:szCs w:val="24"/>
-                <w:lang w:eastAsia="pt-BR"/>
-              </w:rPr>
-              <w:t>ondMind</w:t>
+              <w:t>Este caso de uso descreve o acesso do usuário na intranet condMind</w:t>
             </w:r>
           </w:p>
         </w:tc>
@@ -15705,25 +15687,7 @@
                 <w:szCs w:val="24"/>
                 <w:lang w:eastAsia="pt-BR"/>
               </w:rPr>
-              <w:t>Este caso de uso descreve o processo de c</w:t>
-            </w:r>
-            <w:r>
-              <w:rPr>
-                <w:rFonts w:eastAsia="Times New Roman" w:cs="Arial"/>
-                <w:color w:val="000000"/>
-                <w:szCs w:val="24"/>
-                <w:lang w:eastAsia="pt-BR"/>
-              </w:rPr>
-              <w:t>adastro do usuário na intranet C</w:t>
-            </w:r>
-            <w:r>
-              <w:rPr>
-                <w:rFonts w:eastAsia="Times New Roman" w:cs="Arial"/>
-                <w:color w:val="000000"/>
-                <w:szCs w:val="24"/>
-                <w:lang w:eastAsia="pt-BR"/>
-              </w:rPr>
-              <w:t>ondMind</w:t>
+              <w:t>Este caso de uso descreve o processo de cadastro do usuário na intranet condMind</w:t>
             </w:r>
           </w:p>
         </w:tc>
@@ -16683,25 +16647,7 @@
                 <w:szCs w:val="24"/>
                 <w:lang w:eastAsia="pt-BR"/>
               </w:rPr>
-              <w:t>Este caso de uso descreve a exclusão do c</w:t>
-            </w:r>
-            <w:r>
-              <w:rPr>
-                <w:rFonts w:eastAsia="Times New Roman" w:cs="Arial"/>
-                <w:color w:val="000000"/>
-                <w:szCs w:val="24"/>
-                <w:lang w:eastAsia="pt-BR"/>
-              </w:rPr>
-              <w:t>adastro do usuário na intranet C</w:t>
-            </w:r>
-            <w:r>
-              <w:rPr>
-                <w:rFonts w:eastAsia="Times New Roman" w:cs="Arial"/>
-                <w:color w:val="000000"/>
-                <w:szCs w:val="24"/>
-                <w:lang w:eastAsia="pt-BR"/>
-              </w:rPr>
-              <w:t>ondMind</w:t>
+              <w:t>Este caso de uso descreve a exclusão do cadastro do usuário na intranet condMind</w:t>
             </w:r>
           </w:p>
         </w:tc>
@@ -17906,25 +17852,7 @@
                 <w:szCs w:val="24"/>
                 <w:lang w:eastAsia="pt-BR"/>
               </w:rPr>
-              <w:t xml:space="preserve">Este caso de uso descreve o sorteio e o cadastro de vagas do condomínio </w:t>
-            </w:r>
-            <w:r>
-              <w:rPr>
-                <w:rFonts w:eastAsia="Times New Roman" w:cs="Arial"/>
-                <w:color w:val="000000"/>
-                <w:szCs w:val="24"/>
-                <w:lang w:eastAsia="pt-BR"/>
-              </w:rPr>
-              <w:t>na intranet C</w:t>
-            </w:r>
-            <w:r>
-              <w:rPr>
-                <w:rFonts w:eastAsia="Times New Roman" w:cs="Arial"/>
-                <w:color w:val="000000"/>
-                <w:szCs w:val="24"/>
-                <w:lang w:eastAsia="pt-BR"/>
-              </w:rPr>
-              <w:t>ondMind</w:t>
+              <w:t>Este caso de uso descreve o sorteio e o cadastro de vagas do condomínio na intranet condMind</w:t>
             </w:r>
           </w:p>
         </w:tc>
@@ -18632,14 +18560,6 @@
     </w:p>
     <w:p>
       <w:pPr>
-        <w:pStyle w:val="PargrafodaLista"/>
-        <w:rPr>
-          <w:b/>
-        </w:rPr>
-      </w:pPr>
-    </w:p>
-    <w:p>
-      <w:pPr>
         <w:spacing w:line="360" w:lineRule="auto"/>
         <w:ind w:left="360"/>
         <w:jc w:val="both"/>
@@ -18732,19 +18652,16 @@
         <w:ind w:left="360"/>
         <w:jc w:val="both"/>
       </w:pPr>
-    </w:p>
-    <w:p>
-      <w:pPr>
-        <w:spacing w:line="360" w:lineRule="auto"/>
-        <w:ind w:left="360" w:hanging="360"/>
-        <w:jc w:val="both"/>
-      </w:pPr>
-      <w:r>
+      <w:r>
+        <w:rPr>
+          <w:noProof/>
+          <w:lang w:eastAsia="pt-BR"/>
+        </w:rPr>
         <w:drawing>
-          <wp:inline distT="0" distB="0" distL="0" distR="0" wp14:anchorId="540B6894" wp14:editId="03DA3D8E">
-            <wp:extent cx="5760085" cy="3785689"/>
-            <wp:effectExtent l="0" t="0" r="0" b="5715"/>
-            <wp:docPr id="13" name="Imagem 13"/>
+          <wp:inline distT="0" distB="0" distL="0" distR="0" wp14:anchorId="423D12C5" wp14:editId="714C0680">
+            <wp:extent cx="5760085" cy="4438650"/>
+            <wp:effectExtent l="0" t="0" r="0" b="0"/>
+            <wp:docPr id="10" name="Imagem 10"/>
             <wp:cNvGraphicFramePr>
               <a:graphicFrameLocks xmlns:a="http://schemas.openxmlformats.org/drawingml/2006/main" noChangeAspect="1"/>
             </wp:cNvGraphicFramePr>
@@ -18752,36 +18669,23 @@
               <a:graphicData uri="http://schemas.openxmlformats.org/drawingml/2006/picture">
                 <pic:pic xmlns:pic="http://schemas.openxmlformats.org/drawingml/2006/picture">
                   <pic:nvPicPr>
-                    <pic:cNvPr id="0" name="Picture 1"/>
-                    <pic:cNvPicPr>
-                      <a:picLocks noChangeAspect="1" noChangeArrowheads="1"/>
-                    </pic:cNvPicPr>
+                    <pic:cNvPr id="1" name=""/>
+                    <pic:cNvPicPr/>
                   </pic:nvPicPr>
                   <pic:blipFill>
-                    <a:blip r:embed="rId17">
-                      <a:extLst>
-                        <a:ext uri="{28A0092B-C50C-407E-A947-70E740481C1C}">
-                          <a14:useLocalDpi xmlns:a14="http://schemas.microsoft.com/office/drawing/2010/main" val="0"/>
-                        </a:ext>
-                      </a:extLst>
-                    </a:blip>
-                    <a:srcRect/>
+                    <a:blip r:embed="rId17"/>
                     <a:stretch>
                       <a:fillRect/>
                     </a:stretch>
                   </pic:blipFill>
-                  <pic:spPr bwMode="auto">
+                  <pic:spPr>
                     <a:xfrm>
                       <a:off x="0" y="0"/>
-                      <a:ext cx="5760085" cy="3785689"/>
+                      <a:ext cx="5760085" cy="4438650"/>
                     </a:xfrm>
                     <a:prstGeom prst="rect">
                       <a:avLst/>
                     </a:prstGeom>
-                    <a:noFill/>
-                    <a:ln>
-                      <a:noFill/>
-                    </a:ln>
                   </pic:spPr>
                 </pic:pic>
               </a:graphicData>
@@ -18793,15 +18697,20 @@
     <w:p>
       <w:pPr>
         <w:spacing w:line="360" w:lineRule="auto"/>
+        <w:ind w:left="360"/>
         <w:jc w:val="both"/>
       </w:pPr>
       <w:r>
+        <w:rPr>
+          <w:noProof/>
+          <w:lang w:eastAsia="pt-BR"/>
+        </w:rPr>
         <w:lastRenderedPageBreak/>
         <w:drawing>
-          <wp:inline distT="0" distB="0" distL="0" distR="0" wp14:anchorId="2571E210" wp14:editId="7A75C6AF">
-            <wp:extent cx="5760085" cy="7337462"/>
+          <wp:inline distT="0" distB="0" distL="0" distR="0" wp14:anchorId="70441705" wp14:editId="57006E0B">
+            <wp:extent cx="5760085" cy="7391400"/>
             <wp:effectExtent l="0" t="0" r="0" b="0"/>
-            <wp:docPr id="18" name="Imagem 18"/>
+            <wp:docPr id="12" name="Imagem 12"/>
             <wp:cNvGraphicFramePr>
               <a:graphicFrameLocks xmlns:a="http://schemas.openxmlformats.org/drawingml/2006/main" noChangeAspect="1"/>
             </wp:cNvGraphicFramePr>
@@ -18809,36 +18718,23 @@
               <a:graphicData uri="http://schemas.openxmlformats.org/drawingml/2006/picture">
                 <pic:pic xmlns:pic="http://schemas.openxmlformats.org/drawingml/2006/picture">
                   <pic:nvPicPr>
-                    <pic:cNvPr id="0" name="Picture 2"/>
-                    <pic:cNvPicPr>
-                      <a:picLocks noChangeAspect="1" noChangeArrowheads="1"/>
-                    </pic:cNvPicPr>
+                    <pic:cNvPr id="1" name=""/>
+                    <pic:cNvPicPr/>
                   </pic:nvPicPr>
                   <pic:blipFill>
-                    <a:blip r:embed="rId18">
-                      <a:extLst>
-                        <a:ext uri="{28A0092B-C50C-407E-A947-70E740481C1C}">
-                          <a14:useLocalDpi xmlns:a14="http://schemas.microsoft.com/office/drawing/2010/main" val="0"/>
-                        </a:ext>
-                      </a:extLst>
-                    </a:blip>
-                    <a:srcRect/>
+                    <a:blip r:embed="rId18"/>
                     <a:stretch>
                       <a:fillRect/>
                     </a:stretch>
                   </pic:blipFill>
-                  <pic:spPr bwMode="auto">
+                  <pic:spPr>
                     <a:xfrm>
                       <a:off x="0" y="0"/>
-                      <a:ext cx="5760085" cy="7337462"/>
+                      <a:ext cx="5760085" cy="7391400"/>
                     </a:xfrm>
                     <a:prstGeom prst="rect">
                       <a:avLst/>
                     </a:prstGeom>
-                    <a:noFill/>
-                    <a:ln>
-                      <a:noFill/>
-                    </a:ln>
                   </pic:spPr>
                 </pic:pic>
               </a:graphicData>
@@ -18850,15 +18746,20 @@
     <w:p>
       <w:pPr>
         <w:spacing w:line="360" w:lineRule="auto"/>
+        <w:ind w:left="360"/>
         <w:jc w:val="both"/>
       </w:pPr>
       <w:r>
+        <w:rPr>
+          <w:noProof/>
+          <w:lang w:eastAsia="pt-BR"/>
+        </w:rPr>
         <w:lastRenderedPageBreak/>
         <w:drawing>
-          <wp:inline distT="0" distB="0" distL="0" distR="0" wp14:anchorId="6FF7616D" wp14:editId="2C973C00">
-            <wp:extent cx="5760085" cy="3916518"/>
-            <wp:effectExtent l="0" t="0" r="0" b="8255"/>
-            <wp:docPr id="19" name="Imagem 19"/>
+          <wp:inline distT="0" distB="0" distL="0" distR="0" wp14:anchorId="287C16E1" wp14:editId="2DCF1EE5">
+            <wp:extent cx="5760085" cy="3901440"/>
+            <wp:effectExtent l="0" t="0" r="0" b="3810"/>
+            <wp:docPr id="15" name="Imagem 15"/>
             <wp:cNvGraphicFramePr>
               <a:graphicFrameLocks xmlns:a="http://schemas.openxmlformats.org/drawingml/2006/main" noChangeAspect="1"/>
             </wp:cNvGraphicFramePr>
@@ -18866,36 +18767,23 @@
               <a:graphicData uri="http://schemas.openxmlformats.org/drawingml/2006/picture">
                 <pic:pic xmlns:pic="http://schemas.openxmlformats.org/drawingml/2006/picture">
                   <pic:nvPicPr>
-                    <pic:cNvPr id="0" name="Picture 3"/>
-                    <pic:cNvPicPr>
-                      <a:picLocks noChangeAspect="1" noChangeArrowheads="1"/>
-                    </pic:cNvPicPr>
+                    <pic:cNvPr id="1" name=""/>
+                    <pic:cNvPicPr/>
                   </pic:nvPicPr>
                   <pic:blipFill>
-                    <a:blip r:embed="rId19">
-                      <a:extLst>
-                        <a:ext uri="{28A0092B-C50C-407E-A947-70E740481C1C}">
-                          <a14:useLocalDpi xmlns:a14="http://schemas.microsoft.com/office/drawing/2010/main" val="0"/>
-                        </a:ext>
-                      </a:extLst>
-                    </a:blip>
-                    <a:srcRect/>
+                    <a:blip r:embed="rId19"/>
                     <a:stretch>
                       <a:fillRect/>
                     </a:stretch>
                   </pic:blipFill>
-                  <pic:spPr bwMode="auto">
+                  <pic:spPr>
                     <a:xfrm>
                       <a:off x="0" y="0"/>
-                      <a:ext cx="5760085" cy="3916518"/>
+                      <a:ext cx="5760085" cy="3901440"/>
                     </a:xfrm>
                     <a:prstGeom prst="rect">
                       <a:avLst/>
                     </a:prstGeom>
-                    <a:noFill/>
-                    <a:ln>
-                      <a:noFill/>
-                    </a:ln>
                   </pic:spPr>
                 </pic:pic>
               </a:graphicData>
@@ -18914,14 +18802,19 @@
     <w:p>
       <w:pPr>
         <w:spacing w:line="360" w:lineRule="auto"/>
+        <w:ind w:left="360"/>
         <w:jc w:val="both"/>
       </w:pPr>
       <w:r>
+        <w:rPr>
+          <w:noProof/>
+          <w:lang w:eastAsia="pt-BR"/>
+        </w:rPr>
         <w:drawing>
-          <wp:inline distT="0" distB="0" distL="0" distR="0" wp14:anchorId="709E169D" wp14:editId="11FBACF1">
-            <wp:extent cx="5769689" cy="3790950"/>
-            <wp:effectExtent l="0" t="0" r="2540" b="0"/>
-            <wp:docPr id="20" name="Imagem 20"/>
+          <wp:inline distT="0" distB="0" distL="0" distR="0" wp14:anchorId="143264A7" wp14:editId="6C4C0FF1">
+            <wp:extent cx="5611008" cy="3667637"/>
+            <wp:effectExtent l="0" t="0" r="8890" b="9525"/>
+            <wp:docPr id="16" name="Imagem 16"/>
             <wp:cNvGraphicFramePr>
               <a:graphicFrameLocks xmlns:a="http://schemas.openxmlformats.org/drawingml/2006/main" noChangeAspect="1"/>
             </wp:cNvGraphicFramePr>
@@ -18929,36 +18822,23 @@
               <a:graphicData uri="http://schemas.openxmlformats.org/drawingml/2006/picture">
                 <pic:pic xmlns:pic="http://schemas.openxmlformats.org/drawingml/2006/picture">
                   <pic:nvPicPr>
-                    <pic:cNvPr id="0" name="Picture 4"/>
-                    <pic:cNvPicPr>
-                      <a:picLocks noChangeAspect="1" noChangeArrowheads="1"/>
-                    </pic:cNvPicPr>
+                    <pic:cNvPr id="1" name=""/>
+                    <pic:cNvPicPr/>
                   </pic:nvPicPr>
                   <pic:blipFill>
-                    <a:blip r:embed="rId20">
-                      <a:extLst>
-                        <a:ext uri="{28A0092B-C50C-407E-A947-70E740481C1C}">
-                          <a14:useLocalDpi xmlns:a14="http://schemas.microsoft.com/office/drawing/2010/main" val="0"/>
-                        </a:ext>
-                      </a:extLst>
-                    </a:blip>
-                    <a:srcRect/>
+                    <a:blip r:embed="rId20"/>
                     <a:stretch>
                       <a:fillRect/>
                     </a:stretch>
                   </pic:blipFill>
-                  <pic:spPr bwMode="auto">
+                  <pic:spPr>
                     <a:xfrm>
                       <a:off x="0" y="0"/>
-                      <a:ext cx="5773616" cy="3793530"/>
+                      <a:ext cx="5611008" cy="3667637"/>
                     </a:xfrm>
                     <a:prstGeom prst="rect">
                       <a:avLst/>
                     </a:prstGeom>
-                    <a:noFill/>
-                    <a:ln>
-                      <a:noFill/>
-                    </a:ln>
                   </pic:spPr>
                 </pic:pic>
               </a:graphicData>
@@ -18973,22 +18853,24 @@
         <w:ind w:left="360"/>
         <w:jc w:val="both"/>
       </w:pPr>
-      <w:bookmarkStart w:id="0" w:name="_GoBack"/>
-      <w:bookmarkEnd w:id="0"/>
     </w:p>
     <w:p>
       <w:pPr>
         <w:spacing w:line="360" w:lineRule="auto"/>
-        <w:ind w:right="-1"/>
+        <w:ind w:left="360"/>
         <w:jc w:val="both"/>
       </w:pPr>
       <w:r>
+        <w:rPr>
+          <w:noProof/>
+          <w:lang w:eastAsia="pt-BR"/>
+        </w:rPr>
         <w:lastRenderedPageBreak/>
         <w:drawing>
-          <wp:inline distT="0" distB="0" distL="0" distR="0" wp14:anchorId="0D69050E" wp14:editId="0A9AD976">
-            <wp:extent cx="5781675" cy="4153729"/>
-            <wp:effectExtent l="0" t="0" r="0" b="0"/>
-            <wp:docPr id="21" name="Imagem 21"/>
+          <wp:inline distT="0" distB="0" distL="0" distR="0" wp14:anchorId="5A91E89F" wp14:editId="2A95F587">
+            <wp:extent cx="5572903" cy="3991532"/>
+            <wp:effectExtent l="0" t="0" r="8890" b="9525"/>
+            <wp:docPr id="17" name="Imagem 17"/>
             <wp:cNvGraphicFramePr>
               <a:graphicFrameLocks xmlns:a="http://schemas.openxmlformats.org/drawingml/2006/main" noChangeAspect="1"/>
             </wp:cNvGraphicFramePr>
@@ -18996,36 +18878,23 @@
               <a:graphicData uri="http://schemas.openxmlformats.org/drawingml/2006/picture">
                 <pic:pic xmlns:pic="http://schemas.openxmlformats.org/drawingml/2006/picture">
                   <pic:nvPicPr>
-                    <pic:cNvPr id="0" name="Picture 5"/>
-                    <pic:cNvPicPr>
-                      <a:picLocks noChangeAspect="1" noChangeArrowheads="1"/>
-                    </pic:cNvPicPr>
+                    <pic:cNvPr id="1" name=""/>
+                    <pic:cNvPicPr/>
                   </pic:nvPicPr>
                   <pic:blipFill>
-                    <a:blip r:embed="rId21">
-                      <a:extLst>
-                        <a:ext uri="{28A0092B-C50C-407E-A947-70E740481C1C}">
-                          <a14:useLocalDpi xmlns:a14="http://schemas.microsoft.com/office/drawing/2010/main" val="0"/>
-                        </a:ext>
-                      </a:extLst>
-                    </a:blip>
-                    <a:srcRect/>
+                    <a:blip r:embed="rId21"/>
                     <a:stretch>
                       <a:fillRect/>
                     </a:stretch>
                   </pic:blipFill>
-                  <pic:spPr bwMode="auto">
+                  <pic:spPr>
                     <a:xfrm>
                       <a:off x="0" y="0"/>
-                      <a:ext cx="5787741" cy="4158087"/>
+                      <a:ext cx="5572903" cy="3991532"/>
                     </a:xfrm>
                     <a:prstGeom prst="rect">
                       <a:avLst/>
                     </a:prstGeom>
-                    <a:noFill/>
-                    <a:ln>
-                      <a:noFill/>
-                    </a:ln>
                   </pic:spPr>
                 </pic:pic>
               </a:graphicData>
@@ -19061,35 +18930,21 @@
           <w:numId w:val="16"/>
         </w:numPr>
       </w:pPr>
-      <w:r>
-        <w:t>15</w:t>
-      </w:r>
-      <w:r>
-        <w:tab/>
-      </w:r>
-      <w:r>
-        <w:t>Diagrama de Entidade Relacionamento</w:t>
-      </w:r>
-    </w:p>
-    <w:p>
-      <w:r>
-        <w:rPr>
-          <w:noProof/>
-          <w:lang w:eastAsia="pt-BR"/>
-        </w:rPr>
+      <w:bookmarkStart w:id="0" w:name="_GoBack"/>
+      <w:r>
         <w:drawing>
-          <wp:anchor distT="0" distB="0" distL="114300" distR="114300" simplePos="0" relativeHeight="251670528" behindDoc="0" locked="0" layoutInCell="1" allowOverlap="1" wp14:anchorId="4F0AEF93" wp14:editId="268AF7C4">
+          <wp:anchor distT="0" distB="0" distL="114300" distR="114300" simplePos="0" relativeHeight="251672576" behindDoc="0" locked="0" layoutInCell="1" allowOverlap="1" wp14:anchorId="4001AB7D" wp14:editId="0EE81233">
             <wp:simplePos x="0" y="0"/>
             <wp:positionH relativeFrom="margin">
               <wp:align>center</wp:align>
             </wp:positionH>
             <wp:positionV relativeFrom="paragraph">
-              <wp:posOffset>265132</wp:posOffset>
+              <wp:posOffset>331599</wp:posOffset>
             </wp:positionV>
-            <wp:extent cx="6306185" cy="3479165"/>
-            <wp:effectExtent l="0" t="0" r="0" b="6985"/>
+            <wp:extent cx="6811812" cy="3212538"/>
+            <wp:effectExtent l="0" t="0" r="8255" b="6985"/>
             <wp:wrapSquare wrapText="bothSides"/>
-            <wp:docPr id="22" name="Imagem 22"/>
+            <wp:docPr id="13" name="Imagem 13"/>
             <wp:cNvGraphicFramePr>
               <a:graphicFrameLocks xmlns:a="http://schemas.openxmlformats.org/drawingml/2006/main" noChangeAspect="1"/>
             </wp:cNvGraphicFramePr>
@@ -19115,7 +18970,7 @@
                   <pic:spPr>
                     <a:xfrm>
                       <a:off x="0" y="0"/>
-                      <a:ext cx="6306185" cy="3479165"/>
+                      <a:ext cx="6811812" cy="3212538"/>
                     </a:xfrm>
                     <a:prstGeom prst="rect">
                       <a:avLst/>
@@ -19133,7 +18988,18 @@
           </wp:anchor>
         </w:drawing>
       </w:r>
+      <w:bookmarkEnd w:id="0"/>
+      <w:r>
+        <w:t>15</w:t>
+      </w:r>
+      <w:r>
+        <w:tab/>
+      </w:r>
+      <w:r>
+        <w:t>Diagrama de Entidade Relacionamento</w:t>
+      </w:r>
     </w:p>
+    <w:p/>
     <w:p/>
     <w:sectPr>
       <w:pgSz w:w="11906" w:h="16838"/>
@@ -21608,7 +21474,7 @@
 </file>
 
 <file path=customXml/itemProps1.xml><?xml version="1.0" encoding="utf-8"?>
-<ds:datastoreItem xmlns:ds="http://schemas.openxmlformats.org/officeDocument/2006/customXml" ds:itemID="{1812AD50-0E3F-493E-A754-AACEA5F7DE37}">
+<ds:datastoreItem xmlns:ds="http://schemas.openxmlformats.org/officeDocument/2006/customXml" ds:itemID="{2C536FE2-0D1B-4591-96E5-3DC6BBB18913}">
   <ds:schemaRefs>
     <ds:schemaRef ds:uri="http://schemas.openxmlformats.org/officeDocument/2006/bibliography"/>
   </ds:schemaRefs>

</xml_diff>

<commit_message>
Fotos da Descricao da classe atualizadas nas normas ABNT
bjos
</commit_message>
<xml_diff>
--- a/TCC/PTCC/DocumentacaoTCC/DOCUMENTACAO_TCC.docx
+++ b/TCC/PTCC/DocumentacaoTCC/DOCUMENTACAO_TCC.docx
@@ -2582,7 +2582,7 @@
               </wp:anchor>
             </w:drawing>
           </mc:Choice>
-          <mc:Fallback xmlns:w16sdtdh="http://schemas.microsoft.com/office/word/2020/wordml/sdtdatahash" xmlns:w16="http://schemas.microsoft.com/office/word/2018/wordml" xmlns:w16cid="http://schemas.microsoft.com/office/word/2016/wordml/cid" xmlns:w16cex="http://schemas.microsoft.com/office/word/2018/wordml/cex" xmlns:oel="http://schemas.microsoft.com/office/2019/extlst" xmlns:am3d="http://schemas.microsoft.com/office/drawing/2017/model3d" xmlns:aink="http://schemas.microsoft.com/office/drawing/2016/ink" xmlns:cx8="http://schemas.microsoft.com/office/drawing/2016/5/14/chartex" xmlns:cx7="http://schemas.microsoft.com/office/drawing/2016/5/13/chartex" xmlns:cx6="http://schemas.microsoft.com/office/drawing/2016/5/12/chartex" xmlns:cx5="http://schemas.microsoft.com/office/drawing/2016/5/11/chartex" xmlns:cx4="http://schemas.microsoft.com/office/drawing/2016/5/10/chartex" xmlns:cx3="http://schemas.microsoft.com/office/drawing/2016/5/9/chartex" xmlns:cx2="http://schemas.microsoft.com/office/drawing/2015/10/21/chartex" xmlns:cx1="http://schemas.microsoft.com/office/drawing/2015/9/8/chartex">
+          <mc:Fallback xmlns:cx1="http://schemas.microsoft.com/office/drawing/2015/9/8/chartex" xmlns:cx2="http://schemas.microsoft.com/office/drawing/2015/10/21/chartex" xmlns:cx3="http://schemas.microsoft.com/office/drawing/2016/5/9/chartex" xmlns:cx4="http://schemas.microsoft.com/office/drawing/2016/5/10/chartex" xmlns:cx5="http://schemas.microsoft.com/office/drawing/2016/5/11/chartex" xmlns:cx6="http://schemas.microsoft.com/office/drawing/2016/5/12/chartex" xmlns:cx7="http://schemas.microsoft.com/office/drawing/2016/5/13/chartex" xmlns:cx8="http://schemas.microsoft.com/office/drawing/2016/5/14/chartex" xmlns:aink="http://schemas.microsoft.com/office/drawing/2016/ink" xmlns:am3d="http://schemas.microsoft.com/office/drawing/2017/model3d" xmlns:oel="http://schemas.microsoft.com/office/2019/extlst" xmlns:w16cex="http://schemas.microsoft.com/office/word/2018/wordml/cex" xmlns:w16cid="http://schemas.microsoft.com/office/word/2016/wordml/cid" xmlns:w16="http://schemas.microsoft.com/office/word/2018/wordml" xmlns:w16sdtdh="http://schemas.microsoft.com/office/word/2020/wordml/sdtdatahash">
             <w:pict>
               <v:shape w14:anchorId="64D82E53" id="Forma Livre 1" o:spid="_x0000_s1026" style="position:absolute;margin-left:85.1pt;margin-top:8.5pt;width:440.05pt;height:.1pt;z-index:-251658240;visibility:visible;mso-wrap-style:square;mso-width-percent:0;mso-height-percent:0;mso-wrap-distance-left:0;mso-wrap-distance-top:0;mso-wrap-distance-right:0;mso-wrap-distance-bottom:0;mso-position-horizontal:absolute;mso-position-horizontal-relative:page;mso-position-vertical:absolute;mso-position-vertical-relative:text;mso-width-percent:0;mso-height-percent:0;mso-width-relative:page;mso-height-relative:page;v-text-anchor:top" coordsize="8801,1270" o:gfxdata="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" path="m,l3068,t67,l6067,t67,l8800,e" filled="f" strokeweight=".26669mm">
                 <v:path arrowok="t" o:connecttype="custom" o:connectlocs="0,0;1948180,0;1990725,0;3852545,0;3895090,0;5588000,0" o:connectangles="0,0,0,0,0,0"/>
@@ -18652,16 +18652,18 @@
         <w:ind w:left="360"/>
         <w:jc w:val="both"/>
       </w:pPr>
-      <w:r>
-        <w:rPr>
-          <w:noProof/>
-          <w:lang w:eastAsia="pt-BR"/>
-        </w:rPr>
+    </w:p>
+    <w:p>
+      <w:pPr>
+        <w:spacing w:line="360" w:lineRule="auto"/>
+        <w:jc w:val="both"/>
+      </w:pPr>
+      <w:r>
         <w:drawing>
-          <wp:inline distT="0" distB="0" distL="0" distR="0" wp14:anchorId="423D12C5" wp14:editId="714C0680">
-            <wp:extent cx="5760085" cy="4438650"/>
-            <wp:effectExtent l="0" t="0" r="0" b="0"/>
-            <wp:docPr id="10" name="Imagem 10"/>
+          <wp:inline distT="0" distB="0" distL="0" distR="0" wp14:anchorId="1E4FEA86" wp14:editId="3A32D408">
+            <wp:extent cx="5760085" cy="3785689"/>
+            <wp:effectExtent l="0" t="0" r="0" b="5715"/>
+            <wp:docPr id="18" name="Imagem 18"/>
             <wp:cNvGraphicFramePr>
               <a:graphicFrameLocks xmlns:a="http://schemas.openxmlformats.org/drawingml/2006/main" noChangeAspect="1"/>
             </wp:cNvGraphicFramePr>
@@ -18669,23 +18671,36 @@
               <a:graphicData uri="http://schemas.openxmlformats.org/drawingml/2006/picture">
                 <pic:pic xmlns:pic="http://schemas.openxmlformats.org/drawingml/2006/picture">
                   <pic:nvPicPr>
-                    <pic:cNvPr id="1" name=""/>
-                    <pic:cNvPicPr/>
+                    <pic:cNvPr id="0" name="Picture 1"/>
+                    <pic:cNvPicPr>
+                      <a:picLocks noChangeAspect="1" noChangeArrowheads="1"/>
+                    </pic:cNvPicPr>
                   </pic:nvPicPr>
                   <pic:blipFill>
-                    <a:blip r:embed="rId17"/>
+                    <a:blip r:embed="rId17">
+                      <a:extLst>
+                        <a:ext uri="{28A0092B-C50C-407E-A947-70E740481C1C}">
+                          <a14:useLocalDpi xmlns:a14="http://schemas.microsoft.com/office/drawing/2010/main" val="0"/>
+                        </a:ext>
+                      </a:extLst>
+                    </a:blip>
+                    <a:srcRect/>
                     <a:stretch>
                       <a:fillRect/>
                     </a:stretch>
                   </pic:blipFill>
-                  <pic:spPr>
+                  <pic:spPr bwMode="auto">
                     <a:xfrm>
                       <a:off x="0" y="0"/>
-                      <a:ext cx="5760085" cy="4438650"/>
+                      <a:ext cx="5760085" cy="3785689"/>
                     </a:xfrm>
                     <a:prstGeom prst="rect">
                       <a:avLst/>
                     </a:prstGeom>
+                    <a:noFill/>
+                    <a:ln>
+                      <a:noFill/>
+                    </a:ln>
                   </pic:spPr>
                 </pic:pic>
               </a:graphicData>
@@ -18697,20 +18712,15 @@
     <w:p>
       <w:pPr>
         <w:spacing w:line="360" w:lineRule="auto"/>
-        <w:ind w:left="360"/>
         <w:jc w:val="both"/>
       </w:pPr>
       <w:r>
-        <w:rPr>
-          <w:noProof/>
-          <w:lang w:eastAsia="pt-BR"/>
-        </w:rPr>
         <w:lastRenderedPageBreak/>
         <w:drawing>
-          <wp:inline distT="0" distB="0" distL="0" distR="0" wp14:anchorId="70441705" wp14:editId="57006E0B">
-            <wp:extent cx="5760085" cy="7391400"/>
+          <wp:inline distT="0" distB="0" distL="0" distR="0" wp14:anchorId="795AEFE4" wp14:editId="6764BC39">
+            <wp:extent cx="5760085" cy="7337462"/>
             <wp:effectExtent l="0" t="0" r="0" b="0"/>
-            <wp:docPr id="12" name="Imagem 12"/>
+            <wp:docPr id="19" name="Imagem 19"/>
             <wp:cNvGraphicFramePr>
               <a:graphicFrameLocks xmlns:a="http://schemas.openxmlformats.org/drawingml/2006/main" noChangeAspect="1"/>
             </wp:cNvGraphicFramePr>
@@ -18718,23 +18728,36 @@
               <a:graphicData uri="http://schemas.openxmlformats.org/drawingml/2006/picture">
                 <pic:pic xmlns:pic="http://schemas.openxmlformats.org/drawingml/2006/picture">
                   <pic:nvPicPr>
-                    <pic:cNvPr id="1" name=""/>
-                    <pic:cNvPicPr/>
+                    <pic:cNvPr id="0" name="Picture 2"/>
+                    <pic:cNvPicPr>
+                      <a:picLocks noChangeAspect="1" noChangeArrowheads="1"/>
+                    </pic:cNvPicPr>
                   </pic:nvPicPr>
                   <pic:blipFill>
-                    <a:blip r:embed="rId18"/>
+                    <a:blip r:embed="rId18">
+                      <a:extLst>
+                        <a:ext uri="{28A0092B-C50C-407E-A947-70E740481C1C}">
+                          <a14:useLocalDpi xmlns:a14="http://schemas.microsoft.com/office/drawing/2010/main" val="0"/>
+                        </a:ext>
+                      </a:extLst>
+                    </a:blip>
+                    <a:srcRect/>
                     <a:stretch>
                       <a:fillRect/>
                     </a:stretch>
                   </pic:blipFill>
-                  <pic:spPr>
+                  <pic:spPr bwMode="auto">
                     <a:xfrm>
                       <a:off x="0" y="0"/>
-                      <a:ext cx="5760085" cy="7391400"/>
+                      <a:ext cx="5760085" cy="7337462"/>
                     </a:xfrm>
                     <a:prstGeom prst="rect">
                       <a:avLst/>
                     </a:prstGeom>
+                    <a:noFill/>
+                    <a:ln>
+                      <a:noFill/>
+                    </a:ln>
                   </pic:spPr>
                 </pic:pic>
               </a:graphicData>
@@ -18746,20 +18769,15 @@
     <w:p>
       <w:pPr>
         <w:spacing w:line="360" w:lineRule="auto"/>
-        <w:ind w:left="360"/>
         <w:jc w:val="both"/>
       </w:pPr>
       <w:r>
-        <w:rPr>
-          <w:noProof/>
-          <w:lang w:eastAsia="pt-BR"/>
-        </w:rPr>
         <w:lastRenderedPageBreak/>
         <w:drawing>
-          <wp:inline distT="0" distB="0" distL="0" distR="0" wp14:anchorId="287C16E1" wp14:editId="2DCF1EE5">
-            <wp:extent cx="5760085" cy="3901440"/>
-            <wp:effectExtent l="0" t="0" r="0" b="3810"/>
-            <wp:docPr id="15" name="Imagem 15"/>
+          <wp:inline distT="0" distB="0" distL="0" distR="0" wp14:anchorId="359DCDAE" wp14:editId="2FC50F16">
+            <wp:extent cx="5760085" cy="3916518"/>
+            <wp:effectExtent l="0" t="0" r="0" b="8255"/>
+            <wp:docPr id="20" name="Imagem 20"/>
             <wp:cNvGraphicFramePr>
               <a:graphicFrameLocks xmlns:a="http://schemas.openxmlformats.org/drawingml/2006/main" noChangeAspect="1"/>
             </wp:cNvGraphicFramePr>
@@ -18767,23 +18785,36 @@
               <a:graphicData uri="http://schemas.openxmlformats.org/drawingml/2006/picture">
                 <pic:pic xmlns:pic="http://schemas.openxmlformats.org/drawingml/2006/picture">
                   <pic:nvPicPr>
-                    <pic:cNvPr id="1" name=""/>
-                    <pic:cNvPicPr/>
+                    <pic:cNvPr id="0" name="Picture 3"/>
+                    <pic:cNvPicPr>
+                      <a:picLocks noChangeAspect="1" noChangeArrowheads="1"/>
+                    </pic:cNvPicPr>
                   </pic:nvPicPr>
                   <pic:blipFill>
-                    <a:blip r:embed="rId19"/>
+                    <a:blip r:embed="rId19">
+                      <a:extLst>
+                        <a:ext uri="{28A0092B-C50C-407E-A947-70E740481C1C}">
+                          <a14:useLocalDpi xmlns:a14="http://schemas.microsoft.com/office/drawing/2010/main" val="0"/>
+                        </a:ext>
+                      </a:extLst>
+                    </a:blip>
+                    <a:srcRect/>
                     <a:stretch>
                       <a:fillRect/>
                     </a:stretch>
                   </pic:blipFill>
-                  <pic:spPr>
+                  <pic:spPr bwMode="auto">
                     <a:xfrm>
                       <a:off x="0" y="0"/>
-                      <a:ext cx="5760085" cy="3901440"/>
+                      <a:ext cx="5760085" cy="3916518"/>
                     </a:xfrm>
                     <a:prstGeom prst="rect">
                       <a:avLst/>
                     </a:prstGeom>
+                    <a:noFill/>
+                    <a:ln>
+                      <a:noFill/>
+                    </a:ln>
                   </pic:spPr>
                 </pic:pic>
               </a:graphicData>
@@ -18802,19 +18833,14 @@
     <w:p>
       <w:pPr>
         <w:spacing w:line="360" w:lineRule="auto"/>
-        <w:ind w:left="360"/>
         <w:jc w:val="both"/>
       </w:pPr>
       <w:r>
-        <w:rPr>
-          <w:noProof/>
-          <w:lang w:eastAsia="pt-BR"/>
-        </w:rPr>
         <w:drawing>
-          <wp:inline distT="0" distB="0" distL="0" distR="0" wp14:anchorId="143264A7" wp14:editId="6C4C0FF1">
-            <wp:extent cx="5611008" cy="3667637"/>
-            <wp:effectExtent l="0" t="0" r="8890" b="9525"/>
-            <wp:docPr id="16" name="Imagem 16"/>
+          <wp:inline distT="0" distB="0" distL="0" distR="0" wp14:anchorId="422B05C4" wp14:editId="3C665CD4">
+            <wp:extent cx="5740695" cy="3771900"/>
+            <wp:effectExtent l="0" t="0" r="0" b="0"/>
+            <wp:docPr id="21" name="Imagem 21"/>
             <wp:cNvGraphicFramePr>
               <a:graphicFrameLocks xmlns:a="http://schemas.openxmlformats.org/drawingml/2006/main" noChangeAspect="1"/>
             </wp:cNvGraphicFramePr>
@@ -18822,23 +18848,36 @@
               <a:graphicData uri="http://schemas.openxmlformats.org/drawingml/2006/picture">
                 <pic:pic xmlns:pic="http://schemas.openxmlformats.org/drawingml/2006/picture">
                   <pic:nvPicPr>
-                    <pic:cNvPr id="1" name=""/>
-                    <pic:cNvPicPr/>
+                    <pic:cNvPr id="0" name="Picture 4"/>
+                    <pic:cNvPicPr>
+                      <a:picLocks noChangeAspect="1" noChangeArrowheads="1"/>
+                    </pic:cNvPicPr>
                   </pic:nvPicPr>
                   <pic:blipFill>
-                    <a:blip r:embed="rId20"/>
+                    <a:blip r:embed="rId20">
+                      <a:extLst>
+                        <a:ext uri="{28A0092B-C50C-407E-A947-70E740481C1C}">
+                          <a14:useLocalDpi xmlns:a14="http://schemas.microsoft.com/office/drawing/2010/main" val="0"/>
+                        </a:ext>
+                      </a:extLst>
+                    </a:blip>
+                    <a:srcRect/>
                     <a:stretch>
                       <a:fillRect/>
                     </a:stretch>
                   </pic:blipFill>
-                  <pic:spPr>
+                  <pic:spPr bwMode="auto">
                     <a:xfrm>
                       <a:off x="0" y="0"/>
-                      <a:ext cx="5611008" cy="3667637"/>
+                      <a:ext cx="5741505" cy="3772432"/>
                     </a:xfrm>
                     <a:prstGeom prst="rect">
                       <a:avLst/>
                     </a:prstGeom>
+                    <a:noFill/>
+                    <a:ln>
+                      <a:noFill/>
+                    </a:ln>
                   </pic:spPr>
                 </pic:pic>
               </a:graphicData>
@@ -18857,20 +18896,15 @@
     <w:p>
       <w:pPr>
         <w:spacing w:line="360" w:lineRule="auto"/>
-        <w:ind w:left="360"/>
         <w:jc w:val="both"/>
       </w:pPr>
       <w:r>
-        <w:rPr>
-          <w:noProof/>
-          <w:lang w:eastAsia="pt-BR"/>
-        </w:rPr>
         <w:lastRenderedPageBreak/>
         <w:drawing>
-          <wp:inline distT="0" distB="0" distL="0" distR="0" wp14:anchorId="5A91E89F" wp14:editId="2A95F587">
-            <wp:extent cx="5572903" cy="3991532"/>
-            <wp:effectExtent l="0" t="0" r="8890" b="9525"/>
-            <wp:docPr id="17" name="Imagem 17"/>
+          <wp:inline distT="0" distB="0" distL="0" distR="0" wp14:anchorId="47AF1DC7" wp14:editId="30AE4A70">
+            <wp:extent cx="5791200" cy="4160572"/>
+            <wp:effectExtent l="0" t="0" r="0" b="0"/>
+            <wp:docPr id="22" name="Imagem 22"/>
             <wp:cNvGraphicFramePr>
               <a:graphicFrameLocks xmlns:a="http://schemas.openxmlformats.org/drawingml/2006/main" noChangeAspect="1"/>
             </wp:cNvGraphicFramePr>
@@ -18878,23 +18912,36 @@
               <a:graphicData uri="http://schemas.openxmlformats.org/drawingml/2006/picture">
                 <pic:pic xmlns:pic="http://schemas.openxmlformats.org/drawingml/2006/picture">
                   <pic:nvPicPr>
-                    <pic:cNvPr id="1" name=""/>
-                    <pic:cNvPicPr/>
+                    <pic:cNvPr id="0" name="Picture 5"/>
+                    <pic:cNvPicPr>
+                      <a:picLocks noChangeAspect="1" noChangeArrowheads="1"/>
+                    </pic:cNvPicPr>
                   </pic:nvPicPr>
                   <pic:blipFill>
-                    <a:blip r:embed="rId21"/>
+                    <a:blip r:embed="rId21">
+                      <a:extLst>
+                        <a:ext uri="{28A0092B-C50C-407E-A947-70E740481C1C}">
+                          <a14:useLocalDpi xmlns:a14="http://schemas.microsoft.com/office/drawing/2010/main" val="0"/>
+                        </a:ext>
+                      </a:extLst>
+                    </a:blip>
+                    <a:srcRect/>
                     <a:stretch>
                       <a:fillRect/>
                     </a:stretch>
                   </pic:blipFill>
-                  <pic:spPr>
+                  <pic:spPr bwMode="auto">
                     <a:xfrm>
                       <a:off x="0" y="0"/>
-                      <a:ext cx="5572903" cy="3991532"/>
+                      <a:ext cx="5804820" cy="4170357"/>
                     </a:xfrm>
                     <a:prstGeom prst="rect">
                       <a:avLst/>
                     </a:prstGeom>
+                    <a:noFill/>
+                    <a:ln>
+                      <a:noFill/>
+                    </a:ln>
                   </pic:spPr>
                 </pic:pic>
               </a:graphicData>
@@ -18902,6 +18949,8 @@
           </wp:inline>
         </w:drawing>
       </w:r>
+      <w:bookmarkStart w:id="0" w:name="_GoBack"/>
+      <w:bookmarkEnd w:id="0"/>
     </w:p>
     <w:p>
       <w:pPr>
@@ -18930,8 +18979,11 @@
           <w:numId w:val="16"/>
         </w:numPr>
       </w:pPr>
-      <w:bookmarkStart w:id="0" w:name="_GoBack"/>
-      <w:r>
+      <w:r>
+        <w:rPr>
+          <w:noProof/>
+          <w:lang w:eastAsia="pt-BR"/>
+        </w:rPr>
         <w:drawing>
           <wp:anchor distT="0" distB="0" distL="114300" distR="114300" simplePos="0" relativeHeight="251672576" behindDoc="0" locked="0" layoutInCell="1" allowOverlap="1" wp14:anchorId="4001AB7D" wp14:editId="0EE81233">
             <wp:simplePos x="0" y="0"/>
@@ -18988,7 +19040,6 @@
           </wp:anchor>
         </w:drawing>
       </w:r>
-      <w:bookmarkEnd w:id="0"/>
       <w:r>
         <w:t>15</w:t>
       </w:r>
@@ -21474,7 +21525,7 @@
 </file>
 
 <file path=customXml/itemProps1.xml><?xml version="1.0" encoding="utf-8"?>
-<ds:datastoreItem xmlns:ds="http://schemas.openxmlformats.org/officeDocument/2006/customXml" ds:itemID="{2C536FE2-0D1B-4591-96E5-3DC6BBB18913}">
+<ds:datastoreItem xmlns:ds="http://schemas.openxmlformats.org/officeDocument/2006/customXml" ds:itemID="{8734B381-4FE4-4BAD-88C3-A68FF5BF5BEB}">
   <ds:schemaRefs>
     <ds:schemaRef ds:uri="http://schemas.openxmlformats.org/officeDocument/2006/bibliography"/>
   </ds:schemaRefs>

</xml_diff>

<commit_message>
adição fotos á documentação
</commit_message>
<xml_diff>
--- a/TCC/PTCC/DocumentacaoTCC/DOCUMENTACAO_TCC.docx
+++ b/TCC/PTCC/DocumentacaoTCC/DOCUMENTACAO_TCC.docx
@@ -2582,7 +2582,7 @@
               </wp:anchor>
             </w:drawing>
           </mc:Choice>
-          <mc:Fallback xmlns:cx1="http://schemas.microsoft.com/office/drawing/2015/9/8/chartex" xmlns:cx2="http://schemas.microsoft.com/office/drawing/2015/10/21/chartex" xmlns:cx3="http://schemas.microsoft.com/office/drawing/2016/5/9/chartex" xmlns:cx4="http://schemas.microsoft.com/office/drawing/2016/5/10/chartex" xmlns:cx5="http://schemas.microsoft.com/office/drawing/2016/5/11/chartex" xmlns:cx6="http://schemas.microsoft.com/office/drawing/2016/5/12/chartex" xmlns:cx7="http://schemas.microsoft.com/office/drawing/2016/5/13/chartex" xmlns:cx8="http://schemas.microsoft.com/office/drawing/2016/5/14/chartex" xmlns:aink="http://schemas.microsoft.com/office/drawing/2016/ink" xmlns:am3d="http://schemas.microsoft.com/office/drawing/2017/model3d" xmlns:oel="http://schemas.microsoft.com/office/2019/extlst" xmlns:w16cex="http://schemas.microsoft.com/office/word/2018/wordml/cex" xmlns:w16cid="http://schemas.microsoft.com/office/word/2016/wordml/cid" xmlns:w16="http://schemas.microsoft.com/office/word/2018/wordml" xmlns:w16sdtdh="http://schemas.microsoft.com/office/word/2020/wordml/sdtdatahash">
+          <mc:Fallback xmlns:w16sdtdh="http://schemas.microsoft.com/office/word/2020/wordml/sdtdatahash" xmlns:w16="http://schemas.microsoft.com/office/word/2018/wordml" xmlns:w16cid="http://schemas.microsoft.com/office/word/2016/wordml/cid" xmlns:w16cex="http://schemas.microsoft.com/office/word/2018/wordml/cex" xmlns:oel="http://schemas.microsoft.com/office/2019/extlst" xmlns:am3d="http://schemas.microsoft.com/office/drawing/2017/model3d" xmlns:aink="http://schemas.microsoft.com/office/drawing/2016/ink" xmlns:cx8="http://schemas.microsoft.com/office/drawing/2016/5/14/chartex" xmlns:cx7="http://schemas.microsoft.com/office/drawing/2016/5/13/chartex" xmlns:cx6="http://schemas.microsoft.com/office/drawing/2016/5/12/chartex" xmlns:cx5="http://schemas.microsoft.com/office/drawing/2016/5/11/chartex" xmlns:cx4="http://schemas.microsoft.com/office/drawing/2016/5/10/chartex" xmlns:cx3="http://schemas.microsoft.com/office/drawing/2016/5/9/chartex" xmlns:cx2="http://schemas.microsoft.com/office/drawing/2015/10/21/chartex" xmlns:cx1="http://schemas.microsoft.com/office/drawing/2015/9/8/chartex">
             <w:pict>
               <v:shape w14:anchorId="64D82E53" id="Forma Livre 1" o:spid="_x0000_s1026" style="position:absolute;margin-left:85.1pt;margin-top:8.5pt;width:440.05pt;height:.1pt;z-index:-251658240;visibility:visible;mso-wrap-style:square;mso-width-percent:0;mso-height-percent:0;mso-wrap-distance-left:0;mso-wrap-distance-top:0;mso-wrap-distance-right:0;mso-wrap-distance-bottom:0;mso-position-horizontal:absolute;mso-position-horizontal-relative:page;mso-position-vertical:absolute;mso-position-vertical-relative:text;mso-width-percent:0;mso-height-percent:0;mso-width-relative:page;mso-height-relative:page;v-text-anchor:top" coordsize="8801,1270" o:gfxdata="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" path="m,l3068,t67,l6067,t67,l8800,e" filled="f" strokeweight=".26669mm">
                 <v:path arrowok="t" o:connecttype="custom" o:connectlocs="0,0;1948180,0;1990725,0;3852545,0;3895090,0;5588000,0" o:connectangles="0,0,0,0,0,0"/>
@@ -18659,6 +18659,10 @@
         <w:jc w:val="both"/>
       </w:pPr>
       <w:r>
+        <w:rPr>
+          <w:noProof/>
+          <w:lang w:eastAsia="pt-BR"/>
+        </w:rPr>
         <w:drawing>
           <wp:inline distT="0" distB="0" distL="0" distR="0" wp14:anchorId="1E4FEA86" wp14:editId="3A32D408">
             <wp:extent cx="5760085" cy="3785689"/>
@@ -18715,6 +18719,10 @@
         <w:jc w:val="both"/>
       </w:pPr>
       <w:r>
+        <w:rPr>
+          <w:noProof/>
+          <w:lang w:eastAsia="pt-BR"/>
+        </w:rPr>
         <w:lastRenderedPageBreak/>
         <w:drawing>
           <wp:inline distT="0" distB="0" distL="0" distR="0" wp14:anchorId="795AEFE4" wp14:editId="6764BC39">
@@ -18772,6 +18780,10 @@
         <w:jc w:val="both"/>
       </w:pPr>
       <w:r>
+        <w:rPr>
+          <w:noProof/>
+          <w:lang w:eastAsia="pt-BR"/>
+        </w:rPr>
         <w:lastRenderedPageBreak/>
         <w:drawing>
           <wp:inline distT="0" distB="0" distL="0" distR="0" wp14:anchorId="359DCDAE" wp14:editId="2FC50F16">
@@ -18836,6 +18848,10 @@
         <w:jc w:val="both"/>
       </w:pPr>
       <w:r>
+        <w:rPr>
+          <w:noProof/>
+          <w:lang w:eastAsia="pt-BR"/>
+        </w:rPr>
         <w:drawing>
           <wp:inline distT="0" distB="0" distL="0" distR="0" wp14:anchorId="422B05C4" wp14:editId="3C665CD4">
             <wp:extent cx="5740695" cy="3771900"/>
@@ -18899,6 +18915,10 @@
         <w:jc w:val="both"/>
       </w:pPr>
       <w:r>
+        <w:rPr>
+          <w:noProof/>
+          <w:lang w:eastAsia="pt-BR"/>
+        </w:rPr>
         <w:lastRenderedPageBreak/>
         <w:drawing>
           <wp:inline distT="0" distB="0" distL="0" distR="0" wp14:anchorId="47AF1DC7" wp14:editId="30AE4A70">
@@ -18949,8 +18969,6 @@
           </wp:inline>
         </w:drawing>
       </w:r>
-      <w:bookmarkStart w:id="0" w:name="_GoBack"/>
-      <w:bookmarkEnd w:id="0"/>
     </w:p>
     <w:p>
       <w:pPr>
@@ -19052,6 +19070,743 @@
     </w:p>
     <w:p/>
     <w:p/>
+    <w:p/>
+    <w:p/>
+    <w:p>
+      <w:pPr>
+        <w:pStyle w:val="Ttulo"/>
+        <w:numPr>
+          <w:ilvl w:val="0"/>
+          <w:numId w:val="16"/>
+        </w:numPr>
+        <w:jc w:val="left"/>
+      </w:pPr>
+      <w:r>
+        <w:lastRenderedPageBreak/>
+        <w:t>IMPLEMENTAÇÃO DO PROJETO</w:t>
+      </w:r>
+      <w:r>
+        <w:tab/>
+      </w:r>
+    </w:p>
+    <w:p>
+      <w:pPr>
+        <w:rPr>
+          <w:b/>
+        </w:rPr>
+      </w:pPr>
+    </w:p>
+    <w:p>
+      <w:pPr>
+        <w:rPr>
+          <w:b/>
+        </w:rPr>
+      </w:pPr>
+      <w:r>
+        <w:rPr>
+          <w:b/>
+        </w:rPr>
+        <w:t>Abrindo o CondMind</w:t>
+      </w:r>
+    </w:p>
+    <w:p>
+      <w:pPr>
+        <w:rPr>
+          <w:b/>
+        </w:rPr>
+      </w:pPr>
+    </w:p>
+    <w:p>
+      <w:r>
+        <w:t>O CondMind não necessita de instalação, pois é acessado via web.</w:t>
+      </w:r>
+    </w:p>
+    <w:p/>
+    <w:p>
+      <w:pPr>
+        <w:rPr>
+          <w:b/>
+        </w:rPr>
+      </w:pPr>
+      <w:r>
+        <w:rPr>
+          <w:b/>
+        </w:rPr>
+        <w:t>Realizando autenticação no sistema (Login).</w:t>
+      </w:r>
+    </w:p>
+    <w:p/>
+    <w:p>
+      <w:r>
+        <w:rPr>
+          <w:noProof/>
+          <w:bdr w:val="single" w:sz="4" w:space="0" w:color="auto"/>
+          <w:lang w:eastAsia="pt-BR"/>
+        </w:rPr>
+        <w:drawing>
+          <wp:inline distT="0" distB="0" distL="0" distR="0" wp14:anchorId="2629A5F1" wp14:editId="28C84E29">
+            <wp:extent cx="5760085" cy="2141220"/>
+            <wp:effectExtent l="0" t="0" r="0" b="0"/>
+            <wp:docPr id="10" name="Imagem 10"/>
+            <wp:cNvGraphicFramePr>
+              <a:graphicFrameLocks xmlns:a="http://schemas.openxmlformats.org/drawingml/2006/main" noChangeAspect="1"/>
+            </wp:cNvGraphicFramePr>
+            <a:graphic xmlns:a="http://schemas.openxmlformats.org/drawingml/2006/main">
+              <a:graphicData uri="http://schemas.openxmlformats.org/drawingml/2006/picture">
+                <pic:pic xmlns:pic="http://schemas.openxmlformats.org/drawingml/2006/picture">
+                  <pic:nvPicPr>
+                    <pic:cNvPr id="10" name="Tela_Login_Condmind.jpg"/>
+                    <pic:cNvPicPr/>
+                  </pic:nvPicPr>
+                  <pic:blipFill>
+                    <a:blip r:embed="rId23" cstate="print">
+                      <a:extLst>
+                        <a:ext uri="{28A0092B-C50C-407E-A947-70E740481C1C}">
+                          <a14:useLocalDpi xmlns:a14="http://schemas.microsoft.com/office/drawing/2010/main" val="0"/>
+                        </a:ext>
+                      </a:extLst>
+                    </a:blip>
+                    <a:stretch>
+                      <a:fillRect/>
+                    </a:stretch>
+                  </pic:blipFill>
+                  <pic:spPr>
+                    <a:xfrm>
+                      <a:off x="0" y="0"/>
+                      <a:ext cx="5760085" cy="2141220"/>
+                    </a:xfrm>
+                    <a:prstGeom prst="rect">
+                      <a:avLst/>
+                    </a:prstGeom>
+                  </pic:spPr>
+                </pic:pic>
+              </a:graphicData>
+            </a:graphic>
+          </wp:inline>
+        </w:drawing>
+      </w:r>
+    </w:p>
+    <w:p/>
+    <w:p>
+      <w:pPr>
+        <w:ind w:firstLine="709"/>
+        <w:jc w:val="both"/>
+      </w:pPr>
+      <w:r>
+        <w:t>A primeira tela do nosso software é a de “Login”, o usuário será sempre o CPF do morador, a senha será fornecida pelos administradores do sistema podendo ser alterada posteriormente pelo próprio usuário.</w:t>
+      </w:r>
+    </w:p>
+    <w:p/>
+    <w:p>
+      <w:pPr>
+        <w:rPr>
+          <w:b/>
+        </w:rPr>
+      </w:pPr>
+      <w:r>
+        <w:rPr>
+          <w:b/>
+        </w:rPr>
+        <w:t>Barra de menu</w:t>
+      </w:r>
+    </w:p>
+    <w:p>
+      <w:pPr>
+        <w:rPr>
+          <w:b/>
+        </w:rPr>
+      </w:pPr>
+    </w:p>
+    <w:p>
+      <w:pPr>
+        <w:rPr>
+          <w:b/>
+          <w:noProof/>
+          <w:lang w:eastAsia="pt-BR"/>
+        </w:rPr>
+      </w:pPr>
+    </w:p>
+    <w:p>
+      <w:pPr>
+        <w:rPr>
+          <w:b/>
+        </w:rPr>
+      </w:pPr>
+      <w:r>
+        <w:rPr>
+          <w:b/>
+          <w:noProof/>
+          <w:lang w:eastAsia="pt-BR"/>
+        </w:rPr>
+        <w:drawing>
+          <wp:inline distT="0" distB="0" distL="0" distR="0" wp14:anchorId="5EA4B32D" wp14:editId="78ED6BF4">
+            <wp:extent cx="5760085" cy="401460"/>
+            <wp:effectExtent l="0" t="0" r="0" b="0"/>
+            <wp:docPr id="15" name="Imagem 15"/>
+            <wp:cNvGraphicFramePr>
+              <a:graphicFrameLocks xmlns:a="http://schemas.openxmlformats.org/drawingml/2006/main" noChangeAspect="1"/>
+            </wp:cNvGraphicFramePr>
+            <a:graphic xmlns:a="http://schemas.openxmlformats.org/drawingml/2006/main">
+              <a:graphicData uri="http://schemas.openxmlformats.org/drawingml/2006/picture">
+                <pic:pic xmlns:pic="http://schemas.openxmlformats.org/drawingml/2006/picture">
+                  <pic:nvPicPr>
+                    <pic:cNvPr id="15" name="Barra_Menu_COndmind.jpg"/>
+                    <pic:cNvPicPr/>
+                  </pic:nvPicPr>
+                  <pic:blipFill rotWithShape="1">
+                    <a:blip r:embed="rId24">
+                      <a:extLst>
+                        <a:ext uri="{28A0092B-C50C-407E-A947-70E740481C1C}">
+                          <a14:useLocalDpi xmlns:a14="http://schemas.microsoft.com/office/drawing/2010/main" val="0"/>
+                        </a:ext>
+                      </a:extLst>
+                    </a:blip>
+                    <a:srcRect r="45430" b="8971"/>
+                    <a:stretch/>
+                  </pic:blipFill>
+                  <pic:spPr bwMode="auto">
+                    <a:xfrm>
+                      <a:off x="0" y="0"/>
+                      <a:ext cx="6013441" cy="419118"/>
+                    </a:xfrm>
+                    <a:prstGeom prst="rect">
+                      <a:avLst/>
+                    </a:prstGeom>
+                    <a:ln>
+                      <a:noFill/>
+                    </a:ln>
+                    <a:extLst>
+                      <a:ext uri="{53640926-AAD7-44D8-BBD7-CCE9431645EC}">
+                        <a14:shadowObscured xmlns:a14="http://schemas.microsoft.com/office/drawing/2010/main"/>
+                      </a:ext>
+                    </a:extLst>
+                  </pic:spPr>
+                </pic:pic>
+              </a:graphicData>
+            </a:graphic>
+          </wp:inline>
+        </w:drawing>
+      </w:r>
+    </w:p>
+    <w:p>
+      <w:pPr>
+        <w:rPr>
+          <w:b/>
+        </w:rPr>
+      </w:pPr>
+    </w:p>
+    <w:p>
+      <w:pPr>
+        <w:ind w:firstLine="709"/>
+        <w:jc w:val="both"/>
+      </w:pPr>
+      <w:r>
+        <w:t xml:space="preserve"> Aqui o usuário poderá escolher em qual parte do programa deseja navegar, cada uma das opções apresentam uma tela própria, ao clicar em uma das opções o usuário é redirecionado.</w:t>
+      </w:r>
+    </w:p>
+    <w:p/>
+    <w:p/>
+    <w:p/>
+    <w:p/>
+    <w:p/>
+    <w:p/>
+    <w:p/>
+    <w:p/>
+    <w:p/>
+    <w:p/>
+    <w:p/>
+    <w:p/>
+    <w:p/>
+    <w:p/>
+    <w:p>
+      <w:pPr>
+        <w:rPr>
+          <w:b/>
+        </w:rPr>
+      </w:pPr>
+      <w:r>
+        <w:rPr>
+          <w:b/>
+        </w:rPr>
+        <w:lastRenderedPageBreak/>
+        <w:t>Abrindo o CondMind</w:t>
+      </w:r>
+    </w:p>
+    <w:p>
+      <w:pPr>
+        <w:rPr>
+          <w:b/>
+        </w:rPr>
+      </w:pPr>
+    </w:p>
+    <w:p>
+      <w:r>
+        <w:rPr>
+          <w:b/>
+          <w:noProof/>
+          <w:lang w:eastAsia="pt-BR"/>
+        </w:rPr>
+        <w:drawing>
+          <wp:inline distT="0" distB="0" distL="0" distR="0" wp14:anchorId="4445EA8F" wp14:editId="61751CA1">
+            <wp:extent cx="5760085" cy="2816860"/>
+            <wp:effectExtent l="0" t="0" r="0" b="2540"/>
+            <wp:docPr id="16" name="Imagem 16"/>
+            <wp:cNvGraphicFramePr>
+              <a:graphicFrameLocks xmlns:a="http://schemas.openxmlformats.org/drawingml/2006/main" noChangeAspect="1"/>
+            </wp:cNvGraphicFramePr>
+            <a:graphic xmlns:a="http://schemas.openxmlformats.org/drawingml/2006/main">
+              <a:graphicData uri="http://schemas.openxmlformats.org/drawingml/2006/picture">
+                <pic:pic xmlns:pic="http://schemas.openxmlformats.org/drawingml/2006/picture">
+                  <pic:nvPicPr>
+                    <pic:cNvPr id="16" name="Tela_inicio_Condmind.jpg"/>
+                    <pic:cNvPicPr/>
+                  </pic:nvPicPr>
+                  <pic:blipFill>
+                    <a:blip r:embed="rId25" cstate="print">
+                      <a:extLst>
+                        <a:ext uri="{28A0092B-C50C-407E-A947-70E740481C1C}">
+                          <a14:useLocalDpi xmlns:a14="http://schemas.microsoft.com/office/drawing/2010/main" val="0"/>
+                        </a:ext>
+                      </a:extLst>
+                    </a:blip>
+                    <a:stretch>
+                      <a:fillRect/>
+                    </a:stretch>
+                  </pic:blipFill>
+                  <pic:spPr>
+                    <a:xfrm>
+                      <a:off x="0" y="0"/>
+                      <a:ext cx="5760085" cy="2816860"/>
+                    </a:xfrm>
+                    <a:prstGeom prst="rect">
+                      <a:avLst/>
+                    </a:prstGeom>
+                  </pic:spPr>
+                </pic:pic>
+              </a:graphicData>
+            </a:graphic>
+          </wp:inline>
+        </w:drawing>
+      </w:r>
+    </w:p>
+    <w:p/>
+    <w:p>
+      <w:r>
+        <w:t xml:space="preserve"> </w:t>
+      </w:r>
+      <w:r>
+        <w:tab/>
+        <w:t>Esta é a primeira tela após o usuário ter logado no sistema, a tela foi pensada para ser algo de fácil entendimento e acesso. Assim como a barra de menu esta tela facilita a navegação pelo site.</w:t>
+      </w:r>
+    </w:p>
+    <w:p/>
+    <w:p>
+      <w:pPr>
+        <w:rPr>
+          <w:b/>
+        </w:rPr>
+      </w:pPr>
+      <w:r>
+        <w:rPr>
+          <w:b/>
+        </w:rPr>
+        <w:t>Meu cadastro</w:t>
+      </w:r>
+    </w:p>
+    <w:p>
+      <w:pPr>
+        <w:rPr>
+          <w:b/>
+        </w:rPr>
+      </w:pPr>
+    </w:p>
+    <w:p>
+      <w:pPr>
+        <w:rPr>
+          <w:b/>
+        </w:rPr>
+      </w:pPr>
+      <w:r>
+        <w:rPr>
+          <w:b/>
+          <w:noProof/>
+          <w:lang w:eastAsia="pt-BR"/>
+        </w:rPr>
+        <w:drawing>
+          <wp:inline distT="0" distB="0" distL="0" distR="0" wp14:anchorId="2BFEE077" wp14:editId="247ED258">
+            <wp:extent cx="5760085" cy="2715895"/>
+            <wp:effectExtent l="0" t="0" r="0" b="8255"/>
+            <wp:docPr id="17" name="Imagem 17"/>
+            <wp:cNvGraphicFramePr>
+              <a:graphicFrameLocks xmlns:a="http://schemas.openxmlformats.org/drawingml/2006/main" noChangeAspect="1"/>
+            </wp:cNvGraphicFramePr>
+            <a:graphic xmlns:a="http://schemas.openxmlformats.org/drawingml/2006/main">
+              <a:graphicData uri="http://schemas.openxmlformats.org/drawingml/2006/picture">
+                <pic:pic xmlns:pic="http://schemas.openxmlformats.org/drawingml/2006/picture">
+                  <pic:nvPicPr>
+                    <pic:cNvPr id="17" name="Tela_MeuCadastro_Condmind.jpg"/>
+                    <pic:cNvPicPr/>
+                  </pic:nvPicPr>
+                  <pic:blipFill>
+                    <a:blip r:embed="rId26" cstate="print">
+                      <a:extLst>
+                        <a:ext uri="{28A0092B-C50C-407E-A947-70E740481C1C}">
+                          <a14:useLocalDpi xmlns:a14="http://schemas.microsoft.com/office/drawing/2010/main" val="0"/>
+                        </a:ext>
+                      </a:extLst>
+                    </a:blip>
+                    <a:stretch>
+                      <a:fillRect/>
+                    </a:stretch>
+                  </pic:blipFill>
+                  <pic:spPr>
+                    <a:xfrm>
+                      <a:off x="0" y="0"/>
+                      <a:ext cx="5760085" cy="2715895"/>
+                    </a:xfrm>
+                    <a:prstGeom prst="rect">
+                      <a:avLst/>
+                    </a:prstGeom>
+                  </pic:spPr>
+                </pic:pic>
+              </a:graphicData>
+            </a:graphic>
+          </wp:inline>
+        </w:drawing>
+      </w:r>
+    </w:p>
+    <w:p>
+      <w:pPr>
+        <w:rPr>
+          <w:b/>
+        </w:rPr>
+      </w:pPr>
+    </w:p>
+    <w:p>
+      <w:r>
+        <w:t xml:space="preserve"> Nesta tela o usuário pode Alterar suas informações de cadastro</w:t>
+      </w:r>
+    </w:p>
+    <w:p/>
+    <w:p/>
+    <w:p/>
+    <w:p/>
+    <w:p/>
+    <w:p/>
+    <w:p/>
+    <w:p/>
+    <w:p/>
+    <w:p>
+      <w:pPr>
+        <w:rPr>
+          <w:b/>
+        </w:rPr>
+      </w:pPr>
+      <w:r>
+        <w:rPr>
+          <w:b/>
+        </w:rPr>
+        <w:t xml:space="preserve">Tela de usuários </w:t>
+      </w:r>
+    </w:p>
+    <w:p>
+      <w:pPr>
+        <w:rPr>
+          <w:b/>
+        </w:rPr>
+      </w:pPr>
+    </w:p>
+    <w:p>
+      <w:r>
+        <w:rPr>
+          <w:noProof/>
+          <w:lang w:eastAsia="pt-BR"/>
+        </w:rPr>
+        <w:drawing>
+          <wp:inline distT="0" distB="0" distL="0" distR="0" wp14:anchorId="2F11CDAF" wp14:editId="24B0941B">
+            <wp:extent cx="5760085" cy="2948940"/>
+            <wp:effectExtent l="0" t="0" r="0" b="3810"/>
+            <wp:docPr id="23" name="Imagem 23"/>
+            <wp:cNvGraphicFramePr>
+              <a:graphicFrameLocks xmlns:a="http://schemas.openxmlformats.org/drawingml/2006/main" noChangeAspect="1"/>
+            </wp:cNvGraphicFramePr>
+            <a:graphic xmlns:a="http://schemas.openxmlformats.org/drawingml/2006/main">
+              <a:graphicData uri="http://schemas.openxmlformats.org/drawingml/2006/picture">
+                <pic:pic xmlns:pic="http://schemas.openxmlformats.org/drawingml/2006/picture">
+                  <pic:nvPicPr>
+                    <pic:cNvPr id="23" name="Tela_Usuarios_condmind.jpg"/>
+                    <pic:cNvPicPr/>
+                  </pic:nvPicPr>
+                  <pic:blipFill>
+                    <a:blip r:embed="rId27" cstate="print">
+                      <a:extLst>
+                        <a:ext uri="{28A0092B-C50C-407E-A947-70E740481C1C}">
+                          <a14:useLocalDpi xmlns:a14="http://schemas.microsoft.com/office/drawing/2010/main" val="0"/>
+                        </a:ext>
+                      </a:extLst>
+                    </a:blip>
+                    <a:stretch>
+                      <a:fillRect/>
+                    </a:stretch>
+                  </pic:blipFill>
+                  <pic:spPr>
+                    <a:xfrm>
+                      <a:off x="0" y="0"/>
+                      <a:ext cx="5760085" cy="2948940"/>
+                    </a:xfrm>
+                    <a:prstGeom prst="rect">
+                      <a:avLst/>
+                    </a:prstGeom>
+                  </pic:spPr>
+                </pic:pic>
+              </a:graphicData>
+            </a:graphic>
+          </wp:inline>
+        </w:drawing>
+      </w:r>
+    </w:p>
+    <w:p/>
+    <w:p>
+      <w:r>
+        <w:t>Nesta tela são listados todos os usuários do software</w:t>
+      </w:r>
+    </w:p>
+    <w:p/>
+    <w:p>
+      <w:pPr>
+        <w:rPr>
+          <w:b/>
+        </w:rPr>
+      </w:pPr>
+      <w:r>
+        <w:rPr>
+          <w:b/>
+        </w:rPr>
+        <w:t>Tela de Salão</w:t>
+      </w:r>
+    </w:p>
+    <w:p>
+      <w:pPr>
+        <w:rPr>
+          <w:b/>
+        </w:rPr>
+      </w:pPr>
+    </w:p>
+    <w:p>
+      <w:r>
+        <w:rPr>
+          <w:noProof/>
+          <w:lang w:eastAsia="pt-BR"/>
+        </w:rPr>
+        <w:drawing>
+          <wp:inline distT="0" distB="0" distL="0" distR="0" wp14:anchorId="268BC577" wp14:editId="3039DF40">
+            <wp:extent cx="5760085" cy="2809240"/>
+            <wp:effectExtent l="0" t="0" r="0" b="0"/>
+            <wp:docPr id="24" name="Imagem 24"/>
+            <wp:cNvGraphicFramePr>
+              <a:graphicFrameLocks xmlns:a="http://schemas.openxmlformats.org/drawingml/2006/main" noChangeAspect="1"/>
+            </wp:cNvGraphicFramePr>
+            <a:graphic xmlns:a="http://schemas.openxmlformats.org/drawingml/2006/main">
+              <a:graphicData uri="http://schemas.openxmlformats.org/drawingml/2006/picture">
+                <pic:pic xmlns:pic="http://schemas.openxmlformats.org/drawingml/2006/picture">
+                  <pic:nvPicPr>
+                    <pic:cNvPr id="24" name="Tela_salao_Condmind.jpg"/>
+                    <pic:cNvPicPr/>
+                  </pic:nvPicPr>
+                  <pic:blipFill>
+                    <a:blip r:embed="rId28" cstate="print">
+                      <a:extLst>
+                        <a:ext uri="{28A0092B-C50C-407E-A947-70E740481C1C}">
+                          <a14:useLocalDpi xmlns:a14="http://schemas.microsoft.com/office/drawing/2010/main" val="0"/>
+                        </a:ext>
+                      </a:extLst>
+                    </a:blip>
+                    <a:stretch>
+                      <a:fillRect/>
+                    </a:stretch>
+                  </pic:blipFill>
+                  <pic:spPr>
+                    <a:xfrm>
+                      <a:off x="0" y="0"/>
+                      <a:ext cx="5760085" cy="2809240"/>
+                    </a:xfrm>
+                    <a:prstGeom prst="rect">
+                      <a:avLst/>
+                    </a:prstGeom>
+                  </pic:spPr>
+                </pic:pic>
+              </a:graphicData>
+            </a:graphic>
+          </wp:inline>
+        </w:drawing>
+      </w:r>
+    </w:p>
+    <w:p>
+      <w:pPr>
+        <w:ind w:firstLine="709"/>
+        <w:jc w:val="both"/>
+      </w:pPr>
+      <w:r>
+        <w:t>Nesta tela é apresentada a opções do usuário agendar um horário de uso do salão de festas do condomínio. O morador poderá escolher o dia, hora de inicio e término, após agendamento concluído, nesta mesma tela são apresentados os horários já agendados para não haver conflito de datas e horários.</w:t>
+      </w:r>
+    </w:p>
+    <w:p/>
+    <w:p/>
+    <w:p/>
+    <w:p/>
+    <w:p/>
+    <w:p/>
+    <w:p>
+      <w:pPr>
+        <w:rPr>
+          <w:b/>
+        </w:rPr>
+      </w:pPr>
+      <w:r>
+        <w:rPr>
+          <w:b/>
+        </w:rPr>
+        <w:t>Tela de moradores</w:t>
+      </w:r>
+    </w:p>
+    <w:p>
+      <w:pPr>
+        <w:rPr>
+          <w:b/>
+        </w:rPr>
+      </w:pPr>
+    </w:p>
+    <w:p>
+      <w:pPr>
+        <w:rPr>
+          <w:b/>
+        </w:rPr>
+      </w:pPr>
+      <w:r>
+        <w:rPr>
+          <w:b/>
+          <w:noProof/>
+          <w:lang w:eastAsia="pt-BR"/>
+        </w:rPr>
+        <w:drawing>
+          <wp:inline distT="0" distB="0" distL="0" distR="0" wp14:anchorId="7F450B7F" wp14:editId="25AAEF8A">
+            <wp:extent cx="5760085" cy="2487930"/>
+            <wp:effectExtent l="0" t="0" r="0" b="7620"/>
+            <wp:docPr id="25" name="Imagem 25"/>
+            <wp:cNvGraphicFramePr>
+              <a:graphicFrameLocks xmlns:a="http://schemas.openxmlformats.org/drawingml/2006/main" noChangeAspect="1"/>
+            </wp:cNvGraphicFramePr>
+            <a:graphic xmlns:a="http://schemas.openxmlformats.org/drawingml/2006/main">
+              <a:graphicData uri="http://schemas.openxmlformats.org/drawingml/2006/picture">
+                <pic:pic xmlns:pic="http://schemas.openxmlformats.org/drawingml/2006/picture">
+                  <pic:nvPicPr>
+                    <pic:cNvPr id="25" name="Tela_moradores_Condmind.jpg"/>
+                    <pic:cNvPicPr/>
+                  </pic:nvPicPr>
+                  <pic:blipFill>
+                    <a:blip r:embed="rId29" cstate="print">
+                      <a:extLst>
+                        <a:ext uri="{28A0092B-C50C-407E-A947-70E740481C1C}">
+                          <a14:useLocalDpi xmlns:a14="http://schemas.microsoft.com/office/drawing/2010/main" val="0"/>
+                        </a:ext>
+                      </a:extLst>
+                    </a:blip>
+                    <a:stretch>
+                      <a:fillRect/>
+                    </a:stretch>
+                  </pic:blipFill>
+                  <pic:spPr>
+                    <a:xfrm>
+                      <a:off x="0" y="0"/>
+                      <a:ext cx="5760085" cy="2487930"/>
+                    </a:xfrm>
+                    <a:prstGeom prst="rect">
+                      <a:avLst/>
+                    </a:prstGeom>
+                  </pic:spPr>
+                </pic:pic>
+              </a:graphicData>
+            </a:graphic>
+          </wp:inline>
+        </w:drawing>
+      </w:r>
+    </w:p>
+    <w:p>
+      <w:pPr>
+        <w:rPr>
+          <w:b/>
+        </w:rPr>
+      </w:pPr>
+    </w:p>
+    <w:p>
+      <w:pPr>
+        <w:ind w:firstLine="709"/>
+        <w:jc w:val="both"/>
+      </w:pPr>
+      <w:r>
+        <w:t>Nesta tela são apresentados os moradores do prédio. Para os administradores são exibidos os dados do morador.</w:t>
+      </w:r>
+    </w:p>
+    <w:p>
+      <w:bookmarkStart w:id="0" w:name="_GoBack"/>
+      <w:bookmarkEnd w:id="0"/>
+    </w:p>
+    <w:p/>
+    <w:p>
+      <w:pPr>
+        <w:rPr>
+          <w:b/>
+        </w:rPr>
+      </w:pPr>
+    </w:p>
+    <w:p>
+      <w:pPr>
+        <w:rPr>
+          <w:b/>
+        </w:rPr>
+      </w:pPr>
+    </w:p>
+    <w:p>
+      <w:pPr>
+        <w:rPr>
+          <w:b/>
+        </w:rPr>
+      </w:pPr>
+    </w:p>
+    <w:p>
+      <w:r>
+        <w:t xml:space="preserve"> </w:t>
+      </w:r>
+    </w:p>
+    <w:p>
+      <w:pPr>
+        <w:rPr>
+          <w:b/>
+        </w:rPr>
+      </w:pPr>
+    </w:p>
+    <w:p>
+      <w:pPr>
+        <w:rPr>
+          <w:b/>
+        </w:rPr>
+      </w:pPr>
+    </w:p>
+    <w:p>
+      <w:pPr>
+        <w:ind w:left="360" w:firstLine="348"/>
+      </w:pPr>
+    </w:p>
+    <w:p>
+      <w:pPr>
+        <w:ind w:left="360" w:firstLine="348"/>
+      </w:pPr>
+      <w:r>
+        <w:br/>
+      </w:r>
+    </w:p>
+    <w:p/>
+    <w:p/>
     <w:sectPr>
       <w:pgSz w:w="11906" w:h="16838"/>
       <w:pgMar w:top="1701" w:right="1134" w:bottom="1134" w:left="1701" w:header="708" w:footer="708" w:gutter="0"/>
@@ -20470,7 +21225,7 @@
         <w:rFonts w:hint="default"/>
       </w:rPr>
     </w:lvl>
-    <w:lvl w:ilvl="1" w:tplc="04160019" w:tentative="1">
+    <w:lvl w:ilvl="1" w:tplc="04160019">
       <w:start w:val="1"/>
       <w:numFmt w:val="lowerLetter"/>
       <w:lvlText w:val="%2."/>
@@ -20479,7 +21234,7 @@
         <w:ind w:left="1440" w:hanging="360"/>
       </w:pPr>
     </w:lvl>
-    <w:lvl w:ilvl="2" w:tplc="0416001B" w:tentative="1">
+    <w:lvl w:ilvl="2" w:tplc="0416001B">
       <w:start w:val="1"/>
       <w:numFmt w:val="lowerRoman"/>
       <w:lvlText w:val="%3."/>
@@ -21525,7 +22280,7 @@
 </file>
 
 <file path=customXml/itemProps1.xml><?xml version="1.0" encoding="utf-8"?>
-<ds:datastoreItem xmlns:ds="http://schemas.openxmlformats.org/officeDocument/2006/customXml" ds:itemID="{8734B381-4FE4-4BAD-88C3-A68FF5BF5BEB}">
+<ds:datastoreItem xmlns:ds="http://schemas.openxmlformats.org/officeDocument/2006/customXml" ds:itemID="{9B57DB01-8FE1-41C3-9039-3D6530310C29}">
   <ds:schemaRefs>
     <ds:schemaRef ds:uri="http://schemas.openxmlformats.org/officeDocument/2006/bibliography"/>
   </ds:schemaRefs>

</xml_diff>

<commit_message>
Revert "Merge branch 'main' of https://github.com/Ali-Dionisio/Etec"
This reverts commit f727ff4bf127b553cede69bb2630f4c368c2ee58, reversing
changes made to d19124b1cb14ab7daf4fff448d255a5215f79459.
</commit_message>
<xml_diff>
--- a/TCC/PTCC/DocumentacaoTCC/DOCUMENTACAO_TCC.docx
+++ b/TCC/PTCC/DocumentacaoTCC/DOCUMENTACAO_TCC.docx
@@ -2582,7 +2582,7 @@
               </wp:anchor>
             </w:drawing>
           </mc:Choice>
-          <mc:Fallback xmlns:w16sdtdh="http://schemas.microsoft.com/office/word/2020/wordml/sdtdatahash" xmlns:w16="http://schemas.microsoft.com/office/word/2018/wordml" xmlns:w16cid="http://schemas.microsoft.com/office/word/2016/wordml/cid" xmlns:w16cex="http://schemas.microsoft.com/office/word/2018/wordml/cex" xmlns:oel="http://schemas.microsoft.com/office/2019/extlst" xmlns:am3d="http://schemas.microsoft.com/office/drawing/2017/model3d" xmlns:aink="http://schemas.microsoft.com/office/drawing/2016/ink" xmlns:cx8="http://schemas.microsoft.com/office/drawing/2016/5/14/chartex" xmlns:cx7="http://schemas.microsoft.com/office/drawing/2016/5/13/chartex" xmlns:cx6="http://schemas.microsoft.com/office/drawing/2016/5/12/chartex" xmlns:cx5="http://schemas.microsoft.com/office/drawing/2016/5/11/chartex" xmlns:cx4="http://schemas.microsoft.com/office/drawing/2016/5/10/chartex" xmlns:cx3="http://schemas.microsoft.com/office/drawing/2016/5/9/chartex" xmlns:cx2="http://schemas.microsoft.com/office/drawing/2015/10/21/chartex" xmlns:cx1="http://schemas.microsoft.com/office/drawing/2015/9/8/chartex">
+          <mc:Fallback xmlns:cx1="http://schemas.microsoft.com/office/drawing/2015/9/8/chartex" xmlns:cx2="http://schemas.microsoft.com/office/drawing/2015/10/21/chartex" xmlns:cx3="http://schemas.microsoft.com/office/drawing/2016/5/9/chartex" xmlns:cx4="http://schemas.microsoft.com/office/drawing/2016/5/10/chartex" xmlns:cx5="http://schemas.microsoft.com/office/drawing/2016/5/11/chartex" xmlns:cx6="http://schemas.microsoft.com/office/drawing/2016/5/12/chartex" xmlns:cx7="http://schemas.microsoft.com/office/drawing/2016/5/13/chartex" xmlns:cx8="http://schemas.microsoft.com/office/drawing/2016/5/14/chartex" xmlns:aink="http://schemas.microsoft.com/office/drawing/2016/ink" xmlns:am3d="http://schemas.microsoft.com/office/drawing/2017/model3d" xmlns:oel="http://schemas.microsoft.com/office/2019/extlst" xmlns:w16cex="http://schemas.microsoft.com/office/word/2018/wordml/cex" xmlns:w16cid="http://schemas.microsoft.com/office/word/2016/wordml/cid" xmlns:w16="http://schemas.microsoft.com/office/word/2018/wordml" xmlns:w16sdtdh="http://schemas.microsoft.com/office/word/2020/wordml/sdtdatahash">
             <w:pict>
               <v:shape w14:anchorId="64D82E53" id="Forma Livre 1" o:spid="_x0000_s1026" style="position:absolute;margin-left:85.1pt;margin-top:8.5pt;width:440.05pt;height:.1pt;z-index:-251658240;visibility:visible;mso-wrap-style:square;mso-width-percent:0;mso-height-percent:0;mso-wrap-distance-left:0;mso-wrap-distance-top:0;mso-wrap-distance-right:0;mso-wrap-distance-bottom:0;mso-position-horizontal:absolute;mso-position-horizontal-relative:page;mso-position-vertical:absolute;mso-position-vertical-relative:text;mso-width-percent:0;mso-height-percent:0;mso-width-relative:page;mso-height-relative:page;v-text-anchor:top" coordsize="8801,1270" o:gfxdata="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" path="m,l3068,t67,l6067,t67,l8800,e" filled="f" strokeweight=".26669mm">
                 <v:path arrowok="t" o:connecttype="custom" o:connectlocs="0,0;1948180,0;1990725,0;3852545,0;3895090,0;5588000,0" o:connectangles="0,0,0,0,0,0"/>
@@ -18659,10 +18659,6 @@
         <w:jc w:val="both"/>
       </w:pPr>
       <w:r>
-        <w:rPr>
-          <w:noProof/>
-          <w:lang w:eastAsia="pt-BR"/>
-        </w:rPr>
         <w:drawing>
           <wp:inline distT="0" distB="0" distL="0" distR="0" wp14:anchorId="1E4FEA86" wp14:editId="3A32D408">
             <wp:extent cx="5760085" cy="3785689"/>
@@ -18719,10 +18715,6 @@
         <w:jc w:val="both"/>
       </w:pPr>
       <w:r>
-        <w:rPr>
-          <w:noProof/>
-          <w:lang w:eastAsia="pt-BR"/>
-        </w:rPr>
         <w:lastRenderedPageBreak/>
         <w:drawing>
           <wp:inline distT="0" distB="0" distL="0" distR="0" wp14:anchorId="795AEFE4" wp14:editId="6764BC39">
@@ -18780,10 +18772,6 @@
         <w:jc w:val="both"/>
       </w:pPr>
       <w:r>
-        <w:rPr>
-          <w:noProof/>
-          <w:lang w:eastAsia="pt-BR"/>
-        </w:rPr>
         <w:lastRenderedPageBreak/>
         <w:drawing>
           <wp:inline distT="0" distB="0" distL="0" distR="0" wp14:anchorId="359DCDAE" wp14:editId="2FC50F16">
@@ -18848,10 +18836,6 @@
         <w:jc w:val="both"/>
       </w:pPr>
       <w:r>
-        <w:rPr>
-          <w:noProof/>
-          <w:lang w:eastAsia="pt-BR"/>
-        </w:rPr>
         <w:drawing>
           <wp:inline distT="0" distB="0" distL="0" distR="0" wp14:anchorId="422B05C4" wp14:editId="3C665CD4">
             <wp:extent cx="5740695" cy="3771900"/>
@@ -18915,10 +18899,6 @@
         <w:jc w:val="both"/>
       </w:pPr>
       <w:r>
-        <w:rPr>
-          <w:noProof/>
-          <w:lang w:eastAsia="pt-BR"/>
-        </w:rPr>
         <w:lastRenderedPageBreak/>
         <w:drawing>
           <wp:inline distT="0" distB="0" distL="0" distR="0" wp14:anchorId="47AF1DC7" wp14:editId="30AE4A70">
@@ -18969,6 +18949,8 @@
           </wp:inline>
         </w:drawing>
       </w:r>
+      <w:bookmarkStart w:id="0" w:name="_GoBack"/>
+      <w:bookmarkEnd w:id="0"/>
     </w:p>
     <w:p>
       <w:pPr>
@@ -19070,743 +19052,6 @@
     </w:p>
     <w:p/>
     <w:p/>
-    <w:p/>
-    <w:p/>
-    <w:p>
-      <w:pPr>
-        <w:pStyle w:val="Ttulo"/>
-        <w:numPr>
-          <w:ilvl w:val="0"/>
-          <w:numId w:val="16"/>
-        </w:numPr>
-        <w:jc w:val="left"/>
-      </w:pPr>
-      <w:r>
-        <w:lastRenderedPageBreak/>
-        <w:t>IMPLEMENTAÇÃO DO PROJETO</w:t>
-      </w:r>
-      <w:r>
-        <w:tab/>
-      </w:r>
-    </w:p>
-    <w:p>
-      <w:pPr>
-        <w:rPr>
-          <w:b/>
-        </w:rPr>
-      </w:pPr>
-    </w:p>
-    <w:p>
-      <w:pPr>
-        <w:rPr>
-          <w:b/>
-        </w:rPr>
-      </w:pPr>
-      <w:r>
-        <w:rPr>
-          <w:b/>
-        </w:rPr>
-        <w:t>Abrindo o CondMind</w:t>
-      </w:r>
-    </w:p>
-    <w:p>
-      <w:pPr>
-        <w:rPr>
-          <w:b/>
-        </w:rPr>
-      </w:pPr>
-    </w:p>
-    <w:p>
-      <w:r>
-        <w:t>O CondMind não necessita de instalação, pois é acessado via web.</w:t>
-      </w:r>
-    </w:p>
-    <w:p/>
-    <w:p>
-      <w:pPr>
-        <w:rPr>
-          <w:b/>
-        </w:rPr>
-      </w:pPr>
-      <w:r>
-        <w:rPr>
-          <w:b/>
-        </w:rPr>
-        <w:t>Realizando autenticação no sistema (Login).</w:t>
-      </w:r>
-    </w:p>
-    <w:p/>
-    <w:p>
-      <w:r>
-        <w:rPr>
-          <w:noProof/>
-          <w:bdr w:val="single" w:sz="4" w:space="0" w:color="auto"/>
-          <w:lang w:eastAsia="pt-BR"/>
-        </w:rPr>
-        <w:drawing>
-          <wp:inline distT="0" distB="0" distL="0" distR="0" wp14:anchorId="2629A5F1" wp14:editId="28C84E29">
-            <wp:extent cx="5760085" cy="2141220"/>
-            <wp:effectExtent l="0" t="0" r="0" b="0"/>
-            <wp:docPr id="10" name="Imagem 10"/>
-            <wp:cNvGraphicFramePr>
-              <a:graphicFrameLocks xmlns:a="http://schemas.openxmlformats.org/drawingml/2006/main" noChangeAspect="1"/>
-            </wp:cNvGraphicFramePr>
-            <a:graphic xmlns:a="http://schemas.openxmlformats.org/drawingml/2006/main">
-              <a:graphicData uri="http://schemas.openxmlformats.org/drawingml/2006/picture">
-                <pic:pic xmlns:pic="http://schemas.openxmlformats.org/drawingml/2006/picture">
-                  <pic:nvPicPr>
-                    <pic:cNvPr id="10" name="Tela_Login_Condmind.jpg"/>
-                    <pic:cNvPicPr/>
-                  </pic:nvPicPr>
-                  <pic:blipFill>
-                    <a:blip r:embed="rId23" cstate="print">
-                      <a:extLst>
-                        <a:ext uri="{28A0092B-C50C-407E-A947-70E740481C1C}">
-                          <a14:useLocalDpi xmlns:a14="http://schemas.microsoft.com/office/drawing/2010/main" val="0"/>
-                        </a:ext>
-                      </a:extLst>
-                    </a:blip>
-                    <a:stretch>
-                      <a:fillRect/>
-                    </a:stretch>
-                  </pic:blipFill>
-                  <pic:spPr>
-                    <a:xfrm>
-                      <a:off x="0" y="0"/>
-                      <a:ext cx="5760085" cy="2141220"/>
-                    </a:xfrm>
-                    <a:prstGeom prst="rect">
-                      <a:avLst/>
-                    </a:prstGeom>
-                  </pic:spPr>
-                </pic:pic>
-              </a:graphicData>
-            </a:graphic>
-          </wp:inline>
-        </w:drawing>
-      </w:r>
-    </w:p>
-    <w:p/>
-    <w:p>
-      <w:pPr>
-        <w:ind w:firstLine="709"/>
-        <w:jc w:val="both"/>
-      </w:pPr>
-      <w:r>
-        <w:t>A primeira tela do nosso software é a de “Login”, o usuário será sempre o CPF do morador, a senha será fornecida pelos administradores do sistema podendo ser alterada posteriormente pelo próprio usuário.</w:t>
-      </w:r>
-    </w:p>
-    <w:p/>
-    <w:p>
-      <w:pPr>
-        <w:rPr>
-          <w:b/>
-        </w:rPr>
-      </w:pPr>
-      <w:r>
-        <w:rPr>
-          <w:b/>
-        </w:rPr>
-        <w:t>Barra de menu</w:t>
-      </w:r>
-    </w:p>
-    <w:p>
-      <w:pPr>
-        <w:rPr>
-          <w:b/>
-        </w:rPr>
-      </w:pPr>
-    </w:p>
-    <w:p>
-      <w:pPr>
-        <w:rPr>
-          <w:b/>
-          <w:noProof/>
-          <w:lang w:eastAsia="pt-BR"/>
-        </w:rPr>
-      </w:pPr>
-    </w:p>
-    <w:p>
-      <w:pPr>
-        <w:rPr>
-          <w:b/>
-        </w:rPr>
-      </w:pPr>
-      <w:r>
-        <w:rPr>
-          <w:b/>
-          <w:noProof/>
-          <w:lang w:eastAsia="pt-BR"/>
-        </w:rPr>
-        <w:drawing>
-          <wp:inline distT="0" distB="0" distL="0" distR="0" wp14:anchorId="5EA4B32D" wp14:editId="78ED6BF4">
-            <wp:extent cx="5760085" cy="401460"/>
-            <wp:effectExtent l="0" t="0" r="0" b="0"/>
-            <wp:docPr id="15" name="Imagem 15"/>
-            <wp:cNvGraphicFramePr>
-              <a:graphicFrameLocks xmlns:a="http://schemas.openxmlformats.org/drawingml/2006/main" noChangeAspect="1"/>
-            </wp:cNvGraphicFramePr>
-            <a:graphic xmlns:a="http://schemas.openxmlformats.org/drawingml/2006/main">
-              <a:graphicData uri="http://schemas.openxmlformats.org/drawingml/2006/picture">
-                <pic:pic xmlns:pic="http://schemas.openxmlformats.org/drawingml/2006/picture">
-                  <pic:nvPicPr>
-                    <pic:cNvPr id="15" name="Barra_Menu_COndmind.jpg"/>
-                    <pic:cNvPicPr/>
-                  </pic:nvPicPr>
-                  <pic:blipFill rotWithShape="1">
-                    <a:blip r:embed="rId24">
-                      <a:extLst>
-                        <a:ext uri="{28A0092B-C50C-407E-A947-70E740481C1C}">
-                          <a14:useLocalDpi xmlns:a14="http://schemas.microsoft.com/office/drawing/2010/main" val="0"/>
-                        </a:ext>
-                      </a:extLst>
-                    </a:blip>
-                    <a:srcRect r="45430" b="8971"/>
-                    <a:stretch/>
-                  </pic:blipFill>
-                  <pic:spPr bwMode="auto">
-                    <a:xfrm>
-                      <a:off x="0" y="0"/>
-                      <a:ext cx="6013441" cy="419118"/>
-                    </a:xfrm>
-                    <a:prstGeom prst="rect">
-                      <a:avLst/>
-                    </a:prstGeom>
-                    <a:ln>
-                      <a:noFill/>
-                    </a:ln>
-                    <a:extLst>
-                      <a:ext uri="{53640926-AAD7-44D8-BBD7-CCE9431645EC}">
-                        <a14:shadowObscured xmlns:a14="http://schemas.microsoft.com/office/drawing/2010/main"/>
-                      </a:ext>
-                    </a:extLst>
-                  </pic:spPr>
-                </pic:pic>
-              </a:graphicData>
-            </a:graphic>
-          </wp:inline>
-        </w:drawing>
-      </w:r>
-    </w:p>
-    <w:p>
-      <w:pPr>
-        <w:rPr>
-          <w:b/>
-        </w:rPr>
-      </w:pPr>
-    </w:p>
-    <w:p>
-      <w:pPr>
-        <w:ind w:firstLine="709"/>
-        <w:jc w:val="both"/>
-      </w:pPr>
-      <w:r>
-        <w:t xml:space="preserve"> Aqui o usuário poderá escolher em qual parte do programa deseja navegar, cada uma das opções apresentam uma tela própria, ao clicar em uma das opções o usuário é redirecionado.</w:t>
-      </w:r>
-    </w:p>
-    <w:p/>
-    <w:p/>
-    <w:p/>
-    <w:p/>
-    <w:p/>
-    <w:p/>
-    <w:p/>
-    <w:p/>
-    <w:p/>
-    <w:p/>
-    <w:p/>
-    <w:p/>
-    <w:p/>
-    <w:p/>
-    <w:p>
-      <w:pPr>
-        <w:rPr>
-          <w:b/>
-        </w:rPr>
-      </w:pPr>
-      <w:r>
-        <w:rPr>
-          <w:b/>
-        </w:rPr>
-        <w:lastRenderedPageBreak/>
-        <w:t>Abrindo o CondMind</w:t>
-      </w:r>
-    </w:p>
-    <w:p>
-      <w:pPr>
-        <w:rPr>
-          <w:b/>
-        </w:rPr>
-      </w:pPr>
-    </w:p>
-    <w:p>
-      <w:r>
-        <w:rPr>
-          <w:b/>
-          <w:noProof/>
-          <w:lang w:eastAsia="pt-BR"/>
-        </w:rPr>
-        <w:drawing>
-          <wp:inline distT="0" distB="0" distL="0" distR="0" wp14:anchorId="4445EA8F" wp14:editId="61751CA1">
-            <wp:extent cx="5760085" cy="2816860"/>
-            <wp:effectExtent l="0" t="0" r="0" b="2540"/>
-            <wp:docPr id="16" name="Imagem 16"/>
-            <wp:cNvGraphicFramePr>
-              <a:graphicFrameLocks xmlns:a="http://schemas.openxmlformats.org/drawingml/2006/main" noChangeAspect="1"/>
-            </wp:cNvGraphicFramePr>
-            <a:graphic xmlns:a="http://schemas.openxmlformats.org/drawingml/2006/main">
-              <a:graphicData uri="http://schemas.openxmlformats.org/drawingml/2006/picture">
-                <pic:pic xmlns:pic="http://schemas.openxmlformats.org/drawingml/2006/picture">
-                  <pic:nvPicPr>
-                    <pic:cNvPr id="16" name="Tela_inicio_Condmind.jpg"/>
-                    <pic:cNvPicPr/>
-                  </pic:nvPicPr>
-                  <pic:blipFill>
-                    <a:blip r:embed="rId25" cstate="print">
-                      <a:extLst>
-                        <a:ext uri="{28A0092B-C50C-407E-A947-70E740481C1C}">
-                          <a14:useLocalDpi xmlns:a14="http://schemas.microsoft.com/office/drawing/2010/main" val="0"/>
-                        </a:ext>
-                      </a:extLst>
-                    </a:blip>
-                    <a:stretch>
-                      <a:fillRect/>
-                    </a:stretch>
-                  </pic:blipFill>
-                  <pic:spPr>
-                    <a:xfrm>
-                      <a:off x="0" y="0"/>
-                      <a:ext cx="5760085" cy="2816860"/>
-                    </a:xfrm>
-                    <a:prstGeom prst="rect">
-                      <a:avLst/>
-                    </a:prstGeom>
-                  </pic:spPr>
-                </pic:pic>
-              </a:graphicData>
-            </a:graphic>
-          </wp:inline>
-        </w:drawing>
-      </w:r>
-    </w:p>
-    <w:p/>
-    <w:p>
-      <w:r>
-        <w:t xml:space="preserve"> </w:t>
-      </w:r>
-      <w:r>
-        <w:tab/>
-        <w:t>Esta é a primeira tela após o usuário ter logado no sistema, a tela foi pensada para ser algo de fácil entendimento e acesso. Assim como a barra de menu esta tela facilita a navegação pelo site.</w:t>
-      </w:r>
-    </w:p>
-    <w:p/>
-    <w:p>
-      <w:pPr>
-        <w:rPr>
-          <w:b/>
-        </w:rPr>
-      </w:pPr>
-      <w:r>
-        <w:rPr>
-          <w:b/>
-        </w:rPr>
-        <w:t>Meu cadastro</w:t>
-      </w:r>
-    </w:p>
-    <w:p>
-      <w:pPr>
-        <w:rPr>
-          <w:b/>
-        </w:rPr>
-      </w:pPr>
-    </w:p>
-    <w:p>
-      <w:pPr>
-        <w:rPr>
-          <w:b/>
-        </w:rPr>
-      </w:pPr>
-      <w:r>
-        <w:rPr>
-          <w:b/>
-          <w:noProof/>
-          <w:lang w:eastAsia="pt-BR"/>
-        </w:rPr>
-        <w:drawing>
-          <wp:inline distT="0" distB="0" distL="0" distR="0" wp14:anchorId="2BFEE077" wp14:editId="247ED258">
-            <wp:extent cx="5760085" cy="2715895"/>
-            <wp:effectExtent l="0" t="0" r="0" b="8255"/>
-            <wp:docPr id="17" name="Imagem 17"/>
-            <wp:cNvGraphicFramePr>
-              <a:graphicFrameLocks xmlns:a="http://schemas.openxmlformats.org/drawingml/2006/main" noChangeAspect="1"/>
-            </wp:cNvGraphicFramePr>
-            <a:graphic xmlns:a="http://schemas.openxmlformats.org/drawingml/2006/main">
-              <a:graphicData uri="http://schemas.openxmlformats.org/drawingml/2006/picture">
-                <pic:pic xmlns:pic="http://schemas.openxmlformats.org/drawingml/2006/picture">
-                  <pic:nvPicPr>
-                    <pic:cNvPr id="17" name="Tela_MeuCadastro_Condmind.jpg"/>
-                    <pic:cNvPicPr/>
-                  </pic:nvPicPr>
-                  <pic:blipFill>
-                    <a:blip r:embed="rId26" cstate="print">
-                      <a:extLst>
-                        <a:ext uri="{28A0092B-C50C-407E-A947-70E740481C1C}">
-                          <a14:useLocalDpi xmlns:a14="http://schemas.microsoft.com/office/drawing/2010/main" val="0"/>
-                        </a:ext>
-                      </a:extLst>
-                    </a:blip>
-                    <a:stretch>
-                      <a:fillRect/>
-                    </a:stretch>
-                  </pic:blipFill>
-                  <pic:spPr>
-                    <a:xfrm>
-                      <a:off x="0" y="0"/>
-                      <a:ext cx="5760085" cy="2715895"/>
-                    </a:xfrm>
-                    <a:prstGeom prst="rect">
-                      <a:avLst/>
-                    </a:prstGeom>
-                  </pic:spPr>
-                </pic:pic>
-              </a:graphicData>
-            </a:graphic>
-          </wp:inline>
-        </w:drawing>
-      </w:r>
-    </w:p>
-    <w:p>
-      <w:pPr>
-        <w:rPr>
-          <w:b/>
-        </w:rPr>
-      </w:pPr>
-    </w:p>
-    <w:p>
-      <w:r>
-        <w:t xml:space="preserve"> Nesta tela o usuário pode Alterar suas informações de cadastro</w:t>
-      </w:r>
-    </w:p>
-    <w:p/>
-    <w:p/>
-    <w:p/>
-    <w:p/>
-    <w:p/>
-    <w:p/>
-    <w:p/>
-    <w:p/>
-    <w:p/>
-    <w:p>
-      <w:pPr>
-        <w:rPr>
-          <w:b/>
-        </w:rPr>
-      </w:pPr>
-      <w:r>
-        <w:rPr>
-          <w:b/>
-        </w:rPr>
-        <w:t xml:space="preserve">Tela de usuários </w:t>
-      </w:r>
-    </w:p>
-    <w:p>
-      <w:pPr>
-        <w:rPr>
-          <w:b/>
-        </w:rPr>
-      </w:pPr>
-    </w:p>
-    <w:p>
-      <w:r>
-        <w:rPr>
-          <w:noProof/>
-          <w:lang w:eastAsia="pt-BR"/>
-        </w:rPr>
-        <w:drawing>
-          <wp:inline distT="0" distB="0" distL="0" distR="0" wp14:anchorId="2F11CDAF" wp14:editId="24B0941B">
-            <wp:extent cx="5760085" cy="2948940"/>
-            <wp:effectExtent l="0" t="0" r="0" b="3810"/>
-            <wp:docPr id="23" name="Imagem 23"/>
-            <wp:cNvGraphicFramePr>
-              <a:graphicFrameLocks xmlns:a="http://schemas.openxmlformats.org/drawingml/2006/main" noChangeAspect="1"/>
-            </wp:cNvGraphicFramePr>
-            <a:graphic xmlns:a="http://schemas.openxmlformats.org/drawingml/2006/main">
-              <a:graphicData uri="http://schemas.openxmlformats.org/drawingml/2006/picture">
-                <pic:pic xmlns:pic="http://schemas.openxmlformats.org/drawingml/2006/picture">
-                  <pic:nvPicPr>
-                    <pic:cNvPr id="23" name="Tela_Usuarios_condmind.jpg"/>
-                    <pic:cNvPicPr/>
-                  </pic:nvPicPr>
-                  <pic:blipFill>
-                    <a:blip r:embed="rId27" cstate="print">
-                      <a:extLst>
-                        <a:ext uri="{28A0092B-C50C-407E-A947-70E740481C1C}">
-                          <a14:useLocalDpi xmlns:a14="http://schemas.microsoft.com/office/drawing/2010/main" val="0"/>
-                        </a:ext>
-                      </a:extLst>
-                    </a:blip>
-                    <a:stretch>
-                      <a:fillRect/>
-                    </a:stretch>
-                  </pic:blipFill>
-                  <pic:spPr>
-                    <a:xfrm>
-                      <a:off x="0" y="0"/>
-                      <a:ext cx="5760085" cy="2948940"/>
-                    </a:xfrm>
-                    <a:prstGeom prst="rect">
-                      <a:avLst/>
-                    </a:prstGeom>
-                  </pic:spPr>
-                </pic:pic>
-              </a:graphicData>
-            </a:graphic>
-          </wp:inline>
-        </w:drawing>
-      </w:r>
-    </w:p>
-    <w:p/>
-    <w:p>
-      <w:r>
-        <w:t>Nesta tela são listados todos os usuários do software</w:t>
-      </w:r>
-    </w:p>
-    <w:p/>
-    <w:p>
-      <w:pPr>
-        <w:rPr>
-          <w:b/>
-        </w:rPr>
-      </w:pPr>
-      <w:r>
-        <w:rPr>
-          <w:b/>
-        </w:rPr>
-        <w:t>Tela de Salão</w:t>
-      </w:r>
-    </w:p>
-    <w:p>
-      <w:pPr>
-        <w:rPr>
-          <w:b/>
-        </w:rPr>
-      </w:pPr>
-    </w:p>
-    <w:p>
-      <w:r>
-        <w:rPr>
-          <w:noProof/>
-          <w:lang w:eastAsia="pt-BR"/>
-        </w:rPr>
-        <w:drawing>
-          <wp:inline distT="0" distB="0" distL="0" distR="0" wp14:anchorId="268BC577" wp14:editId="3039DF40">
-            <wp:extent cx="5760085" cy="2809240"/>
-            <wp:effectExtent l="0" t="0" r="0" b="0"/>
-            <wp:docPr id="24" name="Imagem 24"/>
-            <wp:cNvGraphicFramePr>
-              <a:graphicFrameLocks xmlns:a="http://schemas.openxmlformats.org/drawingml/2006/main" noChangeAspect="1"/>
-            </wp:cNvGraphicFramePr>
-            <a:graphic xmlns:a="http://schemas.openxmlformats.org/drawingml/2006/main">
-              <a:graphicData uri="http://schemas.openxmlformats.org/drawingml/2006/picture">
-                <pic:pic xmlns:pic="http://schemas.openxmlformats.org/drawingml/2006/picture">
-                  <pic:nvPicPr>
-                    <pic:cNvPr id="24" name="Tela_salao_Condmind.jpg"/>
-                    <pic:cNvPicPr/>
-                  </pic:nvPicPr>
-                  <pic:blipFill>
-                    <a:blip r:embed="rId28" cstate="print">
-                      <a:extLst>
-                        <a:ext uri="{28A0092B-C50C-407E-A947-70E740481C1C}">
-                          <a14:useLocalDpi xmlns:a14="http://schemas.microsoft.com/office/drawing/2010/main" val="0"/>
-                        </a:ext>
-                      </a:extLst>
-                    </a:blip>
-                    <a:stretch>
-                      <a:fillRect/>
-                    </a:stretch>
-                  </pic:blipFill>
-                  <pic:spPr>
-                    <a:xfrm>
-                      <a:off x="0" y="0"/>
-                      <a:ext cx="5760085" cy="2809240"/>
-                    </a:xfrm>
-                    <a:prstGeom prst="rect">
-                      <a:avLst/>
-                    </a:prstGeom>
-                  </pic:spPr>
-                </pic:pic>
-              </a:graphicData>
-            </a:graphic>
-          </wp:inline>
-        </w:drawing>
-      </w:r>
-    </w:p>
-    <w:p>
-      <w:pPr>
-        <w:ind w:firstLine="709"/>
-        <w:jc w:val="both"/>
-      </w:pPr>
-      <w:r>
-        <w:t>Nesta tela é apresentada a opções do usuário agendar um horário de uso do salão de festas do condomínio. O morador poderá escolher o dia, hora de inicio e término, após agendamento concluído, nesta mesma tela são apresentados os horários já agendados para não haver conflito de datas e horários.</w:t>
-      </w:r>
-    </w:p>
-    <w:p/>
-    <w:p/>
-    <w:p/>
-    <w:p/>
-    <w:p/>
-    <w:p/>
-    <w:p>
-      <w:pPr>
-        <w:rPr>
-          <w:b/>
-        </w:rPr>
-      </w:pPr>
-      <w:r>
-        <w:rPr>
-          <w:b/>
-        </w:rPr>
-        <w:t>Tela de moradores</w:t>
-      </w:r>
-    </w:p>
-    <w:p>
-      <w:pPr>
-        <w:rPr>
-          <w:b/>
-        </w:rPr>
-      </w:pPr>
-    </w:p>
-    <w:p>
-      <w:pPr>
-        <w:rPr>
-          <w:b/>
-        </w:rPr>
-      </w:pPr>
-      <w:r>
-        <w:rPr>
-          <w:b/>
-          <w:noProof/>
-          <w:lang w:eastAsia="pt-BR"/>
-        </w:rPr>
-        <w:drawing>
-          <wp:inline distT="0" distB="0" distL="0" distR="0" wp14:anchorId="7F450B7F" wp14:editId="25AAEF8A">
-            <wp:extent cx="5760085" cy="2487930"/>
-            <wp:effectExtent l="0" t="0" r="0" b="7620"/>
-            <wp:docPr id="25" name="Imagem 25"/>
-            <wp:cNvGraphicFramePr>
-              <a:graphicFrameLocks xmlns:a="http://schemas.openxmlformats.org/drawingml/2006/main" noChangeAspect="1"/>
-            </wp:cNvGraphicFramePr>
-            <a:graphic xmlns:a="http://schemas.openxmlformats.org/drawingml/2006/main">
-              <a:graphicData uri="http://schemas.openxmlformats.org/drawingml/2006/picture">
-                <pic:pic xmlns:pic="http://schemas.openxmlformats.org/drawingml/2006/picture">
-                  <pic:nvPicPr>
-                    <pic:cNvPr id="25" name="Tela_moradores_Condmind.jpg"/>
-                    <pic:cNvPicPr/>
-                  </pic:nvPicPr>
-                  <pic:blipFill>
-                    <a:blip r:embed="rId29" cstate="print">
-                      <a:extLst>
-                        <a:ext uri="{28A0092B-C50C-407E-A947-70E740481C1C}">
-                          <a14:useLocalDpi xmlns:a14="http://schemas.microsoft.com/office/drawing/2010/main" val="0"/>
-                        </a:ext>
-                      </a:extLst>
-                    </a:blip>
-                    <a:stretch>
-                      <a:fillRect/>
-                    </a:stretch>
-                  </pic:blipFill>
-                  <pic:spPr>
-                    <a:xfrm>
-                      <a:off x="0" y="0"/>
-                      <a:ext cx="5760085" cy="2487930"/>
-                    </a:xfrm>
-                    <a:prstGeom prst="rect">
-                      <a:avLst/>
-                    </a:prstGeom>
-                  </pic:spPr>
-                </pic:pic>
-              </a:graphicData>
-            </a:graphic>
-          </wp:inline>
-        </w:drawing>
-      </w:r>
-    </w:p>
-    <w:p>
-      <w:pPr>
-        <w:rPr>
-          <w:b/>
-        </w:rPr>
-      </w:pPr>
-    </w:p>
-    <w:p>
-      <w:pPr>
-        <w:ind w:firstLine="709"/>
-        <w:jc w:val="both"/>
-      </w:pPr>
-      <w:r>
-        <w:t>Nesta tela são apresentados os moradores do prédio. Para os administradores são exibidos os dados do morador.</w:t>
-      </w:r>
-    </w:p>
-    <w:p>
-      <w:bookmarkStart w:id="0" w:name="_GoBack"/>
-      <w:bookmarkEnd w:id="0"/>
-    </w:p>
-    <w:p/>
-    <w:p>
-      <w:pPr>
-        <w:rPr>
-          <w:b/>
-        </w:rPr>
-      </w:pPr>
-    </w:p>
-    <w:p>
-      <w:pPr>
-        <w:rPr>
-          <w:b/>
-        </w:rPr>
-      </w:pPr>
-    </w:p>
-    <w:p>
-      <w:pPr>
-        <w:rPr>
-          <w:b/>
-        </w:rPr>
-      </w:pPr>
-    </w:p>
-    <w:p>
-      <w:r>
-        <w:t xml:space="preserve"> </w:t>
-      </w:r>
-    </w:p>
-    <w:p>
-      <w:pPr>
-        <w:rPr>
-          <w:b/>
-        </w:rPr>
-      </w:pPr>
-    </w:p>
-    <w:p>
-      <w:pPr>
-        <w:rPr>
-          <w:b/>
-        </w:rPr>
-      </w:pPr>
-    </w:p>
-    <w:p>
-      <w:pPr>
-        <w:ind w:left="360" w:firstLine="348"/>
-      </w:pPr>
-    </w:p>
-    <w:p>
-      <w:pPr>
-        <w:ind w:left="360" w:firstLine="348"/>
-      </w:pPr>
-      <w:r>
-        <w:br/>
-      </w:r>
-    </w:p>
-    <w:p/>
-    <w:p/>
     <w:sectPr>
       <w:pgSz w:w="11906" w:h="16838"/>
       <w:pgMar w:top="1701" w:right="1134" w:bottom="1134" w:left="1701" w:header="708" w:footer="708" w:gutter="0"/>
@@ -21225,7 +20470,7 @@
         <w:rFonts w:hint="default"/>
       </w:rPr>
     </w:lvl>
-    <w:lvl w:ilvl="1" w:tplc="04160019">
+    <w:lvl w:ilvl="1" w:tplc="04160019" w:tentative="1">
       <w:start w:val="1"/>
       <w:numFmt w:val="lowerLetter"/>
       <w:lvlText w:val="%2."/>
@@ -21234,7 +20479,7 @@
         <w:ind w:left="1440" w:hanging="360"/>
       </w:pPr>
     </w:lvl>
-    <w:lvl w:ilvl="2" w:tplc="0416001B">
+    <w:lvl w:ilvl="2" w:tplc="0416001B" w:tentative="1">
       <w:start w:val="1"/>
       <w:numFmt w:val="lowerRoman"/>
       <w:lvlText w:val="%3."/>
@@ -22280,7 +21525,7 @@
 </file>
 
 <file path=customXml/itemProps1.xml><?xml version="1.0" encoding="utf-8"?>
-<ds:datastoreItem xmlns:ds="http://schemas.openxmlformats.org/officeDocument/2006/customXml" ds:itemID="{9B57DB01-8FE1-41C3-9039-3D6530310C29}">
+<ds:datastoreItem xmlns:ds="http://schemas.openxmlformats.org/officeDocument/2006/customXml" ds:itemID="{8734B381-4FE4-4BAD-88C3-A68FF5BF5BEB}">
   <ds:schemaRefs>
     <ds:schemaRef ds:uri="http://schemas.openxmlformats.org/officeDocument/2006/bibliography"/>
   </ds:schemaRefs>

</xml_diff>

<commit_message>
inclusao do estudo de viabilidade
</commit_message>
<xml_diff>
--- a/TCC/PTCC/DocumentacaoTCC/DOCUMENTACAO_TCC.docx
+++ b/TCC/PTCC/DocumentacaoTCC/DOCUMENTACAO_TCC.docx
@@ -1,6 +1,6 @@
 
 <file path=word/document.xml><?xml version="1.0" encoding="utf-8"?>
-<w:document xmlns:wpc="http://schemas.microsoft.com/office/word/2010/wordprocessingCanvas" xmlns:cx="http://schemas.microsoft.com/office/drawing/2014/chartex" xmlns:cx1="http://schemas.microsoft.com/office/drawing/2015/9/8/chartex" xmlns:cx2="http://schemas.microsoft.com/office/drawing/2015/10/21/chartex" xmlns:cx3="http://schemas.microsoft.com/office/drawing/2016/5/9/chartex" xmlns:cx4="http://schemas.microsoft.com/office/drawing/2016/5/10/chartex" xmlns:cx5="http://schemas.microsoft.com/office/drawing/2016/5/11/chartex" xmlns:cx6="http://schemas.microsoft.com/office/drawing/2016/5/12/chartex" xmlns:cx7="http://schemas.microsoft.com/office/drawing/2016/5/13/chartex" xmlns:cx8="http://schemas.microsoft.com/office/drawing/2016/5/14/chartex" xmlns:mc="http://schemas.openxmlformats.org/markup-compatibility/2006" xmlns:aink="http://schemas.microsoft.com/office/drawing/2016/ink" xmlns:am3d="http://schemas.microsoft.com/office/drawing/2017/model3d" xmlns:o="urn:schemas-microsoft-com:office:office" xmlns:oel="http://schemas.microsoft.com/office/2019/extlst" xmlns:r="http://schemas.openxmlformats.org/officeDocument/2006/relationships" xmlns:m="http://schemas.openxmlformats.org/officeDocument/2006/math" xmlns:v="urn:schemas-microsoft-com:vml" xmlns:wp14="http://schemas.microsoft.com/office/word/2010/wordprocessingDrawing" xmlns:wp="http://schemas.openxmlformats.org/drawingml/2006/wordprocessingDrawing" xmlns:w10="urn:schemas-microsoft-com:office:word" xmlns:w="http://schemas.openxmlformats.org/wordprocessingml/2006/main" xmlns:w14="http://schemas.microsoft.com/office/word/2010/wordml" xmlns:w15="http://schemas.microsoft.com/office/word/2012/wordml" xmlns:w16cex="http://schemas.microsoft.com/office/word/2018/wordml/cex" xmlns:w16cid="http://schemas.microsoft.com/office/word/2016/wordml/cid" xmlns:w16="http://schemas.microsoft.com/office/word/2018/wordml" xmlns:w16du="http://schemas.microsoft.com/office/word/2023/wordml/word16du" xmlns:w16sdtdh="http://schemas.microsoft.com/office/word/2020/wordml/sdtdatahash" xmlns:w16se="http://schemas.microsoft.com/office/word/2015/wordml/symex" xmlns:wpg="http://schemas.microsoft.com/office/word/2010/wordprocessingGroup" xmlns:wpi="http://schemas.microsoft.com/office/word/2010/wordprocessingInk" xmlns:wne="http://schemas.microsoft.com/office/word/2006/wordml" xmlns:wps="http://schemas.microsoft.com/office/word/2010/wordprocessingShape" mc:Ignorable="w14 w15 w16se w16cid w16 w16cex w16sdtdh wp14">
+<w:document xmlns:wpc="http://schemas.microsoft.com/office/word/2010/wordprocessingCanvas" xmlns:cx="http://schemas.microsoft.com/office/drawing/2014/chartex" xmlns:mc="http://schemas.openxmlformats.org/markup-compatibility/2006" xmlns:o="urn:schemas-microsoft-com:office:office" xmlns:r="http://schemas.openxmlformats.org/officeDocument/2006/relationships" xmlns:m="http://schemas.openxmlformats.org/officeDocument/2006/math" xmlns:v="urn:schemas-microsoft-com:vml" xmlns:wp14="http://schemas.microsoft.com/office/word/2010/wordprocessingDrawing" xmlns:wp="http://schemas.openxmlformats.org/drawingml/2006/wordprocessingDrawing" xmlns:w10="urn:schemas-microsoft-com:office:word" xmlns:w="http://schemas.openxmlformats.org/wordprocessingml/2006/main" xmlns:w14="http://schemas.microsoft.com/office/word/2010/wordml" xmlns:w15="http://schemas.microsoft.com/office/word/2012/wordml" xmlns:w16se="http://schemas.microsoft.com/office/word/2015/wordml/symex" xmlns:wpg="http://schemas.microsoft.com/office/word/2010/wordprocessingGroup" xmlns:wpi="http://schemas.microsoft.com/office/word/2010/wordprocessingInk" xmlns:wne="http://schemas.microsoft.com/office/word/2006/wordml" xmlns:wps="http://schemas.microsoft.com/office/word/2010/wordprocessingShape" mc:Ignorable="w14 w15 w16se wp14">
   <w:body>
     <w:p>
       <w:pPr>
@@ -1937,7 +1937,7 @@
       </w:pPr>
       <w:r>
         <w:pict w14:anchorId="4EBE719E">
-          <v:shape id="_x0000_s1029" style="position:absolute;margin-left:85.1pt;margin-top:8.55pt;width:440pt;height:.1pt;z-index:-251619840;mso-wrap-distance-left:0;mso-wrap-distance-right:0;mso-position-horizontal-relative:page" coordorigin="1702,171" coordsize="8800,0" o:spt="100" adj="0,,0" path="m1702,171r3068,m4837,171r2931,m7835,171r2666,e" filled="f" strokeweight=".72pt">
+          <v:shape id="_x0000_s1029" style="position:absolute;margin-left:85.1pt;margin-top:8.55pt;width:440pt;height:.1pt;z-index:-251619328;mso-wrap-distance-left:0;mso-wrap-distance-right:0;mso-position-horizontal-relative:page" coordorigin="1702,171" coordsize="8800,0" o:spt="100" adj="0,,0" path="m1702,171r3068,m4837,171r2931,m7835,171r2666,e" filled="f" strokeweight=".72pt">
             <v:stroke joinstyle="round"/>
             <v:formulas/>
             <v:path arrowok="t" o:connecttype="segments"/>
@@ -2432,7 +2432,7 @@
         <mc:AlternateContent>
           <mc:Choice Requires="wps">
             <w:drawing>
-              <wp:anchor distT="0" distB="0" distL="114300" distR="114300" simplePos="0" relativeHeight="251637248" behindDoc="0" locked="0" layoutInCell="1" allowOverlap="1" wp14:anchorId="3AC6457D" wp14:editId="042ADD9E">
+              <wp:anchor distT="0" distB="0" distL="114300" distR="114300" simplePos="0" relativeHeight="251635712" behindDoc="0" locked="0" layoutInCell="1" allowOverlap="1" wp14:anchorId="3AC6457D" wp14:editId="042ADD9E">
                 <wp:simplePos x="0" y="0"/>
                 <wp:positionH relativeFrom="column">
                   <wp:posOffset>-482600</wp:posOffset>
@@ -2527,7 +2527,7 @@
                 <v:stroke joinstyle="miter"/>
                 <v:path gradientshapeok="t" o:connecttype="rect"/>
               </v:shapetype>
-              <v:shape id="Caixa de Texto 4" o:spid="_x0000_s1026" type="#_x0000_t202" style="position:absolute;left:0;text-align:left;margin-left:-38pt;margin-top:454.8pt;width:593.25pt;height:24.75pt;z-index:251637248;visibility:visible;mso-wrap-style:square;mso-width-percent:0;mso-height-percent:0;mso-wrap-distance-left:9pt;mso-wrap-distance-top:0;mso-wrap-distance-right:9pt;mso-wrap-distance-bottom:0;mso-position-horizontal:absolute;mso-position-horizontal-relative:text;mso-position-vertical:absolute;mso-position-vertical-relative:text;mso-width-percent:0;mso-height-percent:0;mso-width-relative:margin;mso-height-relative:margin;v-text-anchor:top" o:gfxdata="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" filled="f" stroked="f" strokeweight=".5pt">
+              <v:shape id="Caixa de Texto 4" o:spid="_x0000_s1026" type="#_x0000_t202" style="position:absolute;left:0;text-align:left;margin-left:-38pt;margin-top:454.8pt;width:593.25pt;height:24.75pt;z-index:251635712;visibility:visible;mso-wrap-style:square;mso-width-percent:0;mso-height-percent:0;mso-wrap-distance-left:9pt;mso-wrap-distance-top:0;mso-wrap-distance-right:9pt;mso-wrap-distance-bottom:0;mso-position-horizontal:absolute;mso-position-horizontal-relative:text;mso-position-vertical:absolute;mso-position-vertical-relative:text;mso-width-percent:0;mso-height-percent:0;mso-width-relative:margin;mso-height-relative:margin;v-text-anchor:top" o:gfxdata="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" filled="f" stroked="f" strokeweight=".5pt">
                 <v:textbox>
                   <w:txbxContent>
                     <w:p>
@@ -2580,7 +2580,7 @@
           <w:lang w:val="pt-BR" w:eastAsia="pt-BR"/>
         </w:rPr>
         <w:drawing>
-          <wp:anchor distT="0" distB="0" distL="0" distR="0" simplePos="0" relativeHeight="251636224" behindDoc="0" locked="0" layoutInCell="1" allowOverlap="1" wp14:anchorId="7B198BB1" wp14:editId="77E76C18">
+          <wp:anchor distT="0" distB="0" distL="0" distR="0" simplePos="0" relativeHeight="251634688" behindDoc="0" locked="0" layoutInCell="1" allowOverlap="1" wp14:anchorId="7B198BB1" wp14:editId="77E76C18">
             <wp:simplePos x="0" y="0"/>
             <wp:positionH relativeFrom="page">
               <wp:posOffset>1695450</wp:posOffset>
@@ -4212,7 +4212,7 @@
           <w:lang w:val="pt-BR" w:eastAsia="pt-BR"/>
         </w:rPr>
         <w:drawing>
-          <wp:anchor distT="0" distB="0" distL="0" distR="0" simplePos="0" relativeHeight="251630080" behindDoc="0" locked="0" layoutInCell="1" allowOverlap="1" wp14:anchorId="0E82D23C" wp14:editId="2276102D">
+          <wp:anchor distT="0" distB="0" distL="0" distR="0" simplePos="0" relativeHeight="251629568" behindDoc="0" locked="0" layoutInCell="1" allowOverlap="1" wp14:anchorId="0E82D23C" wp14:editId="2276102D">
             <wp:simplePos x="0" y="0"/>
             <wp:positionH relativeFrom="page">
               <wp:posOffset>1530096</wp:posOffset>
@@ -4273,7 +4273,7 @@
         <mc:AlternateContent>
           <mc:Choice Requires="wps">
             <w:drawing>
-              <wp:anchor distT="0" distB="0" distL="114300" distR="114300" simplePos="0" relativeHeight="251638272" behindDoc="0" locked="0" layoutInCell="1" allowOverlap="1" wp14:anchorId="48D7BA30" wp14:editId="7B84A47A">
+              <wp:anchor distT="0" distB="0" distL="114300" distR="114300" simplePos="0" relativeHeight="251636736" behindDoc="0" locked="0" layoutInCell="1" allowOverlap="1" wp14:anchorId="48D7BA30" wp14:editId="7B84A47A">
                 <wp:simplePos x="0" y="0"/>
                 <wp:positionH relativeFrom="margin">
                   <wp:posOffset>-452120</wp:posOffset>
@@ -4385,7 +4385,7 @@
           </mc:Choice>
           <mc:Fallback>
             <w:pict>
-              <v:shape w14:anchorId="48D7BA30" id="Caixa de Texto 8" o:spid="_x0000_s1027" type="#_x0000_t202" style="position:absolute;margin-left:-35.6pt;margin-top:164.3pt;width:593.25pt;height:24.75pt;z-index:251638272;visibility:visible;mso-wrap-style:square;mso-width-percent:0;mso-height-percent:0;mso-wrap-distance-left:9pt;mso-wrap-distance-top:0;mso-wrap-distance-right:9pt;mso-wrap-distance-bottom:0;mso-position-horizontal:absolute;mso-position-horizontal-relative:margin;mso-position-vertical:absolute;mso-position-vertical-relative:text;mso-width-percent:0;mso-height-percent:0;mso-width-relative:margin;mso-height-relative:margin;v-text-anchor:top" o:gfxdata="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" filled="f" stroked="f" strokeweight=".5pt">
+              <v:shape w14:anchorId="48D7BA30" id="Caixa de Texto 8" o:spid="_x0000_s1027" type="#_x0000_t202" style="position:absolute;margin-left:-35.6pt;margin-top:164.3pt;width:593.25pt;height:24.75pt;z-index:251636736;visibility:visible;mso-wrap-style:square;mso-width-percent:0;mso-height-percent:0;mso-wrap-distance-left:9pt;mso-wrap-distance-top:0;mso-wrap-distance-right:9pt;mso-wrap-distance-bottom:0;mso-position-horizontal:absolute;mso-position-horizontal-relative:margin;mso-position-vertical:absolute;mso-position-vertical-relative:text;mso-width-percent:0;mso-height-percent:0;mso-width-relative:margin;mso-height-relative:margin;v-text-anchor:top" o:gfxdata="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" filled="f" stroked="f" strokeweight=".5pt">
                 <v:textbox>
                   <w:txbxContent>
                     <w:p>
@@ -5301,7 +5301,7 @@
         <mc:AlternateContent>
           <mc:Choice Requires="wps">
             <w:drawing>
-              <wp:anchor distT="0" distB="0" distL="114300" distR="114300" simplePos="0" relativeHeight="251640320" behindDoc="0" locked="0" layoutInCell="1" allowOverlap="1" wp14:anchorId="51429B8E" wp14:editId="2AA6D15C">
+              <wp:anchor distT="0" distB="0" distL="114300" distR="114300" simplePos="0" relativeHeight="251638784" behindDoc="0" locked="0" layoutInCell="1" allowOverlap="1" wp14:anchorId="51429B8E" wp14:editId="2AA6D15C">
                 <wp:simplePos x="0" y="0"/>
                 <wp:positionH relativeFrom="margin">
                   <wp:posOffset>-473075</wp:posOffset>
@@ -5388,14 +5388,7 @@
                                 <w:sz w:val="20"/>
                                 <w:lang w:val="pt-BR"/>
                               </w:rPr>
-                              <w:t>Cliente</w:t>
-                            </w:r>
-                            <w:r>
-                              <w:rPr>
-                                <w:sz w:val="20"/>
-                                <w:lang w:val="pt-BR"/>
-                              </w:rPr>
-                              <w:t>.</w:t>
+                              <w:t>Cliente.</w:t>
                             </w:r>
                           </w:p>
                         </w:txbxContent>
@@ -5420,7 +5413,7 @@
           </mc:Choice>
           <mc:Fallback>
             <w:pict>
-              <v:shape w14:anchorId="51429B8E" id="Caixa de Texto 10" o:spid="_x0000_s1028" type="#_x0000_t202" style="position:absolute;left:0;text-align:left;margin-left:-37.25pt;margin-top:294.65pt;width:594.75pt;height:24.75pt;z-index:251640320;visibility:visible;mso-wrap-style:square;mso-width-percent:0;mso-height-percent:0;mso-wrap-distance-left:9pt;mso-wrap-distance-top:0;mso-wrap-distance-right:9pt;mso-wrap-distance-bottom:0;mso-position-horizontal:absolute;mso-position-horizontal-relative:margin;mso-position-vertical:absolute;mso-position-vertical-relative:text;mso-width-percent:0;mso-height-percent:0;mso-width-relative:margin;mso-height-relative:margin;v-text-anchor:top" o:gfxdata="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" filled="f" stroked="f" strokeweight=".5pt">
+              <v:shape w14:anchorId="51429B8E" id="Caixa de Texto 10" o:spid="_x0000_s1028" type="#_x0000_t202" style="position:absolute;left:0;text-align:left;margin-left:-37.25pt;margin-top:294.65pt;width:594.75pt;height:24.75pt;z-index:251638784;visibility:visible;mso-wrap-style:square;mso-width-percent:0;mso-height-percent:0;mso-wrap-distance-left:9pt;mso-wrap-distance-top:0;mso-wrap-distance-right:9pt;mso-wrap-distance-bottom:0;mso-position-horizontal:absolute;mso-position-horizontal-relative:margin;mso-position-vertical:absolute;mso-position-vertical-relative:text;mso-width-percent:0;mso-height-percent:0;mso-width-relative:margin;mso-height-relative:margin;v-text-anchor:top" o:gfxdata="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" filled="f" stroked="f" strokeweight=".5pt">
                 <v:textbox>
                   <w:txbxContent>
                     <w:p>
@@ -5478,14 +5471,7 @@
                           <w:sz w:val="20"/>
                           <w:lang w:val="pt-BR"/>
                         </w:rPr>
-                        <w:t>Cliente</w:t>
-                      </w:r>
-                      <w:r>
-                        <w:rPr>
-                          <w:sz w:val="20"/>
-                          <w:lang w:val="pt-BR"/>
-                        </w:rPr>
-                        <w:t>.</w:t>
+                        <w:t>Cliente.</w:t>
                       </w:r>
                     </w:p>
                   </w:txbxContent>
@@ -6206,7 +6192,7 @@
           <w:lang w:val="pt-BR" w:eastAsia="pt-BR"/>
         </w:rPr>
         <w:drawing>
-          <wp:anchor distT="0" distB="0" distL="0" distR="0" simplePos="0" relativeHeight="251633152" behindDoc="0" locked="0" layoutInCell="1" allowOverlap="1" wp14:anchorId="4A378098" wp14:editId="0E401E8D">
+          <wp:anchor distT="0" distB="0" distL="0" distR="0" simplePos="0" relativeHeight="251631616" behindDoc="0" locked="0" layoutInCell="1" allowOverlap="1" wp14:anchorId="4A378098" wp14:editId="0E401E8D">
             <wp:simplePos x="0" y="0"/>
             <wp:positionH relativeFrom="page">
               <wp:posOffset>1285875</wp:posOffset>
@@ -6337,7 +6323,7 @@
         <mc:AlternateContent>
           <mc:Choice Requires="wps">
             <w:drawing>
-              <wp:anchor distT="0" distB="0" distL="114300" distR="114300" simplePos="0" relativeHeight="251641344" behindDoc="0" locked="0" layoutInCell="1" allowOverlap="1" wp14:anchorId="689BF807" wp14:editId="5CBA85C5">
+              <wp:anchor distT="0" distB="0" distL="114300" distR="114300" simplePos="0" relativeHeight="251639808" behindDoc="0" locked="0" layoutInCell="1" allowOverlap="1" wp14:anchorId="689BF807" wp14:editId="5CBA85C5">
                 <wp:simplePos x="0" y="0"/>
                 <wp:positionH relativeFrom="margin">
                   <wp:posOffset>889000</wp:posOffset>
@@ -6423,14 +6409,7 @@
                                 <w:sz w:val="20"/>
                                 <w:lang w:val="pt-BR"/>
                               </w:rPr>
-                              <w:t>Cliente</w:t>
-                            </w:r>
-                            <w:r>
-                              <w:rPr>
-                                <w:sz w:val="20"/>
-                                <w:lang w:val="pt-BR"/>
-                              </w:rPr>
-                              <w:t>.</w:t>
+                              <w:t>Cliente.</w:t>
                             </w:r>
                           </w:p>
                         </w:txbxContent>
@@ -6455,7 +6434,7 @@
           </mc:Choice>
           <mc:Fallback>
             <w:pict>
-              <v:shape w14:anchorId="689BF807" id="Caixa de Texto 12" o:spid="_x0000_s1029" type="#_x0000_t202" style="position:absolute;margin-left:70pt;margin-top:70.65pt;width:487.5pt;height:24.75pt;z-index:251641344;visibility:visible;mso-wrap-style:square;mso-width-percent:0;mso-height-percent:0;mso-wrap-distance-left:9pt;mso-wrap-distance-top:0;mso-wrap-distance-right:9pt;mso-wrap-distance-bottom:0;mso-position-horizontal:absolute;mso-position-horizontal-relative:margin;mso-position-vertical:absolute;mso-position-vertical-relative:text;mso-width-percent:0;mso-height-percent:0;mso-width-relative:margin;mso-height-relative:margin;v-text-anchor:top" o:gfxdata="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" filled="f" stroked="f" strokeweight=".5pt">
+              <v:shape w14:anchorId="689BF807" id="Caixa de Texto 12" o:spid="_x0000_s1029" type="#_x0000_t202" style="position:absolute;margin-left:70pt;margin-top:70.65pt;width:487.5pt;height:24.75pt;z-index:251639808;visibility:visible;mso-wrap-style:square;mso-width-percent:0;mso-height-percent:0;mso-wrap-distance-left:9pt;mso-wrap-distance-top:0;mso-wrap-distance-right:9pt;mso-wrap-distance-bottom:0;mso-position-horizontal:absolute;mso-position-horizontal-relative:margin;mso-position-vertical:absolute;mso-position-vertical-relative:text;mso-width-percent:0;mso-height-percent:0;mso-width-relative:margin;mso-height-relative:margin;v-text-anchor:top" o:gfxdata="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" filled="f" stroked="f" strokeweight=".5pt">
                 <v:textbox>
                   <w:txbxContent>
                     <w:p>
@@ -6512,14 +6491,7 @@
                           <w:sz w:val="20"/>
                           <w:lang w:val="pt-BR"/>
                         </w:rPr>
-                        <w:t>Cliente</w:t>
-                      </w:r>
-                      <w:r>
-                        <w:rPr>
-                          <w:sz w:val="20"/>
-                          <w:lang w:val="pt-BR"/>
-                        </w:rPr>
-                        <w:t>.</w:t>
+                        <w:t>Cliente.</w:t>
                       </w:r>
                     </w:p>
                   </w:txbxContent>
@@ -6848,7 +6820,7 @@
         <mc:AlternateContent>
           <mc:Choice Requires="wps">
             <w:drawing>
-              <wp:anchor distT="0" distB="0" distL="114300" distR="114300" simplePos="0" relativeHeight="251642368" behindDoc="0" locked="0" layoutInCell="1" allowOverlap="1" wp14:anchorId="3F02EFFB" wp14:editId="7AAABE1D">
+              <wp:anchor distT="0" distB="0" distL="114300" distR="114300" simplePos="0" relativeHeight="251640832" behindDoc="0" locked="0" layoutInCell="1" allowOverlap="1" wp14:anchorId="3F02EFFB" wp14:editId="7AAABE1D">
                 <wp:simplePos x="0" y="0"/>
                 <wp:positionH relativeFrom="margin">
                   <wp:posOffset>876300</wp:posOffset>
@@ -6917,7 +6889,7 @@
           </mc:Choice>
           <mc:Fallback>
             <w:pict>
-              <v:shape w14:anchorId="3F02EFFB" id="Caixa de Texto 14" o:spid="_x0000_s1030" type="#_x0000_t202" style="position:absolute;margin-left:69pt;margin-top:572.5pt;width:487.5pt;height:24.75pt;z-index:251642368;visibility:visible;mso-wrap-style:square;mso-width-percent:0;mso-height-percent:0;mso-wrap-distance-left:9pt;mso-wrap-distance-top:0;mso-wrap-distance-right:9pt;mso-wrap-distance-bottom:0;mso-position-horizontal:absolute;mso-position-horizontal-relative:margin;mso-position-vertical:absolute;mso-position-vertical-relative:text;mso-width-percent:0;mso-height-percent:0;mso-width-relative:margin;mso-height-relative:margin;v-text-anchor:top" o:gfxdata="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" filled="f" stroked="f" strokeweight=".5pt">
+              <v:shape w14:anchorId="3F02EFFB" id="Caixa de Texto 14" o:spid="_x0000_s1030" type="#_x0000_t202" style="position:absolute;margin-left:69pt;margin-top:572.5pt;width:487.5pt;height:24.75pt;z-index:251640832;visibility:visible;mso-wrap-style:square;mso-width-percent:0;mso-height-percent:0;mso-wrap-distance-left:9pt;mso-wrap-distance-top:0;mso-wrap-distance-right:9pt;mso-wrap-distance-bottom:0;mso-position-horizontal:absolute;mso-position-horizontal-relative:margin;mso-position-vertical:absolute;mso-position-vertical-relative:text;mso-width-percent:0;mso-height-percent:0;mso-width-relative:margin;mso-height-relative:margin;v-text-anchor:top" o:gfxdata="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" filled="f" stroked="f" strokeweight=".5pt">
                 <v:textbox>
                   <w:txbxContent>
                     <w:p>
@@ -9761,7 +9733,7 @@
           <w:lang w:val="pt-BR" w:eastAsia="pt-BR"/>
         </w:rPr>
         <w:drawing>
-          <wp:anchor distT="0" distB="0" distL="0" distR="0" simplePos="0" relativeHeight="251631104" behindDoc="0" locked="0" layoutInCell="1" allowOverlap="1" wp14:anchorId="4C315C28" wp14:editId="2657542F">
+          <wp:anchor distT="0" distB="0" distL="0" distR="0" simplePos="0" relativeHeight="251630592" behindDoc="0" locked="0" layoutInCell="1" allowOverlap="1" wp14:anchorId="4C315C28" wp14:editId="2657542F">
             <wp:simplePos x="0" y="0"/>
             <wp:positionH relativeFrom="page">
               <wp:posOffset>1986305</wp:posOffset>
@@ -9825,7 +9797,7 @@
         <mc:AlternateContent>
           <mc:Choice Requires="wps">
             <w:drawing>
-              <wp:anchor distT="0" distB="0" distL="114300" distR="114300" simplePos="0" relativeHeight="251643392" behindDoc="0" locked="0" layoutInCell="1" allowOverlap="1" wp14:anchorId="6A09CDC1" wp14:editId="034C5FCA">
+              <wp:anchor distT="0" distB="0" distL="114300" distR="114300" simplePos="0" relativeHeight="251641856" behindDoc="0" locked="0" layoutInCell="1" allowOverlap="1" wp14:anchorId="6A09CDC1" wp14:editId="034C5FCA">
                 <wp:simplePos x="0" y="0"/>
                 <wp:positionH relativeFrom="margin">
                   <wp:posOffset>885825</wp:posOffset>
@@ -9897,14 +9869,7 @@
                                 <w:sz w:val="20"/>
                                 <w:lang w:val="pt-BR"/>
                               </w:rPr>
-                              <w:t>Mapa mental do projeto Shannon</w:t>
-                            </w:r>
-                            <w:r>
-                              <w:rPr>
-                                <w:sz w:val="20"/>
-                                <w:lang w:val="pt-BR"/>
-                              </w:rPr>
-                              <w:t>.</w:t>
+                              <w:t>Mapa mental do projeto Shannon.</w:t>
                             </w:r>
                           </w:p>
                         </w:txbxContent>
@@ -9929,7 +9894,7 @@
           </mc:Choice>
           <mc:Fallback>
             <w:pict>
-              <v:shape w14:anchorId="6A09CDC1" id="Caixa de Texto 16" o:spid="_x0000_s1031" type="#_x0000_t202" style="position:absolute;margin-left:69.75pt;margin-top:342.6pt;width:487.5pt;height:24.75pt;z-index:251643392;visibility:visible;mso-wrap-style:square;mso-width-percent:0;mso-height-percent:0;mso-wrap-distance-left:9pt;mso-wrap-distance-top:0;mso-wrap-distance-right:9pt;mso-wrap-distance-bottom:0;mso-position-horizontal:absolute;mso-position-horizontal-relative:margin;mso-position-vertical:absolute;mso-position-vertical-relative:text;mso-width-percent:0;mso-height-percent:0;mso-width-relative:margin;mso-height-relative:margin;v-text-anchor:top" o:gfxdata="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" filled="f" stroked="f" strokeweight=".5pt">
+              <v:shape w14:anchorId="6A09CDC1" id="Caixa de Texto 16" o:spid="_x0000_s1031" type="#_x0000_t202" style="position:absolute;margin-left:69.75pt;margin-top:342.6pt;width:487.5pt;height:24.75pt;z-index:251641856;visibility:visible;mso-wrap-style:square;mso-width-percent:0;mso-height-percent:0;mso-wrap-distance-left:9pt;mso-wrap-distance-top:0;mso-wrap-distance-right:9pt;mso-wrap-distance-bottom:0;mso-position-horizontal:absolute;mso-position-horizontal-relative:margin;mso-position-vertical:absolute;mso-position-vertical-relative:text;mso-width-percent:0;mso-height-percent:0;mso-width-relative:margin;mso-height-relative:margin;v-text-anchor:top" o:gfxdata="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" filled="f" stroked="f" strokeweight=".5pt">
                 <v:textbox>
                   <w:txbxContent>
                     <w:p>
@@ -9972,14 +9937,7 @@
                           <w:sz w:val="20"/>
                           <w:lang w:val="pt-BR"/>
                         </w:rPr>
-                        <w:t>Mapa mental do projeto Shannon</w:t>
-                      </w:r>
-                      <w:r>
-                        <w:rPr>
-                          <w:sz w:val="20"/>
-                          <w:lang w:val="pt-BR"/>
-                        </w:rPr>
-                        <w:t>.</w:t>
+                        <w:t>Mapa mental do projeto Shannon.</w:t>
                       </w:r>
                     </w:p>
                   </w:txbxContent>
@@ -10043,7 +10001,7 @@
           <w:lang w:val="pt-BR" w:eastAsia="pt-BR"/>
         </w:rPr>
         <w:drawing>
-          <wp:anchor distT="0" distB="0" distL="0" distR="0" simplePos="0" relativeHeight="251634176" behindDoc="0" locked="0" layoutInCell="1" allowOverlap="1" wp14:anchorId="25E8A41E" wp14:editId="4CE0CE1B">
+          <wp:anchor distT="0" distB="0" distL="0" distR="0" simplePos="0" relativeHeight="251632640" behindDoc="0" locked="0" layoutInCell="1" allowOverlap="1" wp14:anchorId="25E8A41E" wp14:editId="4CE0CE1B">
             <wp:simplePos x="0" y="0"/>
             <wp:positionH relativeFrom="page">
               <wp:posOffset>1129223</wp:posOffset>
@@ -10104,7 +10062,7 @@
         <mc:AlternateContent>
           <mc:Choice Requires="wps">
             <w:drawing>
-              <wp:anchor distT="0" distB="0" distL="114300" distR="114300" simplePos="0" relativeHeight="251644416" behindDoc="0" locked="0" layoutInCell="1" allowOverlap="1" wp14:anchorId="36E3DF64" wp14:editId="24038899">
+              <wp:anchor distT="0" distB="0" distL="114300" distR="114300" simplePos="0" relativeHeight="251642880" behindDoc="0" locked="0" layoutInCell="1" allowOverlap="1" wp14:anchorId="36E3DF64" wp14:editId="24038899">
                 <wp:simplePos x="0" y="0"/>
                 <wp:positionH relativeFrom="margin">
                   <wp:posOffset>889000</wp:posOffset>
@@ -10173,7 +10131,7 @@
           </mc:Choice>
           <mc:Fallback>
             <w:pict>
-              <v:shape w14:anchorId="36E3DF64" id="Caixa de Texto 18" o:spid="_x0000_s1032" type="#_x0000_t202" style="position:absolute;margin-left:70pt;margin-top:272.05pt;width:487.5pt;height:24.75pt;z-index:251644416;visibility:visible;mso-wrap-style:square;mso-width-percent:0;mso-height-percent:0;mso-wrap-distance-left:9pt;mso-wrap-distance-top:0;mso-wrap-distance-right:9pt;mso-wrap-distance-bottom:0;mso-position-horizontal:absolute;mso-position-horizontal-relative:margin;mso-position-vertical:absolute;mso-position-vertical-relative:text;mso-width-percent:0;mso-height-percent:0;mso-width-relative:margin;mso-height-relative:margin;v-text-anchor:top" o:gfxdata="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" filled="f" stroked="f" strokeweight=".5pt">
+              <v:shape w14:anchorId="36E3DF64" id="Caixa de Texto 18" o:spid="_x0000_s1032" type="#_x0000_t202" style="position:absolute;margin-left:70pt;margin-top:272.05pt;width:487.5pt;height:24.75pt;z-index:251642880;visibility:visible;mso-wrap-style:square;mso-width-percent:0;mso-height-percent:0;mso-wrap-distance-left:9pt;mso-wrap-distance-top:0;mso-wrap-distance-right:9pt;mso-wrap-distance-bottom:0;mso-position-horizontal:absolute;mso-position-horizontal-relative:margin;mso-position-vertical:absolute;mso-position-vertical-relative:text;mso-width-percent:0;mso-height-percent:0;mso-width-relative:margin;mso-height-relative:margin;v-text-anchor:top" o:gfxdata="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" filled="f" stroked="f" strokeweight=".5pt">
                 <v:textbox>
                   <w:txbxContent>
                     <w:p>
@@ -10290,7 +10248,7 @@
           <w:lang w:val="pt-BR" w:eastAsia="pt-BR"/>
         </w:rPr>
         <w:drawing>
-          <wp:anchor distT="0" distB="0" distL="0" distR="0" simplePos="0" relativeHeight="251635200" behindDoc="0" locked="0" layoutInCell="1" allowOverlap="1" wp14:anchorId="5FE79282" wp14:editId="674FB534">
+          <wp:anchor distT="0" distB="0" distL="0" distR="0" simplePos="0" relativeHeight="251633664" behindDoc="0" locked="0" layoutInCell="1" allowOverlap="1" wp14:anchorId="5FE79282" wp14:editId="674FB534">
             <wp:simplePos x="0" y="0"/>
             <wp:positionH relativeFrom="page">
               <wp:posOffset>1228725</wp:posOffset>
@@ -10382,7 +10340,7 @@
         <mc:AlternateContent>
           <mc:Choice Requires="wps">
             <w:drawing>
-              <wp:anchor distT="0" distB="0" distL="114300" distR="114300" simplePos="0" relativeHeight="251645440" behindDoc="0" locked="0" layoutInCell="1" allowOverlap="1" wp14:anchorId="0DAE5E0F" wp14:editId="369C229D">
+              <wp:anchor distT="0" distB="0" distL="114300" distR="114300" simplePos="0" relativeHeight="251643904" behindDoc="0" locked="0" layoutInCell="1" allowOverlap="1" wp14:anchorId="0DAE5E0F" wp14:editId="369C229D">
                 <wp:simplePos x="0" y="0"/>
                 <wp:positionH relativeFrom="margin">
                   <wp:posOffset>866775</wp:posOffset>
@@ -10451,7 +10409,7 @@
           </mc:Choice>
           <mc:Fallback>
             <w:pict>
-              <v:shape w14:anchorId="0DAE5E0F" id="Caixa de Texto 20" o:spid="_x0000_s1033" type="#_x0000_t202" style="position:absolute;margin-left:68.25pt;margin-top:247pt;width:487.5pt;height:24.75pt;z-index:251645440;visibility:visible;mso-wrap-style:square;mso-width-percent:0;mso-height-percent:0;mso-wrap-distance-left:9pt;mso-wrap-distance-top:0;mso-wrap-distance-right:9pt;mso-wrap-distance-bottom:0;mso-position-horizontal:absolute;mso-position-horizontal-relative:margin;mso-position-vertical:absolute;mso-position-vertical-relative:text;mso-width-percent:0;mso-height-percent:0;mso-width-relative:margin;mso-height-relative:margin;v-text-anchor:top" o:gfxdata="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" filled="f" stroked="f" strokeweight=".5pt">
+              <v:shape w14:anchorId="0DAE5E0F" id="Caixa de Texto 20" o:spid="_x0000_s1033" type="#_x0000_t202" style="position:absolute;margin-left:68.25pt;margin-top:247pt;width:487.5pt;height:24.75pt;z-index:251643904;visibility:visible;mso-wrap-style:square;mso-width-percent:0;mso-height-percent:0;mso-wrap-distance-left:9pt;mso-wrap-distance-top:0;mso-wrap-distance-right:9pt;mso-wrap-distance-bottom:0;mso-position-horizontal:absolute;mso-position-horizontal-relative:margin;mso-position-vertical:absolute;mso-position-vertical-relative:text;mso-width-percent:0;mso-height-percent:0;mso-width-relative:margin;mso-height-relative:margin;v-text-anchor:top" o:gfxdata="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" filled="f" stroked="f" strokeweight=".5pt">
                 <v:textbox>
                   <w:txbxContent>
                     <w:p>
@@ -10550,9 +10508,10 @@
       <w:r>
         <w:rPr>
           <w:noProof/>
+          <w:lang w:val="pt-BR" w:eastAsia="pt-BR"/>
         </w:rPr>
         <w:drawing>
-          <wp:anchor distT="0" distB="0" distL="114300" distR="114300" simplePos="0" relativeHeight="251619840" behindDoc="0" locked="0" layoutInCell="1" allowOverlap="1" wp14:anchorId="617854F3" wp14:editId="1EE8A107">
+          <wp:anchor distT="0" distB="0" distL="114300" distR="114300" simplePos="0" relativeHeight="251619328" behindDoc="0" locked="0" layoutInCell="1" allowOverlap="1" wp14:anchorId="617854F3" wp14:editId="1EE8A107">
             <wp:simplePos x="0" y="0"/>
             <wp:positionH relativeFrom="margin">
               <wp:posOffset>283845</wp:posOffset>
@@ -10788,7 +10747,7 @@
         <mc:AlternateContent>
           <mc:Choice Requires="wps">
             <w:drawing>
-              <wp:anchor distT="0" distB="0" distL="114300" distR="114300" simplePos="0" relativeHeight="251639296" behindDoc="0" locked="0" layoutInCell="1" allowOverlap="1" wp14:anchorId="47EDDE94" wp14:editId="228E07A3">
+              <wp:anchor distT="0" distB="0" distL="114300" distR="114300" simplePos="0" relativeHeight="251637760" behindDoc="0" locked="0" layoutInCell="1" allowOverlap="1" wp14:anchorId="47EDDE94" wp14:editId="228E07A3">
                 <wp:simplePos x="0" y="0"/>
                 <wp:positionH relativeFrom="margin">
                   <wp:posOffset>820420</wp:posOffset>
@@ -10840,14 +10799,23 @@
                                 <w:sz w:val="20"/>
                                 <w:lang w:val="pt-BR"/>
                               </w:rPr>
-                              <w:t>Est</w:t>
+                              <w:t xml:space="preserve">Este descritivo tem por finalidade descrever o acesso do usuário à intranet </w:t>
                             </w:r>
+                            <w:proofErr w:type="spellStart"/>
                             <w:r>
                               <w:rPr>
                                 <w:sz w:val="20"/>
                                 <w:lang w:val="pt-BR"/>
                               </w:rPr>
-                              <w:t>e descritivo tem por finalidade descrever o acesso do usuário à intranet condMind.</w:t>
+                              <w:t>condMind</w:t>
+                            </w:r>
+                            <w:proofErr w:type="spellEnd"/>
+                            <w:r>
+                              <w:rPr>
+                                <w:sz w:val="20"/>
+                                <w:lang w:val="pt-BR"/>
+                              </w:rPr>
+                              <w:t>.</w:t>
                             </w:r>
                           </w:p>
                         </w:txbxContent>
@@ -10872,7 +10840,7 @@
           </mc:Choice>
           <mc:Fallback>
             <w:pict>
-              <v:shape w14:anchorId="47EDDE94" id="Caixa de Texto 1667619441" o:spid="_x0000_s1034" type="#_x0000_t202" style="position:absolute;margin-left:64.6pt;margin-top:232.65pt;width:460.8pt;height:58.2pt;z-index:251639296;visibility:visible;mso-wrap-style:square;mso-width-percent:0;mso-height-percent:0;mso-wrap-distance-left:9pt;mso-wrap-distance-top:0;mso-wrap-distance-right:9pt;mso-wrap-distance-bottom:0;mso-position-horizontal:absolute;mso-position-horizontal-relative:margin;mso-position-vertical:absolute;mso-position-vertical-relative:text;mso-width-percent:0;mso-height-percent:0;mso-width-relative:margin;mso-height-relative:margin;v-text-anchor:top" o:gfxdata="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" filled="f" stroked="f" strokeweight=".5pt">
+              <v:shape w14:anchorId="47EDDE94" id="Caixa de Texto 1667619441" o:spid="_x0000_s1034" type="#_x0000_t202" style="position:absolute;margin-left:64.6pt;margin-top:232.65pt;width:460.8pt;height:58.2pt;z-index:251637760;visibility:visible;mso-wrap-style:square;mso-width-percent:0;mso-height-percent:0;mso-wrap-distance-left:9pt;mso-wrap-distance-top:0;mso-wrap-distance-right:9pt;mso-wrap-distance-bottom:0;mso-position-horizontal:absolute;mso-position-horizontal-relative:margin;mso-position-vertical:absolute;mso-position-vertical-relative:text;mso-width-percent:0;mso-height-percent:0;mso-width-relative:margin;mso-height-relative:margin;v-text-anchor:top" o:gfxdata="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" filled="f" stroked="f" strokeweight=".5pt">
                 <v:textbox>
                   <w:txbxContent>
                     <w:p>
@@ -10895,14 +10863,23 @@
                           <w:sz w:val="20"/>
                           <w:lang w:val="pt-BR"/>
                         </w:rPr>
-                        <w:t>Est</w:t>
+                        <w:t xml:space="preserve">Este descritivo tem por finalidade descrever o acesso do usuário à intranet </w:t>
                       </w:r>
+                      <w:proofErr w:type="spellStart"/>
                       <w:r>
                         <w:rPr>
                           <w:sz w:val="20"/>
                           <w:lang w:val="pt-BR"/>
                         </w:rPr>
-                        <w:t>e descritivo tem por finalidade descrever o acesso do usuário à intranet condMind.</w:t>
+                        <w:t>condMind</w:t>
+                      </w:r>
+                      <w:proofErr w:type="spellEnd"/>
+                      <w:r>
+                        <w:rPr>
+                          <w:sz w:val="20"/>
+                          <w:lang w:val="pt-BR"/>
+                        </w:rPr>
+                        <w:t>.</w:t>
                       </w:r>
                     </w:p>
                   </w:txbxContent>
@@ -10938,9 +10915,10 @@
       <w:r>
         <w:rPr>
           <w:noProof/>
+          <w:lang w:val="pt-BR" w:eastAsia="pt-BR"/>
         </w:rPr>
         <w:drawing>
-          <wp:anchor distT="0" distB="0" distL="114300" distR="114300" simplePos="0" relativeHeight="251620864" behindDoc="0" locked="0" layoutInCell="1" allowOverlap="1" wp14:anchorId="41CA4197" wp14:editId="5D7641AA">
+          <wp:anchor distT="0" distB="0" distL="114300" distR="114300" simplePos="0" relativeHeight="251620352" behindDoc="0" locked="0" layoutInCell="1" allowOverlap="1" wp14:anchorId="41CA4197" wp14:editId="5D7641AA">
             <wp:simplePos x="0" y="0"/>
             <wp:positionH relativeFrom="margin">
               <wp:posOffset>283845</wp:posOffset>
@@ -11011,7 +10989,7 @@
         <mc:AlternateContent>
           <mc:Choice Requires="wps">
             <w:drawing>
-              <wp:anchor distT="0" distB="0" distL="114300" distR="114300" simplePos="0" relativeHeight="251646464" behindDoc="0" locked="0" layoutInCell="1" allowOverlap="1" wp14:anchorId="4D51F987" wp14:editId="3DC7AF36">
+              <wp:anchor distT="0" distB="0" distL="114300" distR="114300" simplePos="0" relativeHeight="251644928" behindDoc="0" locked="0" layoutInCell="1" allowOverlap="1" wp14:anchorId="4D51F987" wp14:editId="3DC7AF36">
                 <wp:simplePos x="0" y="0"/>
                 <wp:positionH relativeFrom="margin">
                   <wp:posOffset>1102360</wp:posOffset>
@@ -11063,7 +11041,23 @@
                                 <w:sz w:val="20"/>
                                 <w:lang w:val="pt-BR"/>
                               </w:rPr>
-                              <w:t>Este descritivo tem por finalidade descreve uma solicitação do proprietário, fazendo-se necessária ára alterar o usuário da vaga.</w:t>
+                              <w:t xml:space="preserve">Este descritivo tem por finalidade descreve uma solicitação do proprietário, fazendo-se necessária </w:t>
+                            </w:r>
+                            <w:proofErr w:type="spellStart"/>
+                            <w:r>
+                              <w:rPr>
+                                <w:sz w:val="20"/>
+                                <w:lang w:val="pt-BR"/>
+                              </w:rPr>
+                              <w:t>ára</w:t>
+                            </w:r>
+                            <w:proofErr w:type="spellEnd"/>
+                            <w:r>
+                              <w:rPr>
+                                <w:sz w:val="20"/>
+                                <w:lang w:val="pt-BR"/>
+                              </w:rPr>
+                              <w:t xml:space="preserve"> alterar o usuário da vaga.</w:t>
                             </w:r>
                           </w:p>
                         </w:txbxContent>
@@ -11088,7 +11082,7 @@
           </mc:Choice>
           <mc:Fallback>
             <w:pict>
-              <v:shape w14:anchorId="4D51F987" id="Caixa de Texto 579396034" o:spid="_x0000_s1035" type="#_x0000_t202" style="position:absolute;left:0;text-align:left;margin-left:86.8pt;margin-top:302.9pt;width:438.6pt;height:58.2pt;z-index:251646464;visibility:visible;mso-wrap-style:square;mso-width-percent:0;mso-height-percent:0;mso-wrap-distance-left:9pt;mso-wrap-distance-top:0;mso-wrap-distance-right:9pt;mso-wrap-distance-bottom:0;mso-position-horizontal:absolute;mso-position-horizontal-relative:margin;mso-position-vertical:absolute;mso-position-vertical-relative:text;mso-width-percent:0;mso-height-percent:0;mso-width-relative:margin;mso-height-relative:margin;v-text-anchor:top" o:gfxdata="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" filled="f" stroked="f" strokeweight=".5pt">
+              <v:shape w14:anchorId="4D51F987" id="Caixa de Texto 579396034" o:spid="_x0000_s1035" type="#_x0000_t202" style="position:absolute;left:0;text-align:left;margin-left:86.8pt;margin-top:302.9pt;width:438.6pt;height:58.2pt;z-index:251644928;visibility:visible;mso-wrap-style:square;mso-width-percent:0;mso-height-percent:0;mso-wrap-distance-left:9pt;mso-wrap-distance-top:0;mso-wrap-distance-right:9pt;mso-wrap-distance-bottom:0;mso-position-horizontal:absolute;mso-position-horizontal-relative:margin;mso-position-vertical:absolute;mso-position-vertical-relative:text;mso-width-percent:0;mso-height-percent:0;mso-width-relative:margin;mso-height-relative:margin;v-text-anchor:top" o:gfxdata="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" filled="f" stroked="f" strokeweight=".5pt">
                 <v:textbox>
                   <w:txbxContent>
                     <w:p>
@@ -11111,7 +11105,23 @@
                           <w:sz w:val="20"/>
                           <w:lang w:val="pt-BR"/>
                         </w:rPr>
-                        <w:t>Este descritivo tem por finalidade descreve uma solicitação do proprietário, fazendo-se necessária ára alterar o usuário da vaga.</w:t>
+                        <w:t xml:space="preserve">Este descritivo tem por finalidade descreve uma solicitação do proprietário, fazendo-se necessária </w:t>
+                      </w:r>
+                      <w:proofErr w:type="spellStart"/>
+                      <w:r>
+                        <w:rPr>
+                          <w:sz w:val="20"/>
+                          <w:lang w:val="pt-BR"/>
+                        </w:rPr>
+                        <w:t>ára</w:t>
+                      </w:r>
+                      <w:proofErr w:type="spellEnd"/>
+                      <w:r>
+                        <w:rPr>
+                          <w:sz w:val="20"/>
+                          <w:lang w:val="pt-BR"/>
+                        </w:rPr>
+                        <w:t xml:space="preserve"> alterar o usuário da vaga.</w:t>
                       </w:r>
                     </w:p>
                   </w:txbxContent>
@@ -11159,10 +11169,11 @@
       <w:r>
         <w:rPr>
           <w:noProof/>
+          <w:lang w:val="pt-BR" w:eastAsia="pt-BR"/>
         </w:rPr>
         <w:lastRenderedPageBreak/>
         <w:drawing>
-          <wp:anchor distT="0" distB="0" distL="114300" distR="114300" simplePos="0" relativeHeight="251621888" behindDoc="0" locked="0" layoutInCell="1" allowOverlap="1" wp14:anchorId="38D78491" wp14:editId="1CC1F279">
+          <wp:anchor distT="0" distB="0" distL="114300" distR="114300" simplePos="0" relativeHeight="251621376" behindDoc="0" locked="0" layoutInCell="1" allowOverlap="1" wp14:anchorId="38D78491" wp14:editId="1CC1F279">
             <wp:simplePos x="0" y="0"/>
             <wp:positionH relativeFrom="margin">
               <wp:posOffset>283845</wp:posOffset>
@@ -11226,7 +11237,7 @@
         <mc:AlternateContent>
           <mc:Choice Requires="wps">
             <w:drawing>
-              <wp:anchor distT="0" distB="0" distL="114300" distR="114300" simplePos="0" relativeHeight="251647488" behindDoc="0" locked="0" layoutInCell="1" allowOverlap="1" wp14:anchorId="5ED43599" wp14:editId="309990E5">
+              <wp:anchor distT="0" distB="0" distL="114300" distR="114300" simplePos="0" relativeHeight="251645952" behindDoc="0" locked="0" layoutInCell="1" allowOverlap="1" wp14:anchorId="5ED43599" wp14:editId="309990E5">
                 <wp:simplePos x="0" y="0"/>
                 <wp:positionH relativeFrom="margin">
                   <wp:posOffset>1109980</wp:posOffset>
@@ -11303,7 +11314,7 @@
           </mc:Choice>
           <mc:Fallback>
             <w:pict>
-              <v:shape w14:anchorId="5ED43599" id="Caixa de Texto 1602647288" o:spid="_x0000_s1036" type="#_x0000_t202" style="position:absolute;left:0;text-align:left;margin-left:87.4pt;margin-top:318.05pt;width:438.6pt;height:58.2pt;z-index:251647488;visibility:visible;mso-wrap-style:square;mso-width-percent:0;mso-height-percent:0;mso-wrap-distance-left:9pt;mso-wrap-distance-top:0;mso-wrap-distance-right:9pt;mso-wrap-distance-bottom:0;mso-position-horizontal:absolute;mso-position-horizontal-relative:margin;mso-position-vertical:absolute;mso-position-vertical-relative:text;mso-width-percent:0;mso-height-percent:0;mso-width-relative:margin;mso-height-relative:margin;v-text-anchor:top" o:gfxdata="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" filled="f" stroked="f" strokeweight=".5pt">
+              <v:shape w14:anchorId="5ED43599" id="Caixa de Texto 1602647288" o:spid="_x0000_s1036" type="#_x0000_t202" style="position:absolute;left:0;text-align:left;margin-left:87.4pt;margin-top:318.05pt;width:438.6pt;height:58.2pt;z-index:251645952;visibility:visible;mso-wrap-style:square;mso-width-percent:0;mso-height-percent:0;mso-wrap-distance-left:9pt;mso-wrap-distance-top:0;mso-wrap-distance-right:9pt;mso-wrap-distance-bottom:0;mso-position-horizontal:absolute;mso-position-horizontal-relative:margin;mso-position-vertical:absolute;mso-position-vertical-relative:text;mso-width-percent:0;mso-height-percent:0;mso-width-relative:margin;mso-height-relative:margin;v-text-anchor:top" o:gfxdata="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" filled="f" stroked="f" strokeweight=".5pt">
                 <v:textbox>
                   <w:txbxContent>
                     <w:p>
@@ -11398,9 +11409,10 @@
       <w:r>
         <w:rPr>
           <w:noProof/>
+          <w:lang w:val="pt-BR" w:eastAsia="pt-BR"/>
         </w:rPr>
         <w:drawing>
-          <wp:anchor distT="0" distB="0" distL="114300" distR="114300" simplePos="0" relativeHeight="251622912" behindDoc="0" locked="0" layoutInCell="1" allowOverlap="1" wp14:anchorId="729AA761" wp14:editId="577FCC05">
+          <wp:anchor distT="0" distB="0" distL="114300" distR="114300" simplePos="0" relativeHeight="251622400" behindDoc="0" locked="0" layoutInCell="1" allowOverlap="1" wp14:anchorId="729AA761" wp14:editId="577FCC05">
             <wp:simplePos x="0" y="0"/>
             <wp:positionH relativeFrom="margin">
               <wp:posOffset>283845</wp:posOffset>
@@ -11464,7 +11476,7 @@
         <mc:AlternateContent>
           <mc:Choice Requires="wps">
             <w:drawing>
-              <wp:anchor distT="0" distB="0" distL="114300" distR="114300" simplePos="0" relativeHeight="251648512" behindDoc="0" locked="0" layoutInCell="1" allowOverlap="1" wp14:anchorId="3012B565" wp14:editId="0E5878B6">
+              <wp:anchor distT="0" distB="0" distL="114300" distR="114300" simplePos="0" relativeHeight="251646976" behindDoc="0" locked="0" layoutInCell="1" allowOverlap="1" wp14:anchorId="3012B565" wp14:editId="0E5878B6">
                 <wp:simplePos x="0" y="0"/>
                 <wp:positionH relativeFrom="margin">
                   <wp:posOffset>1186180</wp:posOffset>
@@ -11516,7 +11528,23 @@
                                 <w:sz w:val="20"/>
                                 <w:lang w:val="pt-BR"/>
                               </w:rPr>
-                              <w:t>Este descritivo tem por finalidade descrever o tráfego do usuário e proprietário da vaga pelo Software CondMind.</w:t>
+                              <w:t xml:space="preserve">Este descritivo tem por finalidade descrever o tráfego do usuário e proprietário da vaga pelo Software </w:t>
+                            </w:r>
+                            <w:proofErr w:type="spellStart"/>
+                            <w:r>
+                              <w:rPr>
+                                <w:sz w:val="20"/>
+                                <w:lang w:val="pt-BR"/>
+                              </w:rPr>
+                              <w:t>CondMind</w:t>
+                            </w:r>
+                            <w:proofErr w:type="spellEnd"/>
+                            <w:r>
+                              <w:rPr>
+                                <w:sz w:val="20"/>
+                                <w:lang w:val="pt-BR"/>
+                              </w:rPr>
+                              <w:t>.</w:t>
                             </w:r>
                           </w:p>
                         </w:txbxContent>
@@ -11541,7 +11569,7 @@
           </mc:Choice>
           <mc:Fallback>
             <w:pict>
-              <v:shape w14:anchorId="3012B565" id="Caixa de Texto 1195096342" o:spid="_x0000_s1037" type="#_x0000_t202" style="position:absolute;margin-left:93.4pt;margin-top:604.7pt;width:438.6pt;height:58.2pt;z-index:251648512;visibility:visible;mso-wrap-style:square;mso-width-percent:0;mso-height-percent:0;mso-wrap-distance-left:9pt;mso-wrap-distance-top:0;mso-wrap-distance-right:9pt;mso-wrap-distance-bottom:0;mso-position-horizontal:absolute;mso-position-horizontal-relative:margin;mso-position-vertical:absolute;mso-position-vertical-relative:text;mso-width-percent:0;mso-height-percent:0;mso-width-relative:margin;mso-height-relative:margin;v-text-anchor:top" o:gfxdata="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" filled="f" stroked="f" strokeweight=".5pt">
+              <v:shape w14:anchorId="3012B565" id="Caixa de Texto 1195096342" o:spid="_x0000_s1037" type="#_x0000_t202" style="position:absolute;margin-left:93.4pt;margin-top:604.7pt;width:438.6pt;height:58.2pt;z-index:251646976;visibility:visible;mso-wrap-style:square;mso-width-percent:0;mso-height-percent:0;mso-wrap-distance-left:9pt;mso-wrap-distance-top:0;mso-wrap-distance-right:9pt;mso-wrap-distance-bottom:0;mso-position-horizontal:absolute;mso-position-horizontal-relative:margin;mso-position-vertical:absolute;mso-position-vertical-relative:text;mso-width-percent:0;mso-height-percent:0;mso-width-relative:margin;mso-height-relative:margin;v-text-anchor:top" o:gfxdata="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" filled="f" stroked="f" strokeweight=".5pt">
                 <v:textbox>
                   <w:txbxContent>
                     <w:p>
@@ -11564,7 +11592,23 @@
                           <w:sz w:val="20"/>
                           <w:lang w:val="pt-BR"/>
                         </w:rPr>
-                        <w:t>Este descritivo tem por finalidade descrever o tráfego do usuário e proprietário da vaga pelo Software CondMind.</w:t>
+                        <w:t xml:space="preserve">Este descritivo tem por finalidade descrever o tráfego do usuário e proprietário da vaga pelo Software </w:t>
+                      </w:r>
+                      <w:proofErr w:type="spellStart"/>
+                      <w:r>
+                        <w:rPr>
+                          <w:sz w:val="20"/>
+                          <w:lang w:val="pt-BR"/>
+                        </w:rPr>
+                        <w:t>CondMind</w:t>
+                      </w:r>
+                      <w:proofErr w:type="spellEnd"/>
+                      <w:r>
+                        <w:rPr>
+                          <w:sz w:val="20"/>
+                          <w:lang w:val="pt-BR"/>
+                        </w:rPr>
+                        <w:t>.</w:t>
                       </w:r>
                     </w:p>
                   </w:txbxContent>
@@ -11585,11 +11629,12 @@
       <w:r>
         <w:rPr>
           <w:noProof/>
+          <w:lang w:val="pt-BR" w:eastAsia="pt-BR"/>
         </w:rPr>
         <mc:AlternateContent>
           <mc:Choice Requires="wps">
             <w:drawing>
-              <wp:anchor distT="0" distB="0" distL="114300" distR="114300" simplePos="0" relativeHeight="251657728" behindDoc="0" locked="0" layoutInCell="1" allowOverlap="1" wp14:anchorId="431F68E0" wp14:editId="2E42E528">
+              <wp:anchor distT="0" distB="0" distL="114300" distR="114300" simplePos="0" relativeHeight="251657216" behindDoc="0" locked="0" layoutInCell="1" allowOverlap="1" wp14:anchorId="431F68E0" wp14:editId="2E42E528">
                 <wp:simplePos x="0" y="0"/>
                 <wp:positionH relativeFrom="margin">
                   <wp:posOffset>1104900</wp:posOffset>
@@ -11641,7 +11686,23 @@
                                 <w:sz w:val="20"/>
                                 <w:lang w:val="pt-BR"/>
                               </w:rPr>
-                              <w:t>Este descritivo tem por finalidade descrever o tráfego do usuário e proprietário da vaga pelo Software CondMind.</w:t>
+                              <w:t xml:space="preserve">Este descritivo tem por finalidade descrever o tráfego do usuário e proprietário da vaga pelo Software </w:t>
+                            </w:r>
+                            <w:proofErr w:type="spellStart"/>
+                            <w:r>
+                              <w:rPr>
+                                <w:sz w:val="20"/>
+                                <w:lang w:val="pt-BR"/>
+                              </w:rPr>
+                              <w:t>CondMind</w:t>
+                            </w:r>
+                            <w:proofErr w:type="spellEnd"/>
+                            <w:r>
+                              <w:rPr>
+                                <w:sz w:val="20"/>
+                                <w:lang w:val="pt-BR"/>
+                              </w:rPr>
+                              <w:t>.</w:t>
                             </w:r>
                           </w:p>
                         </w:txbxContent>
@@ -11666,7 +11727,7 @@
           </mc:Choice>
           <mc:Fallback>
             <w:pict>
-              <v:shape w14:anchorId="431F68E0" id="Caixa de Texto 1862715894" o:spid="_x0000_s1038" type="#_x0000_t202" style="position:absolute;left:0;text-align:left;margin-left:87pt;margin-top:258.1pt;width:438.6pt;height:58.2pt;z-index:251657728;visibility:visible;mso-wrap-style:square;mso-width-percent:0;mso-height-percent:0;mso-wrap-distance-left:9pt;mso-wrap-distance-top:0;mso-wrap-distance-right:9pt;mso-wrap-distance-bottom:0;mso-position-horizontal:absolute;mso-position-horizontal-relative:margin;mso-position-vertical:absolute;mso-position-vertical-relative:text;mso-width-percent:0;mso-height-percent:0;mso-width-relative:margin;mso-height-relative:margin;v-text-anchor:top" o:gfxdata="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" filled="f" stroked="f" strokeweight=".5pt">
+              <v:shape w14:anchorId="431F68E0" id="Caixa de Texto 1862715894" o:spid="_x0000_s1038" type="#_x0000_t202" style="position:absolute;left:0;text-align:left;margin-left:87pt;margin-top:258.1pt;width:438.6pt;height:58.2pt;z-index:251657216;visibility:visible;mso-wrap-style:square;mso-width-percent:0;mso-height-percent:0;mso-wrap-distance-left:9pt;mso-wrap-distance-top:0;mso-wrap-distance-right:9pt;mso-wrap-distance-bottom:0;mso-position-horizontal:absolute;mso-position-horizontal-relative:margin;mso-position-vertical:absolute;mso-position-vertical-relative:text;mso-width-percent:0;mso-height-percent:0;mso-width-relative:margin;mso-height-relative:margin;v-text-anchor:top" o:gfxdata="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" filled="f" stroked="f" strokeweight=".5pt">
                 <v:textbox>
                   <w:txbxContent>
                     <w:p>
@@ -11689,7 +11750,23 @@
                           <w:sz w:val="20"/>
                           <w:lang w:val="pt-BR"/>
                         </w:rPr>
-                        <w:t>Este descritivo tem por finalidade descrever o tráfego do usuário e proprietário da vaga pelo Software CondMind.</w:t>
+                        <w:t xml:space="preserve">Este descritivo tem por finalidade descrever o tráfego do usuário e proprietário da vaga pelo Software </w:t>
+                      </w:r>
+                      <w:proofErr w:type="spellStart"/>
+                      <w:r>
+                        <w:rPr>
+                          <w:sz w:val="20"/>
+                          <w:lang w:val="pt-BR"/>
+                        </w:rPr>
+                        <w:t>CondMind</w:t>
+                      </w:r>
+                      <w:proofErr w:type="spellEnd"/>
+                      <w:r>
+                        <w:rPr>
+                          <w:sz w:val="20"/>
+                          <w:lang w:val="pt-BR"/>
+                        </w:rPr>
+                        <w:t>.</w:t>
                       </w:r>
                     </w:p>
                   </w:txbxContent>
@@ -11778,7 +11855,7 @@
         <mc:AlternateContent>
           <mc:Choice Requires="wps">
             <w:drawing>
-              <wp:anchor distT="0" distB="0" distL="114300" distR="114300" simplePos="0" relativeHeight="251649536" behindDoc="0" locked="0" layoutInCell="1" allowOverlap="1" wp14:anchorId="2AD682F4" wp14:editId="731B9796">
+              <wp:anchor distT="0" distB="0" distL="114300" distR="114300" simplePos="0" relativeHeight="251648000" behindDoc="0" locked="0" layoutInCell="1" allowOverlap="1" wp14:anchorId="2AD682F4" wp14:editId="731B9796">
                 <wp:simplePos x="0" y="0"/>
                 <wp:positionH relativeFrom="margin">
                   <wp:posOffset>1117600</wp:posOffset>
@@ -11869,7 +11946,7 @@
           </mc:Choice>
           <mc:Fallback>
             <w:pict>
-              <v:shape w14:anchorId="2AD682F4" id="Caixa de Texto 2075080615" o:spid="_x0000_s1039" type="#_x0000_t202" style="position:absolute;left:0;text-align:left;margin-left:88pt;margin-top:281.5pt;width:438.6pt;height:58.2pt;z-index:251649536;visibility:visible;mso-wrap-style:square;mso-width-percent:0;mso-height-percent:0;mso-wrap-distance-left:9pt;mso-wrap-distance-top:0;mso-wrap-distance-right:9pt;mso-wrap-distance-bottom:0;mso-position-horizontal:absolute;mso-position-horizontal-relative:margin;mso-position-vertical:absolute;mso-position-vertical-relative:text;mso-width-percent:0;mso-height-percent:0;mso-width-relative:margin;mso-height-relative:margin;v-text-anchor:top" o:gfxdata="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" filled="f" stroked="f" strokeweight=".5pt">
+              <v:shape w14:anchorId="2AD682F4" id="Caixa de Texto 2075080615" o:spid="_x0000_s1039" type="#_x0000_t202" style="position:absolute;left:0;text-align:left;margin-left:88pt;margin-top:281.5pt;width:438.6pt;height:58.2pt;z-index:251648000;visibility:visible;mso-wrap-style:square;mso-width-percent:0;mso-height-percent:0;mso-wrap-distance-left:9pt;mso-wrap-distance-top:0;mso-wrap-distance-right:9pt;mso-wrap-distance-bottom:0;mso-position-horizontal:absolute;mso-position-horizontal-relative:margin;mso-position-vertical:absolute;mso-position-vertical-relative:text;mso-width-percent:0;mso-height-percent:0;mso-width-relative:margin;mso-height-relative:margin;v-text-anchor:top" o:gfxdata="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" filled="f" stroked="f" strokeweight=".5pt">
                 <v:textbox>
                   <w:txbxContent>
                     <w:p>
@@ -11920,9 +11997,10 @@
       <w:r>
         <w:rPr>
           <w:noProof/>
+          <w:lang w:val="pt-BR" w:eastAsia="pt-BR"/>
         </w:rPr>
         <w:drawing>
-          <wp:anchor distT="0" distB="0" distL="114300" distR="114300" simplePos="0" relativeHeight="251623936" behindDoc="0" locked="0" layoutInCell="1" allowOverlap="1" wp14:anchorId="44D44E1B" wp14:editId="5CC2C145">
+          <wp:anchor distT="0" distB="0" distL="114300" distR="114300" simplePos="0" relativeHeight="251623424" behindDoc="0" locked="0" layoutInCell="1" allowOverlap="1" wp14:anchorId="44D44E1B" wp14:editId="5CC2C145">
             <wp:simplePos x="0" y="0"/>
             <wp:positionH relativeFrom="margin">
               <wp:posOffset>283845</wp:posOffset>
@@ -12031,7 +12109,7 @@
         <mc:AlternateContent>
           <mc:Choice Requires="wps">
             <w:drawing>
-              <wp:anchor distT="0" distB="0" distL="114300" distR="114300" simplePos="0" relativeHeight="251650560" behindDoc="0" locked="0" layoutInCell="1" allowOverlap="1" wp14:anchorId="1F7B77E3" wp14:editId="04933B8C">
+              <wp:anchor distT="0" distB="0" distL="114300" distR="114300" simplePos="0" relativeHeight="251649024" behindDoc="0" locked="0" layoutInCell="1" allowOverlap="1" wp14:anchorId="1F7B77E3" wp14:editId="04933B8C">
                 <wp:simplePos x="0" y="0"/>
                 <wp:positionH relativeFrom="margin">
                   <wp:posOffset>1102360</wp:posOffset>
@@ -12108,7 +12186,7 @@
           </mc:Choice>
           <mc:Fallback>
             <w:pict>
-              <v:shape w14:anchorId="1F7B77E3" id="Caixa de Texto 166577212" o:spid="_x0000_s1040" type="#_x0000_t202" style="position:absolute;left:0;text-align:left;margin-left:86.8pt;margin-top:313.7pt;width:439.8pt;height:58.2pt;z-index:251650560;visibility:visible;mso-wrap-style:square;mso-width-percent:0;mso-height-percent:0;mso-wrap-distance-left:9pt;mso-wrap-distance-top:0;mso-wrap-distance-right:9pt;mso-wrap-distance-bottom:0;mso-position-horizontal:absolute;mso-position-horizontal-relative:margin;mso-position-vertical:absolute;mso-position-vertical-relative:text;mso-width-percent:0;mso-height-percent:0;mso-width-relative:margin;mso-height-relative:margin;v-text-anchor:top" o:gfxdata="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" filled="f" stroked="f" strokeweight=".5pt">
+              <v:shape w14:anchorId="1F7B77E3" id="Caixa de Texto 166577212" o:spid="_x0000_s1040" type="#_x0000_t202" style="position:absolute;left:0;text-align:left;margin-left:86.8pt;margin-top:313.7pt;width:439.8pt;height:58.2pt;z-index:251649024;visibility:visible;mso-wrap-style:square;mso-width-percent:0;mso-height-percent:0;mso-wrap-distance-left:9pt;mso-wrap-distance-top:0;mso-wrap-distance-right:9pt;mso-wrap-distance-bottom:0;mso-position-horizontal:absolute;mso-position-horizontal-relative:margin;mso-position-vertical:absolute;mso-position-vertical-relative:text;mso-width-percent:0;mso-height-percent:0;mso-width-relative:margin;mso-height-relative:margin;v-text-anchor:top" o:gfxdata="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" filled="f" stroked="f" strokeweight=".5pt">
                 <v:textbox>
                   <w:txbxContent>
                     <w:p>
@@ -12145,9 +12223,10 @@
       <w:r>
         <w:rPr>
           <w:noProof/>
+          <w:lang w:val="pt-BR" w:eastAsia="pt-BR"/>
         </w:rPr>
         <w:drawing>
-          <wp:anchor distT="0" distB="0" distL="114300" distR="114300" simplePos="0" relativeHeight="251624960" behindDoc="0" locked="0" layoutInCell="1" allowOverlap="1" wp14:anchorId="4C687BFA" wp14:editId="367D4BA9">
+          <wp:anchor distT="0" distB="0" distL="114300" distR="114300" simplePos="0" relativeHeight="251624448" behindDoc="0" locked="0" layoutInCell="1" allowOverlap="1" wp14:anchorId="4C687BFA" wp14:editId="367D4BA9">
             <wp:simplePos x="0" y="0"/>
             <wp:positionH relativeFrom="margin">
               <wp:posOffset>283845</wp:posOffset>
@@ -12284,11 +12363,11 @@
       <w:r>
         <w:rPr>
           <w:noProof/>
-          <w:lang w:val="pt-BR"/>
+          <w:lang w:val="pt-BR" w:eastAsia="pt-BR"/>
         </w:rPr>
         <w:lastRenderedPageBreak/>
         <w:drawing>
-          <wp:anchor distT="0" distB="0" distL="114300" distR="114300" simplePos="0" relativeHeight="251651584" behindDoc="1" locked="0" layoutInCell="1" allowOverlap="1" wp14:anchorId="5E1B8B67" wp14:editId="1F602C9F">
+          <wp:anchor distT="0" distB="0" distL="114300" distR="114300" simplePos="0" relativeHeight="251650048" behindDoc="1" locked="0" layoutInCell="1" allowOverlap="1" wp14:anchorId="5E1B8B67" wp14:editId="1F602C9F">
             <wp:simplePos x="0" y="0"/>
             <wp:positionH relativeFrom="margin">
               <wp:align>center</wp:align>
@@ -12361,11 +12440,12 @@
       <w:r>
         <w:rPr>
           <w:noProof/>
+          <w:lang w:val="pt-BR" w:eastAsia="pt-BR"/>
         </w:rPr>
         <mc:AlternateContent>
           <mc:Choice Requires="wps">
             <w:drawing>
-              <wp:anchor distT="0" distB="0" distL="114300" distR="114300" simplePos="0" relativeHeight="251652608" behindDoc="0" locked="0" layoutInCell="1" allowOverlap="1" wp14:anchorId="0A5B3FA0" wp14:editId="479CA388">
+              <wp:anchor distT="0" distB="0" distL="114300" distR="114300" simplePos="0" relativeHeight="251651072" behindDoc="0" locked="0" layoutInCell="1" allowOverlap="1" wp14:anchorId="0A5B3FA0" wp14:editId="479CA388">
                 <wp:simplePos x="0" y="0"/>
                 <wp:positionH relativeFrom="margin">
                   <wp:posOffset>1206500</wp:posOffset>
@@ -12439,7 +12519,7 @@
           </mc:Choice>
           <mc:Fallback>
             <w:pict>
-              <v:shape w14:anchorId="0A5B3FA0" id="Caixa de Texto 13" o:spid="_x0000_s1041" type="#_x0000_t202" style="position:absolute;margin-left:95pt;margin-top:365.1pt;width:430.2pt;height:58.2pt;z-index:251652608;visibility:visible;mso-wrap-style:square;mso-width-percent:0;mso-wrap-distance-left:9pt;mso-wrap-distance-top:0;mso-wrap-distance-right:9pt;mso-wrap-distance-bottom:0;mso-position-horizontal:absolute;mso-position-horizontal-relative:margin;mso-position-vertical:absolute;mso-position-vertical-relative:text;mso-width-percent:0;mso-width-relative:margin;v-text-anchor:top" o:gfxdata="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" filled="f" stroked="f" strokeweight=".5pt">
+              <v:shape w14:anchorId="0A5B3FA0" id="Caixa de Texto 13" o:spid="_x0000_s1041" type="#_x0000_t202" style="position:absolute;margin-left:95pt;margin-top:365.1pt;width:430.2pt;height:58.2pt;z-index:251651072;visibility:visible;mso-wrap-style:square;mso-width-percent:0;mso-wrap-distance-left:9pt;mso-wrap-distance-top:0;mso-wrap-distance-right:9pt;mso-wrap-distance-bottom:0;mso-position-horizontal:absolute;mso-position-horizontal-relative:margin;mso-position-vertical:absolute;mso-position-vertical-relative:text;mso-width-percent:0;mso-width-relative:margin;v-text-anchor:top" o:gfxdata="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" filled="f" stroked="f" strokeweight=".5pt">
                 <v:textbox>
                   <w:txbxContent>
                     <w:p>
@@ -12508,9 +12588,10 @@
       <w:r>
         <w:rPr>
           <w:noProof/>
+          <w:lang w:val="pt-BR" w:eastAsia="pt-BR"/>
         </w:rPr>
         <w:drawing>
-          <wp:anchor distT="0" distB="0" distL="114300" distR="114300" simplePos="0" relativeHeight="251625984" behindDoc="0" locked="0" layoutInCell="1" allowOverlap="1" wp14:anchorId="32C477BB" wp14:editId="7FCC52D4">
+          <wp:anchor distT="0" distB="0" distL="114300" distR="114300" simplePos="0" relativeHeight="251625472" behindDoc="0" locked="0" layoutInCell="1" allowOverlap="1" wp14:anchorId="32C477BB" wp14:editId="7FCC52D4">
             <wp:simplePos x="0" y="0"/>
             <wp:positionH relativeFrom="margin">
               <wp:posOffset>283845</wp:posOffset>
@@ -12579,11 +12660,12 @@
       <w:r>
         <w:rPr>
           <w:noProof/>
+          <w:lang w:val="pt-BR" w:eastAsia="pt-BR"/>
         </w:rPr>
         <mc:AlternateContent>
           <mc:Choice Requires="wps">
             <w:drawing>
-              <wp:anchor distT="0" distB="0" distL="114300" distR="114300" simplePos="0" relativeHeight="251653632" behindDoc="0" locked="0" layoutInCell="1" allowOverlap="1" wp14:anchorId="74802AD2" wp14:editId="5F3A7517">
+              <wp:anchor distT="0" distB="0" distL="114300" distR="114300" simplePos="0" relativeHeight="251652096" behindDoc="0" locked="0" layoutInCell="1" allowOverlap="1" wp14:anchorId="74802AD2" wp14:editId="5F3A7517">
                 <wp:simplePos x="0" y="0"/>
                 <wp:positionH relativeFrom="margin">
                   <wp:posOffset>1211580</wp:posOffset>
@@ -12657,7 +12739,7 @@
           </mc:Choice>
           <mc:Fallback>
             <w:pict>
-              <v:shape w14:anchorId="74802AD2" id="_x0000_s1042" type="#_x0000_t202" style="position:absolute;left:0;text-align:left;margin-left:95.4pt;margin-top:258.95pt;width:430.2pt;height:58.2pt;z-index:251653632;visibility:visible;mso-wrap-style:square;mso-width-percent:0;mso-wrap-distance-left:9pt;mso-wrap-distance-top:0;mso-wrap-distance-right:9pt;mso-wrap-distance-bottom:0;mso-position-horizontal:absolute;mso-position-horizontal-relative:margin;mso-position-vertical:absolute;mso-position-vertical-relative:text;mso-width-percent:0;mso-width-relative:margin;v-text-anchor:top" o:gfxdata="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" filled="f" stroked="f" strokeweight=".5pt">
+              <v:shape w14:anchorId="74802AD2" id="_x0000_s1042" type="#_x0000_t202" style="position:absolute;left:0;text-align:left;margin-left:95.4pt;margin-top:258.95pt;width:430.2pt;height:58.2pt;z-index:251652096;visibility:visible;mso-wrap-style:square;mso-width-percent:0;mso-wrap-distance-left:9pt;mso-wrap-distance-top:0;mso-wrap-distance-right:9pt;mso-wrap-distance-bottom:0;mso-position-horizontal:absolute;mso-position-horizontal-relative:margin;mso-position-vertical:absolute;mso-position-vertical-relative:text;mso-width-percent:0;mso-width-relative:margin;v-text-anchor:top" o:gfxdata="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" filled="f" stroked="f" strokeweight=".5pt">
                 <v:textbox>
                   <w:txbxContent>
                     <w:p>
@@ -12739,12 +12821,13 @@
       <w:r>
         <w:rPr>
           <w:noProof/>
+          <w:lang w:val="pt-BR" w:eastAsia="pt-BR"/>
         </w:rPr>
         <w:lastRenderedPageBreak/>
         <mc:AlternateContent>
           <mc:Choice Requires="wps">
             <w:drawing>
-              <wp:anchor distT="0" distB="0" distL="114300" distR="114300" simplePos="0" relativeHeight="251654656" behindDoc="0" locked="0" layoutInCell="1" allowOverlap="1" wp14:anchorId="7A013D9A" wp14:editId="60AAE7A4">
+              <wp:anchor distT="0" distB="0" distL="114300" distR="114300" simplePos="0" relativeHeight="251653120" behindDoc="0" locked="0" layoutInCell="1" allowOverlap="1" wp14:anchorId="7A013D9A" wp14:editId="60AAE7A4">
                 <wp:simplePos x="0" y="0"/>
                 <wp:positionH relativeFrom="margin">
                   <wp:posOffset>1211580</wp:posOffset>
@@ -12796,7 +12879,23 @@
                                 <w:sz w:val="20"/>
                                 <w:lang w:val="pt-BR"/>
                               </w:rPr>
-                              <w:t>Este descritivo tem por finalidade descrever o processo de cadastro do usuário na intranet condMind.</w:t>
+                              <w:t xml:space="preserve">Este descritivo tem por finalidade descrever o processo de cadastro do usuário na intranet </w:t>
+                            </w:r>
+                            <w:proofErr w:type="spellStart"/>
+                            <w:r>
+                              <w:rPr>
+                                <w:sz w:val="20"/>
+                                <w:lang w:val="pt-BR"/>
+                              </w:rPr>
+                              <w:t>condMind</w:t>
+                            </w:r>
+                            <w:proofErr w:type="spellEnd"/>
+                            <w:r>
+                              <w:rPr>
+                                <w:sz w:val="20"/>
+                                <w:lang w:val="pt-BR"/>
+                              </w:rPr>
+                              <w:t>.</w:t>
                             </w:r>
                           </w:p>
                         </w:txbxContent>
@@ -12818,7 +12917,7 @@
           </mc:Choice>
           <mc:Fallback>
             <w:pict>
-              <v:shape w14:anchorId="7A013D9A" id="_x0000_s1043" type="#_x0000_t202" style="position:absolute;left:0;text-align:left;margin-left:95.4pt;margin-top:215pt;width:430.2pt;height:58.2pt;z-index:251654656;visibility:visible;mso-wrap-style:square;mso-width-percent:0;mso-wrap-distance-left:9pt;mso-wrap-distance-top:0;mso-wrap-distance-right:9pt;mso-wrap-distance-bottom:0;mso-position-horizontal:absolute;mso-position-horizontal-relative:margin;mso-position-vertical:absolute;mso-position-vertical-relative:text;mso-width-percent:0;mso-width-relative:margin;v-text-anchor:top" o:gfxdata="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" filled="f" stroked="f" strokeweight=".5pt">
+              <v:shape w14:anchorId="7A013D9A" id="_x0000_s1043" type="#_x0000_t202" style="position:absolute;left:0;text-align:left;margin-left:95.4pt;margin-top:215pt;width:430.2pt;height:58.2pt;z-index:251653120;visibility:visible;mso-wrap-style:square;mso-width-percent:0;mso-wrap-distance-left:9pt;mso-wrap-distance-top:0;mso-wrap-distance-right:9pt;mso-wrap-distance-bottom:0;mso-position-horizontal:absolute;mso-position-horizontal-relative:margin;mso-position-vertical:absolute;mso-position-vertical-relative:text;mso-width-percent:0;mso-width-relative:margin;v-text-anchor:top" o:gfxdata="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" filled="f" stroked="f" strokeweight=".5pt">
                 <v:textbox>
                   <w:txbxContent>
                     <w:p>
@@ -12841,7 +12940,23 @@
                           <w:sz w:val="20"/>
                           <w:lang w:val="pt-BR"/>
                         </w:rPr>
-                        <w:t>Este descritivo tem por finalidade descrever o processo de cadastro do usuário na intranet condMind.</w:t>
+                        <w:t xml:space="preserve">Este descritivo tem por finalidade descrever o processo de cadastro do usuário na intranet </w:t>
+                      </w:r>
+                      <w:proofErr w:type="spellStart"/>
+                      <w:r>
+                        <w:rPr>
+                          <w:sz w:val="20"/>
+                          <w:lang w:val="pt-BR"/>
+                        </w:rPr>
+                        <w:t>condMind</w:t>
+                      </w:r>
+                      <w:proofErr w:type="spellEnd"/>
+                      <w:r>
+                        <w:rPr>
+                          <w:sz w:val="20"/>
+                          <w:lang w:val="pt-BR"/>
+                        </w:rPr>
+                        <w:t>.</w:t>
                       </w:r>
                     </w:p>
                   </w:txbxContent>
@@ -12855,9 +12970,10 @@
       <w:r>
         <w:rPr>
           <w:noProof/>
+          <w:lang w:val="pt-BR" w:eastAsia="pt-BR"/>
         </w:rPr>
         <w:drawing>
-          <wp:anchor distT="0" distB="0" distL="114300" distR="114300" simplePos="0" relativeHeight="251627008" behindDoc="0" locked="0" layoutInCell="1" allowOverlap="1" wp14:anchorId="0F5E42CC" wp14:editId="5C92974F">
+          <wp:anchor distT="0" distB="0" distL="114300" distR="114300" simplePos="0" relativeHeight="251626496" behindDoc="0" locked="0" layoutInCell="1" allowOverlap="1" wp14:anchorId="0F5E42CC" wp14:editId="5C92974F">
             <wp:simplePos x="0" y="0"/>
             <wp:positionH relativeFrom="margin">
               <wp:posOffset>283845</wp:posOffset>
@@ -12967,11 +13083,12 @@
       <w:r>
         <w:rPr>
           <w:noProof/>
+          <w:lang w:val="pt-BR" w:eastAsia="pt-BR"/>
         </w:rPr>
         <mc:AlternateContent>
           <mc:Choice Requires="wps">
             <w:drawing>
-              <wp:anchor distT="0" distB="0" distL="114300" distR="114300" simplePos="0" relativeHeight="251655680" behindDoc="0" locked="0" layoutInCell="1" allowOverlap="1" wp14:anchorId="40BF6877" wp14:editId="17857B30">
+              <wp:anchor distT="0" distB="0" distL="114300" distR="114300" simplePos="0" relativeHeight="251654144" behindDoc="0" locked="0" layoutInCell="1" allowOverlap="1" wp14:anchorId="40BF6877" wp14:editId="17857B30">
                 <wp:simplePos x="0" y="0"/>
                 <wp:positionH relativeFrom="margin">
                   <wp:posOffset>1211580</wp:posOffset>
@@ -13023,7 +13140,23 @@
                                 <w:sz w:val="20"/>
                                 <w:lang w:val="pt-BR"/>
                               </w:rPr>
-                              <w:t>Este descritivo tem por finalidade descrever a exclusão do cadastro do usuário na intranet condMind.</w:t>
+                              <w:t xml:space="preserve">Este descritivo tem por finalidade descrever a exclusão do cadastro do usuário na intranet </w:t>
+                            </w:r>
+                            <w:proofErr w:type="spellStart"/>
+                            <w:r>
+                              <w:rPr>
+                                <w:sz w:val="20"/>
+                                <w:lang w:val="pt-BR"/>
+                              </w:rPr>
+                              <w:t>condMind</w:t>
+                            </w:r>
+                            <w:proofErr w:type="spellEnd"/>
+                            <w:r>
+                              <w:rPr>
+                                <w:sz w:val="20"/>
+                                <w:lang w:val="pt-BR"/>
+                              </w:rPr>
+                              <w:t>.</w:t>
                             </w:r>
                           </w:p>
                         </w:txbxContent>
@@ -13045,7 +13178,7 @@
           </mc:Choice>
           <mc:Fallback>
             <w:pict>
-              <v:shape w14:anchorId="40BF6877" id="_x0000_s1044" type="#_x0000_t202" style="position:absolute;margin-left:95.4pt;margin-top:593.55pt;width:430.2pt;height:58.2pt;z-index:251655680;visibility:visible;mso-wrap-style:square;mso-width-percent:0;mso-wrap-distance-left:9pt;mso-wrap-distance-top:0;mso-wrap-distance-right:9pt;mso-wrap-distance-bottom:0;mso-position-horizontal:absolute;mso-position-horizontal-relative:margin;mso-position-vertical:absolute;mso-position-vertical-relative:text;mso-width-percent:0;mso-width-relative:margin;v-text-anchor:top" o:gfxdata="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" filled="f" stroked="f" strokeweight=".5pt">
+              <v:shape w14:anchorId="40BF6877" id="_x0000_s1044" type="#_x0000_t202" style="position:absolute;margin-left:95.4pt;margin-top:593.55pt;width:430.2pt;height:58.2pt;z-index:251654144;visibility:visible;mso-wrap-style:square;mso-width-percent:0;mso-wrap-distance-left:9pt;mso-wrap-distance-top:0;mso-wrap-distance-right:9pt;mso-wrap-distance-bottom:0;mso-position-horizontal:absolute;mso-position-horizontal-relative:margin;mso-position-vertical:absolute;mso-position-vertical-relative:text;mso-width-percent:0;mso-width-relative:margin;v-text-anchor:top" o:gfxdata="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" filled="f" stroked="f" strokeweight=".5pt">
                 <v:textbox>
                   <w:txbxContent>
                     <w:p>
@@ -13068,7 +13201,23 @@
                           <w:sz w:val="20"/>
                           <w:lang w:val="pt-BR"/>
                         </w:rPr>
-                        <w:t>Este descritivo tem por finalidade descrever a exclusão do cadastro do usuário na intranet condMind.</w:t>
+                        <w:t xml:space="preserve">Este descritivo tem por finalidade descrever a exclusão do cadastro do usuário na intranet </w:t>
+                      </w:r>
+                      <w:proofErr w:type="spellStart"/>
+                      <w:r>
+                        <w:rPr>
+                          <w:sz w:val="20"/>
+                          <w:lang w:val="pt-BR"/>
+                        </w:rPr>
+                        <w:t>condMind</w:t>
+                      </w:r>
+                      <w:proofErr w:type="spellEnd"/>
+                      <w:r>
+                        <w:rPr>
+                          <w:sz w:val="20"/>
+                          <w:lang w:val="pt-BR"/>
+                        </w:rPr>
+                        <w:t>.</w:t>
                       </w:r>
                     </w:p>
                   </w:txbxContent>
@@ -13108,9 +13257,10 @@
       <w:r>
         <w:rPr>
           <w:noProof/>
+          <w:lang w:val="pt-BR" w:eastAsia="pt-BR"/>
         </w:rPr>
         <w:drawing>
-          <wp:anchor distT="0" distB="0" distL="114300" distR="114300" simplePos="0" relativeHeight="251628032" behindDoc="0" locked="0" layoutInCell="1" allowOverlap="1" wp14:anchorId="365DA077" wp14:editId="7EC39B1F">
+          <wp:anchor distT="0" distB="0" distL="114300" distR="114300" simplePos="0" relativeHeight="251627520" behindDoc="0" locked="0" layoutInCell="1" allowOverlap="1" wp14:anchorId="365DA077" wp14:editId="7EC39B1F">
             <wp:simplePos x="0" y="0"/>
             <wp:positionH relativeFrom="margin">
               <wp:posOffset>283845</wp:posOffset>
@@ -13181,11 +13331,12 @@
       <w:r>
         <w:rPr>
           <w:noProof/>
+          <w:lang w:val="pt-BR" w:eastAsia="pt-BR"/>
         </w:rPr>
         <mc:AlternateContent>
           <mc:Choice Requires="wps">
             <w:drawing>
-              <wp:anchor distT="0" distB="0" distL="114300" distR="114300" simplePos="0" relativeHeight="251658752" behindDoc="0" locked="0" layoutInCell="1" allowOverlap="1" wp14:anchorId="314B503A" wp14:editId="575DEBD9">
+              <wp:anchor distT="0" distB="0" distL="114300" distR="114300" simplePos="0" relativeHeight="251658240" behindDoc="0" locked="0" layoutInCell="1" allowOverlap="1" wp14:anchorId="314B503A" wp14:editId="575DEBD9">
                 <wp:simplePos x="0" y="0"/>
                 <wp:positionH relativeFrom="margin">
                   <wp:posOffset>1209040</wp:posOffset>
@@ -13237,7 +13388,39 @@
                                 <w:sz w:val="20"/>
                                 <w:lang w:val="pt-BR"/>
                               </w:rPr>
-                              <w:t>Este descritivo tem por finalidade descrever a exlusão do cadastro do usuário na intranet condMind.</w:t>
+                              <w:t xml:space="preserve">Este descritivo tem por finalidade descrever a </w:t>
+                            </w:r>
+                            <w:proofErr w:type="spellStart"/>
+                            <w:r>
+                              <w:rPr>
+                                <w:sz w:val="20"/>
+                                <w:lang w:val="pt-BR"/>
+                              </w:rPr>
+                              <w:t>exlusão</w:t>
+                            </w:r>
+                            <w:proofErr w:type="spellEnd"/>
+                            <w:r>
+                              <w:rPr>
+                                <w:sz w:val="20"/>
+                                <w:lang w:val="pt-BR"/>
+                              </w:rPr>
+                              <w:t xml:space="preserve"> do cadastro do usuário na intranet </w:t>
+                            </w:r>
+                            <w:proofErr w:type="spellStart"/>
+                            <w:r>
+                              <w:rPr>
+                                <w:sz w:val="20"/>
+                                <w:lang w:val="pt-BR"/>
+                              </w:rPr>
+                              <w:t>condMind</w:t>
+                            </w:r>
+                            <w:proofErr w:type="spellEnd"/>
+                            <w:r>
+                              <w:rPr>
+                                <w:sz w:val="20"/>
+                                <w:lang w:val="pt-BR"/>
+                              </w:rPr>
+                              <w:t>.</w:t>
                             </w:r>
                           </w:p>
                         </w:txbxContent>
@@ -13259,7 +13442,7 @@
           </mc:Choice>
           <mc:Fallback>
             <w:pict>
-              <v:shape w14:anchorId="314B503A" id="_x0000_s1045" type="#_x0000_t202" style="position:absolute;left:0;text-align:left;margin-left:95.2pt;margin-top:334.45pt;width:430.2pt;height:58.2pt;z-index:251658752;visibility:visible;mso-wrap-style:square;mso-width-percent:0;mso-wrap-distance-left:9pt;mso-wrap-distance-top:0;mso-wrap-distance-right:9pt;mso-wrap-distance-bottom:0;mso-position-horizontal:absolute;mso-position-horizontal-relative:margin;mso-position-vertical:absolute;mso-position-vertical-relative:text;mso-width-percent:0;mso-width-relative:margin;v-text-anchor:top" o:gfxdata="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" filled="f" stroked="f" strokeweight=".5pt">
+              <v:shape w14:anchorId="314B503A" id="_x0000_s1045" type="#_x0000_t202" style="position:absolute;left:0;text-align:left;margin-left:95.2pt;margin-top:334.45pt;width:430.2pt;height:58.2pt;z-index:251658240;visibility:visible;mso-wrap-style:square;mso-width-percent:0;mso-wrap-distance-left:9pt;mso-wrap-distance-top:0;mso-wrap-distance-right:9pt;mso-wrap-distance-bottom:0;mso-position-horizontal:absolute;mso-position-horizontal-relative:margin;mso-position-vertical:absolute;mso-position-vertical-relative:text;mso-width-percent:0;mso-width-relative:margin;v-text-anchor:top" o:gfxdata="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" filled="f" stroked="f" strokeweight=".5pt">
                 <v:textbox>
                   <w:txbxContent>
                     <w:p>
@@ -13282,7 +13465,39 @@
                           <w:sz w:val="20"/>
                           <w:lang w:val="pt-BR"/>
                         </w:rPr>
-                        <w:t>Este descritivo tem por finalidade descrever a exlusão do cadastro do usuário na intranet condMind.</w:t>
+                        <w:t xml:space="preserve">Este descritivo tem por finalidade descrever a </w:t>
+                      </w:r>
+                      <w:proofErr w:type="spellStart"/>
+                      <w:r>
+                        <w:rPr>
+                          <w:sz w:val="20"/>
+                          <w:lang w:val="pt-BR"/>
+                        </w:rPr>
+                        <w:t>exlusão</w:t>
+                      </w:r>
+                      <w:proofErr w:type="spellEnd"/>
+                      <w:r>
+                        <w:rPr>
+                          <w:sz w:val="20"/>
+                          <w:lang w:val="pt-BR"/>
+                        </w:rPr>
+                        <w:t xml:space="preserve"> do cadastro do usuário na intranet </w:t>
+                      </w:r>
+                      <w:proofErr w:type="spellStart"/>
+                      <w:r>
+                        <w:rPr>
+                          <w:sz w:val="20"/>
+                          <w:lang w:val="pt-BR"/>
+                        </w:rPr>
+                        <w:t>condMind</w:t>
+                      </w:r>
+                      <w:proofErr w:type="spellEnd"/>
+                      <w:r>
+                        <w:rPr>
+                          <w:sz w:val="20"/>
+                          <w:lang w:val="pt-BR"/>
+                        </w:rPr>
+                        <w:t>.</w:t>
                       </w:r>
                     </w:p>
                   </w:txbxContent>
@@ -13309,12 +13524,13 @@
       <w:r>
         <w:rPr>
           <w:noProof/>
+          <w:lang w:val="pt-BR" w:eastAsia="pt-BR"/>
         </w:rPr>
         <w:lastRenderedPageBreak/>
         <mc:AlternateContent>
           <mc:Choice Requires="wps">
             <w:drawing>
-              <wp:anchor distT="0" distB="0" distL="114300" distR="114300" simplePos="0" relativeHeight="251656704" behindDoc="0" locked="0" layoutInCell="1" allowOverlap="1" wp14:anchorId="337AF1DB" wp14:editId="76D39688">
+              <wp:anchor distT="0" distB="0" distL="114300" distR="114300" simplePos="0" relativeHeight="251655168" behindDoc="0" locked="0" layoutInCell="1" allowOverlap="1" wp14:anchorId="337AF1DB" wp14:editId="76D39688">
                 <wp:simplePos x="0" y="0"/>
                 <wp:positionH relativeFrom="margin">
                   <wp:posOffset>1211580</wp:posOffset>
@@ -13366,7 +13582,23 @@
                                 <w:sz w:val="20"/>
                                 <w:lang w:val="pt-BR"/>
                               </w:rPr>
-                              <w:t>Este descritivo tem por finalidade descrever o sorteio e o cadastro de vagas do condomínio na intranet condMind.</w:t>
+                              <w:t xml:space="preserve">Este descritivo tem por finalidade descrever o sorteio e o cadastro de vagas do condomínio na intranet </w:t>
+                            </w:r>
+                            <w:proofErr w:type="spellStart"/>
+                            <w:r>
+                              <w:rPr>
+                                <w:sz w:val="20"/>
+                                <w:lang w:val="pt-BR"/>
+                              </w:rPr>
+                              <w:t>condMind</w:t>
+                            </w:r>
+                            <w:proofErr w:type="spellEnd"/>
+                            <w:r>
+                              <w:rPr>
+                                <w:sz w:val="20"/>
+                                <w:lang w:val="pt-BR"/>
+                              </w:rPr>
+                              <w:t>.</w:t>
                             </w:r>
                           </w:p>
                         </w:txbxContent>
@@ -13388,7 +13620,7 @@
           </mc:Choice>
           <mc:Fallback>
             <w:pict>
-              <v:shape w14:anchorId="337AF1DB" id="_x0000_s1046" type="#_x0000_t202" style="position:absolute;left:0;text-align:left;margin-left:95.4pt;margin-top:245pt;width:430.2pt;height:58.2pt;z-index:251656704;visibility:visible;mso-wrap-style:square;mso-width-percent:0;mso-wrap-distance-left:9pt;mso-wrap-distance-top:0;mso-wrap-distance-right:9pt;mso-wrap-distance-bottom:0;mso-position-horizontal:absolute;mso-position-horizontal-relative:margin;mso-position-vertical:absolute;mso-position-vertical-relative:text;mso-width-percent:0;mso-width-relative:margin;v-text-anchor:top" o:gfxdata="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" filled="f" stroked="f" strokeweight=".5pt">
+              <v:shape w14:anchorId="337AF1DB" id="_x0000_s1046" type="#_x0000_t202" style="position:absolute;left:0;text-align:left;margin-left:95.4pt;margin-top:245pt;width:430.2pt;height:58.2pt;z-index:251655168;visibility:visible;mso-wrap-style:square;mso-width-percent:0;mso-wrap-distance-left:9pt;mso-wrap-distance-top:0;mso-wrap-distance-right:9pt;mso-wrap-distance-bottom:0;mso-position-horizontal:absolute;mso-position-horizontal-relative:margin;mso-position-vertical:absolute;mso-position-vertical-relative:text;mso-width-percent:0;mso-width-relative:margin;v-text-anchor:top" o:gfxdata="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" filled="f" stroked="f" strokeweight=".5pt">
                 <v:textbox>
                   <w:txbxContent>
                     <w:p>
@@ -13411,7 +13643,23 @@
                           <w:sz w:val="20"/>
                           <w:lang w:val="pt-BR"/>
                         </w:rPr>
-                        <w:t>Este descritivo tem por finalidade descrever o sorteio e o cadastro de vagas do condomínio na intranet condMind.</w:t>
+                        <w:t xml:space="preserve">Este descritivo tem por finalidade descrever o sorteio e o cadastro de vagas do condomínio na intranet </w:t>
+                      </w:r>
+                      <w:proofErr w:type="spellStart"/>
+                      <w:r>
+                        <w:rPr>
+                          <w:sz w:val="20"/>
+                          <w:lang w:val="pt-BR"/>
+                        </w:rPr>
+                        <w:t>condMind</w:t>
+                      </w:r>
+                      <w:proofErr w:type="spellEnd"/>
+                      <w:r>
+                        <w:rPr>
+                          <w:sz w:val="20"/>
+                          <w:lang w:val="pt-BR"/>
+                        </w:rPr>
+                        <w:t>.</w:t>
                       </w:r>
                     </w:p>
                   </w:txbxContent>
@@ -13425,9 +13673,10 @@
       <w:r>
         <w:rPr>
           <w:noProof/>
+          <w:lang w:val="pt-BR" w:eastAsia="pt-BR"/>
         </w:rPr>
         <w:drawing>
-          <wp:anchor distT="0" distB="0" distL="114300" distR="114300" simplePos="0" relativeHeight="251629056" behindDoc="0" locked="0" layoutInCell="1" allowOverlap="1" wp14:anchorId="29921633" wp14:editId="3122E3E8">
+          <wp:anchor distT="0" distB="0" distL="114300" distR="114300" simplePos="0" relativeHeight="251628544" behindDoc="0" locked="0" layoutInCell="1" allowOverlap="1" wp14:anchorId="29921633" wp14:editId="3122E3E8">
             <wp:simplePos x="0" y="0"/>
             <wp:positionH relativeFrom="margin">
               <wp:posOffset>283845</wp:posOffset>
@@ -13594,11 +13843,12 @@
       <w:r>
         <w:rPr>
           <w:noProof/>
+          <w:lang w:val="pt-BR" w:eastAsia="pt-BR"/>
         </w:rPr>
         <mc:AlternateContent>
           <mc:Choice Requires="wps">
             <w:drawing>
-              <wp:anchor distT="0" distB="0" distL="114300" distR="114300" simplePos="0" relativeHeight="251659776" behindDoc="0" locked="0" layoutInCell="1" allowOverlap="1" wp14:anchorId="13B6600D" wp14:editId="327C6256">
+              <wp:anchor distT="0" distB="0" distL="114300" distR="114300" simplePos="0" relativeHeight="251659264" behindDoc="0" locked="0" layoutInCell="1" allowOverlap="1" wp14:anchorId="13B6600D" wp14:editId="327C6256">
                 <wp:simplePos x="0" y="0"/>
                 <wp:positionH relativeFrom="margin">
                   <wp:posOffset>937260</wp:posOffset>
@@ -13675,7 +13925,7 @@
           </mc:Choice>
           <mc:Fallback>
             <w:pict>
-              <v:shape w14:anchorId="13B6600D" id="_x0000_s1047" type="#_x0000_t202" style="position:absolute;margin-left:73.8pt;margin-top:265.75pt;width:430.2pt;height:58.2pt;z-index:251659776;visibility:visible;mso-wrap-style:square;mso-width-percent:0;mso-wrap-distance-left:9pt;mso-wrap-distance-top:0;mso-wrap-distance-right:9pt;mso-wrap-distance-bottom:0;mso-position-horizontal:absolute;mso-position-horizontal-relative:margin;mso-position-vertical:absolute;mso-position-vertical-relative:text;mso-width-percent:0;mso-width-relative:margin;v-text-anchor:top" o:gfxdata="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" filled="f" stroked="f" strokeweight=".5pt">
+              <v:shape w14:anchorId="13B6600D" id="_x0000_s1047" type="#_x0000_t202" style="position:absolute;margin-left:73.8pt;margin-top:265.75pt;width:430.2pt;height:58.2pt;z-index:251659264;visibility:visible;mso-wrap-style:square;mso-width-percent:0;mso-wrap-distance-left:9pt;mso-wrap-distance-top:0;mso-wrap-distance-right:9pt;mso-wrap-distance-bottom:0;mso-position-horizontal:absolute;mso-position-horizontal-relative:margin;mso-position-vertical:absolute;mso-position-vertical-relative:text;mso-width-percent:0;mso-width-relative:margin;v-text-anchor:top" o:gfxdata="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" filled="f" stroked="f" strokeweight=".5pt">
                 <v:textbox>
                   <w:txbxContent>
                     <w:p>
@@ -13718,7 +13968,7 @@
           <w:lang w:val="pt-BR" w:eastAsia="pt-BR"/>
         </w:rPr>
         <w:drawing>
-          <wp:anchor distT="0" distB="0" distL="0" distR="0" simplePos="0" relativeHeight="251656704" behindDoc="0" locked="0" layoutInCell="1" allowOverlap="1" wp14:anchorId="77DEF49D" wp14:editId="7F454DA3">
+          <wp:anchor distT="0" distB="0" distL="0" distR="0" simplePos="0" relativeHeight="251656192" behindDoc="0" locked="0" layoutInCell="1" allowOverlap="1" wp14:anchorId="77DEF49D" wp14:editId="7F454DA3">
             <wp:simplePos x="0" y="0"/>
             <wp:positionH relativeFrom="page">
               <wp:posOffset>594359</wp:posOffset>
@@ -15685,11 +15935,12 @@
             <w:r>
               <w:rPr>
                 <w:noProof/>
+                <w:lang w:val="pt-BR" w:eastAsia="pt-BR"/>
               </w:rPr>
               <mc:AlternateContent>
                 <mc:Choice Requires="wps">
                   <w:drawing>
-                    <wp:anchor distT="0" distB="0" distL="114300" distR="114300" simplePos="0" relativeHeight="251659776" behindDoc="0" locked="0" layoutInCell="1" allowOverlap="1" wp14:anchorId="60F74FE6" wp14:editId="492DC623">
+                    <wp:anchor distT="0" distB="0" distL="114300" distR="114300" simplePos="0" relativeHeight="251660288" behindDoc="0" locked="0" layoutInCell="1" allowOverlap="1" wp14:anchorId="60F74FE6" wp14:editId="492DC623">
                       <wp:simplePos x="0" y="0"/>
                       <wp:positionH relativeFrom="margin">
                         <wp:posOffset>-1567180</wp:posOffset>
@@ -15741,7 +15992,23 @@
                                       <w:sz w:val="20"/>
                                       <w:lang w:val="pt-BR"/>
                                     </w:rPr>
-                                    <w:t>Esta especificação tem por finalidade descrever a classe que representa o login.</w:t>
+                                    <w:t xml:space="preserve">Esta especificação tem por finalidade descrever a classe que representa o </w:t>
+                                  </w:r>
+                                  <w:proofErr w:type="spellStart"/>
+                                  <w:r>
+                                    <w:rPr>
+                                      <w:sz w:val="20"/>
+                                      <w:lang w:val="pt-BR"/>
+                                    </w:rPr>
+                                    <w:t>login</w:t>
+                                  </w:r>
+                                  <w:proofErr w:type="spellEnd"/>
+                                  <w:r>
+                                    <w:rPr>
+                                      <w:sz w:val="20"/>
+                                      <w:lang w:val="pt-BR"/>
+                                    </w:rPr>
+                                    <w:t>.</w:t>
                                   </w:r>
                                 </w:p>
                               </w:txbxContent>
@@ -15763,7 +16030,7 @@
                 </mc:Choice>
                 <mc:Fallback>
                   <w:pict>
-                    <v:shape w14:anchorId="60F74FE6" id="_x0000_s1048" type="#_x0000_t202" style="position:absolute;left:0;text-align:left;margin-left:-123.4pt;margin-top:32.35pt;width:430.2pt;height:58.2pt;z-index:251659776;visibility:visible;mso-wrap-style:square;mso-width-percent:0;mso-wrap-distance-left:9pt;mso-wrap-distance-top:0;mso-wrap-distance-right:9pt;mso-wrap-distance-bottom:0;mso-position-horizontal:absolute;mso-position-horizontal-relative:margin;mso-position-vertical:absolute;mso-position-vertical-relative:text;mso-width-percent:0;mso-width-relative:margin;v-text-anchor:top" o:gfxdata="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" filled="f" stroked="f" strokeweight=".5pt">
+                    <v:shape w14:anchorId="60F74FE6" id="_x0000_s1048" type="#_x0000_t202" style="position:absolute;left:0;text-align:left;margin-left:-123.4pt;margin-top:32.35pt;width:430.2pt;height:58.2pt;z-index:251660288;visibility:visible;mso-wrap-style:square;mso-width-percent:0;mso-wrap-distance-left:9pt;mso-wrap-distance-top:0;mso-wrap-distance-right:9pt;mso-wrap-distance-bottom:0;mso-position-horizontal:absolute;mso-position-horizontal-relative:margin;mso-position-vertical:absolute;mso-position-vertical-relative:text;mso-width-percent:0;mso-width-relative:margin;v-text-anchor:top" o:gfxdata="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" filled="f" stroked="f" strokeweight=".5pt">
                       <v:textbox>
                         <w:txbxContent>
                           <w:p>
@@ -15786,7 +16053,23 @@
                                 <w:sz w:val="20"/>
                                 <w:lang w:val="pt-BR"/>
                               </w:rPr>
-                              <w:t>Esta especificação tem por finalidade descrever a classe que representa o login.</w:t>
+                              <w:t xml:space="preserve">Esta especificação tem por finalidade descrever a classe que representa o </w:t>
+                            </w:r>
+                            <w:proofErr w:type="spellStart"/>
+                            <w:r>
+                              <w:rPr>
+                                <w:sz w:val="20"/>
+                                <w:lang w:val="pt-BR"/>
+                              </w:rPr>
+                              <w:t>login</w:t>
+                            </w:r>
+                            <w:proofErr w:type="spellEnd"/>
+                            <w:r>
+                              <w:rPr>
+                                <w:sz w:val="20"/>
+                                <w:lang w:val="pt-BR"/>
+                              </w:rPr>
+                              <w:t>.</w:t>
                             </w:r>
                           </w:p>
                         </w:txbxContent>
@@ -15911,11 +16194,12 @@
       <w:r>
         <w:rPr>
           <w:noProof/>
+          <w:lang w:val="pt-BR" w:eastAsia="pt-BR"/>
         </w:rPr>
         <mc:AlternateContent>
           <mc:Choice Requires="wps">
             <w:drawing>
-              <wp:anchor distT="0" distB="0" distL="114300" distR="114300" simplePos="0" relativeHeight="251660800" behindDoc="0" locked="0" layoutInCell="1" allowOverlap="1" wp14:anchorId="3B6FD1ED" wp14:editId="7C17128A">
+              <wp:anchor distT="0" distB="0" distL="114300" distR="114300" simplePos="0" relativeHeight="251661312" behindDoc="0" locked="0" layoutInCell="1" allowOverlap="1" wp14:anchorId="3B6FD1ED" wp14:editId="7C17128A">
                 <wp:simplePos x="0" y="0"/>
                 <wp:positionH relativeFrom="margin">
                   <wp:posOffset>914400</wp:posOffset>
@@ -15989,7 +16273,7 @@
           </mc:Choice>
           <mc:Fallback>
             <w:pict>
-              <v:shape w14:anchorId="3B6FD1ED" id="_x0000_s1049" type="#_x0000_t202" style="position:absolute;margin-left:1in;margin-top:581.95pt;width:430.2pt;height:58.2pt;z-index:251660800;visibility:visible;mso-wrap-style:square;mso-width-percent:0;mso-wrap-distance-left:9pt;mso-wrap-distance-top:0;mso-wrap-distance-right:9pt;mso-wrap-distance-bottom:0;mso-position-horizontal:absolute;mso-position-horizontal-relative:margin;mso-position-vertical:absolute;mso-position-vertical-relative:text;mso-width-percent:0;mso-width-relative:margin;v-text-anchor:top" o:gfxdata="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" filled="f" stroked="f" strokeweight=".5pt">
+              <v:shape w14:anchorId="3B6FD1ED" id="_x0000_s1049" type="#_x0000_t202" style="position:absolute;margin-left:1in;margin-top:581.95pt;width:430.2pt;height:58.2pt;z-index:251661312;visibility:visible;mso-wrap-style:square;mso-width-percent:0;mso-wrap-distance-left:9pt;mso-wrap-distance-top:0;mso-wrap-distance-right:9pt;mso-wrap-distance-bottom:0;mso-position-horizontal:absolute;mso-position-horizontal-relative:margin;mso-position-vertical:absolute;mso-position-vertical-relative:text;mso-width-percent:0;mso-width-relative:margin;v-text-anchor:top" o:gfxdata="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" filled="f" stroked="f" strokeweight=".5pt">
                 <v:textbox>
                   <w:txbxContent>
                     <w:p>
@@ -21616,11 +21900,12 @@
             <w:r>
               <w:rPr>
                 <w:noProof/>
+                <w:lang w:val="pt-BR" w:eastAsia="pt-BR"/>
               </w:rPr>
               <mc:AlternateContent>
                 <mc:Choice Requires="wps">
                   <w:drawing>
-                    <wp:anchor distT="0" distB="0" distL="114300" distR="114300" simplePos="0" relativeHeight="251661824" behindDoc="0" locked="0" layoutInCell="1" allowOverlap="1" wp14:anchorId="0EB3C2D5" wp14:editId="1C2F3291">
+                    <wp:anchor distT="0" distB="0" distL="114300" distR="114300" simplePos="0" relativeHeight="251662336" behindDoc="0" locked="0" layoutInCell="1" allowOverlap="1" wp14:anchorId="0EB3C2D5" wp14:editId="1C2F3291">
                       <wp:simplePos x="0" y="0"/>
                       <wp:positionH relativeFrom="margin">
                         <wp:posOffset>300355</wp:posOffset>
@@ -21694,7 +21979,7 @@
                 </mc:Choice>
                 <mc:Fallback>
                   <w:pict>
-                    <v:shape w14:anchorId="0EB3C2D5" id="_x0000_s1050" type="#_x0000_t202" style="position:absolute;left:0;text-align:left;margin-left:23.65pt;margin-top:26.25pt;width:430.2pt;height:58.2pt;z-index:251661824;visibility:visible;mso-wrap-style:square;mso-width-percent:0;mso-wrap-distance-left:9pt;mso-wrap-distance-top:0;mso-wrap-distance-right:9pt;mso-wrap-distance-bottom:0;mso-position-horizontal:absolute;mso-position-horizontal-relative:margin;mso-position-vertical:absolute;mso-position-vertical-relative:text;mso-width-percent:0;mso-width-relative:margin;v-text-anchor:top" o:gfxdata="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" filled="f" stroked="f" strokeweight=".5pt">
+                    <v:shape w14:anchorId="0EB3C2D5" id="_x0000_s1050" type="#_x0000_t202" style="position:absolute;left:0;text-align:left;margin-left:23.65pt;margin-top:26.25pt;width:430.2pt;height:58.2pt;z-index:251662336;visibility:visible;mso-wrap-style:square;mso-width-percent:0;mso-wrap-distance-left:9pt;mso-wrap-distance-top:0;mso-wrap-distance-right:9pt;mso-wrap-distance-bottom:0;mso-position-horizontal:absolute;mso-position-horizontal-relative:margin;mso-position-vertical:absolute;mso-position-vertical-relative:text;mso-width-percent:0;mso-width-relative:margin;v-text-anchor:top" o:gfxdata="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" filled="f" stroked="f" strokeweight=".5pt">
                       <v:textbox>
                         <w:txbxContent>
                           <w:p>
@@ -23592,11 +23877,12 @@
       <w:r>
         <w:rPr>
           <w:noProof/>
+          <w:lang w:val="pt-BR" w:eastAsia="pt-BR"/>
         </w:rPr>
         <mc:AlternateContent>
           <mc:Choice Requires="wps">
             <w:drawing>
-              <wp:anchor distT="0" distB="0" distL="114300" distR="114300" simplePos="0" relativeHeight="251662848" behindDoc="0" locked="0" layoutInCell="1" allowOverlap="1" wp14:anchorId="5D989755" wp14:editId="59B3B705">
+              <wp:anchor distT="0" distB="0" distL="114300" distR="114300" simplePos="0" relativeHeight="251663360" behindDoc="0" locked="0" layoutInCell="1" allowOverlap="1" wp14:anchorId="5D989755" wp14:editId="59B3B705">
                 <wp:simplePos x="0" y="0"/>
                 <wp:positionH relativeFrom="margin">
                   <wp:posOffset>899160</wp:posOffset>
@@ -23670,7 +23956,7 @@
           </mc:Choice>
           <mc:Fallback>
             <w:pict>
-              <v:shape w14:anchorId="5D989755" id="_x0000_s1051" type="#_x0000_t202" style="position:absolute;margin-left:70.8pt;margin-top:294.55pt;width:430.2pt;height:58.2pt;z-index:251662848;visibility:visible;mso-wrap-style:square;mso-width-percent:0;mso-wrap-distance-left:9pt;mso-wrap-distance-top:0;mso-wrap-distance-right:9pt;mso-wrap-distance-bottom:0;mso-position-horizontal:absolute;mso-position-horizontal-relative:margin;mso-position-vertical:absolute;mso-position-vertical-relative:text;mso-width-percent:0;mso-width-relative:margin;v-text-anchor:top" o:gfxdata="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" filled="f" stroked="f" strokeweight=".5pt">
+              <v:shape w14:anchorId="5D989755" id="_x0000_s1051" type="#_x0000_t202" style="position:absolute;margin-left:70.8pt;margin-top:294.55pt;width:430.2pt;height:58.2pt;z-index:251663360;visibility:visible;mso-wrap-style:square;mso-width-percent:0;mso-wrap-distance-left:9pt;mso-wrap-distance-top:0;mso-wrap-distance-right:9pt;mso-wrap-distance-bottom:0;mso-position-horizontal:absolute;mso-position-horizontal-relative:margin;mso-position-vertical:absolute;mso-position-vertical-relative:text;mso-width-percent:0;mso-width-relative:margin;v-text-anchor:top" o:gfxdata="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" filled="f" stroked="f" strokeweight=".5pt">
                 <v:textbox>
                   <w:txbxContent>
                     <w:p>
@@ -25444,11 +25730,12 @@
             <w:r>
               <w:rPr>
                 <w:noProof/>
+                <w:lang w:val="pt-BR" w:eastAsia="pt-BR"/>
               </w:rPr>
               <mc:AlternateContent>
                 <mc:Choice Requires="wps">
                   <w:drawing>
-                    <wp:anchor distT="0" distB="0" distL="114300" distR="114300" simplePos="0" relativeHeight="251663872" behindDoc="0" locked="0" layoutInCell="1" allowOverlap="1" wp14:anchorId="066713F3" wp14:editId="5E812C8E">
+                    <wp:anchor distT="0" distB="0" distL="114300" distR="114300" simplePos="0" relativeHeight="251664384" behindDoc="0" locked="0" layoutInCell="1" allowOverlap="1" wp14:anchorId="066713F3" wp14:editId="5E812C8E">
                       <wp:simplePos x="0" y="0"/>
                       <wp:positionH relativeFrom="margin">
                         <wp:posOffset>-3481070</wp:posOffset>
@@ -25522,7 +25809,7 @@
                 </mc:Choice>
                 <mc:Fallback>
                   <w:pict>
-                    <v:shape w14:anchorId="066713F3" id="_x0000_s1052" type="#_x0000_t202" style="position:absolute;left:0;text-align:left;margin-left:-274.1pt;margin-top:29.35pt;width:430.2pt;height:58.2pt;z-index:251663872;visibility:visible;mso-wrap-style:square;mso-width-percent:0;mso-wrap-distance-left:9pt;mso-wrap-distance-top:0;mso-wrap-distance-right:9pt;mso-wrap-distance-bottom:0;mso-position-horizontal:absolute;mso-position-horizontal-relative:margin;mso-position-vertical:absolute;mso-position-vertical-relative:text;mso-width-percent:0;mso-width-relative:margin;v-text-anchor:top" o:gfxdata="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" filled="f" stroked="f" strokeweight=".5pt">
+                    <v:shape w14:anchorId="066713F3" id="_x0000_s1052" type="#_x0000_t202" style="position:absolute;left:0;text-align:left;margin-left:-274.1pt;margin-top:29.35pt;width:430.2pt;height:58.2pt;z-index:251664384;visibility:visible;mso-wrap-style:square;mso-width-percent:0;mso-wrap-distance-left:9pt;mso-wrap-distance-top:0;mso-wrap-distance-right:9pt;mso-wrap-distance-bottom:0;mso-position-horizontal:absolute;mso-position-horizontal-relative:margin;mso-position-vertical:absolute;mso-position-vertical-relative:text;mso-width-percent:0;mso-width-relative:margin;v-text-anchor:top" o:gfxdata="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" filled="f" stroked="f" strokeweight=".5pt">
                       <v:textbox>
                         <w:txbxContent>
                           <w:p>
@@ -25709,11 +25996,12 @@
       <w:r>
         <w:rPr>
           <w:noProof/>
+          <w:lang w:val="pt-BR" w:eastAsia="pt-BR"/>
         </w:rPr>
         <mc:AlternateContent>
           <mc:Choice Requires="wps">
             <w:drawing>
-              <wp:anchor distT="0" distB="0" distL="114300" distR="114300" simplePos="0" relativeHeight="251664896" behindDoc="0" locked="0" layoutInCell="1" allowOverlap="1" wp14:anchorId="5D391ED8" wp14:editId="1C973973">
+              <wp:anchor distT="0" distB="0" distL="114300" distR="114300" simplePos="0" relativeHeight="251665408" behindDoc="0" locked="0" layoutInCell="1" allowOverlap="1" wp14:anchorId="5D391ED8" wp14:editId="1C973973">
                 <wp:simplePos x="0" y="0"/>
                 <wp:positionH relativeFrom="margin">
                   <wp:posOffset>1355090</wp:posOffset>
@@ -25790,7 +26078,7 @@
           </mc:Choice>
           <mc:Fallback>
             <w:pict>
-              <v:shape w14:anchorId="5D391ED8" id="_x0000_s1053" type="#_x0000_t202" style="position:absolute;margin-left:106.7pt;margin-top:263.2pt;width:430.2pt;height:58.2pt;z-index:251664896;visibility:visible;mso-wrap-style:square;mso-width-percent:0;mso-wrap-distance-left:9pt;mso-wrap-distance-top:0;mso-wrap-distance-right:9pt;mso-wrap-distance-bottom:0;mso-position-horizontal:absolute;mso-position-horizontal-relative:margin;mso-position-vertical:absolute;mso-position-vertical-relative:text;mso-width-percent:0;mso-width-relative:margin;v-text-anchor:top" o:gfxdata="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" filled="f" stroked="f" strokeweight=".5pt">
+              <v:shape w14:anchorId="5D391ED8" id="_x0000_s1053" type="#_x0000_t202" style="position:absolute;margin-left:106.7pt;margin-top:263.2pt;width:430.2pt;height:58.2pt;z-index:251665408;visibility:visible;mso-wrap-style:square;mso-width-percent:0;mso-wrap-distance-left:9pt;mso-wrap-distance-top:0;mso-wrap-distance-right:9pt;mso-wrap-distance-bottom:0;mso-position-horizontal:absolute;mso-position-horizontal-relative:margin;mso-position-vertical:absolute;mso-position-vertical-relative:text;mso-width-percent:0;mso-width-relative:margin;v-text-anchor:top" o:gfxdata="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" filled="f" stroked="f" strokeweight=".5pt">
                 <v:textbox>
                   <w:txbxContent>
                     <w:p>
@@ -25833,7 +26121,7 @@
           <w:lang w:val="pt-BR" w:eastAsia="pt-BR"/>
         </w:rPr>
         <w:drawing>
-          <wp:anchor distT="0" distB="0" distL="0" distR="0" simplePos="0" relativeHeight="251618816" behindDoc="0" locked="0" layoutInCell="1" allowOverlap="1" wp14:anchorId="2906845B" wp14:editId="20C059C2">
+          <wp:anchor distT="0" distB="0" distL="0" distR="0" simplePos="0" relativeHeight="251618304" behindDoc="0" locked="0" layoutInCell="1" allowOverlap="1" wp14:anchorId="2906845B" wp14:editId="20C059C2">
             <wp:simplePos x="0" y="0"/>
             <wp:positionH relativeFrom="page">
               <wp:posOffset>550163</wp:posOffset>
@@ -25916,25 +26204,13 @@
     </w:p>
     <w:p>
       <w:pPr>
-        <w:pStyle w:val="Ttulo1"/>
-        <w:tabs>
-          <w:tab w:val="left" w:pos="2717"/>
-        </w:tabs>
-        <w:ind w:left="0"/>
-        <w:rPr>
-          <w:spacing w:val="-9"/>
-        </w:rPr>
-      </w:pPr>
-    </w:p>
-    <w:p>
-      <w:pPr>
         <w:pStyle w:val="Corpodetexto"/>
         <w:spacing w:before="164" w:line="360" w:lineRule="auto"/>
         <w:ind w:left="942" w:right="935" w:firstLine="707"/>
         <w:jc w:val="both"/>
       </w:pPr>
       <w:r>
-        <w:t xml:space="preserve">A garagem de um condomínio é motivo de muita discussão entre moradores. Desde as reuniões que definem qual vaga se destina a cada condômino até as questões rotineiras de um condomínio, a garagem é sempre um tema controverso. </w:t>
+        <w:t>Com o crescimento populacional cada vez fica mais difícil um cidadão possuir uma residência, nossa proposta entra como solução a partir da crescente  busca por condomínios.</w:t>
       </w:r>
     </w:p>
     <w:p>
@@ -25945,7 +26221,99 @@
         <w:jc w:val="both"/>
       </w:pPr>
       <w:r>
-        <w:t>Entre os principais conflitos em garagem de condomínios está o uso indevido da vaga.</w:t>
+        <w:t>A proposta é implementar</w:t>
+      </w:r>
+      <w:r>
+        <w:t xml:space="preserve"> um software para o gerenciamento de vagas de um condo</w:t>
+      </w:r>
+      <w:r>
+        <w:t>mínio. Ao</w:t>
+      </w:r>
+      <w:r>
+        <w:t xml:space="preserve"> se cadastrar</w:t>
+      </w:r>
+      <w:r>
+        <w:t>,</w:t>
+      </w:r>
+      <w:r>
+        <w:t xml:space="preserve"> cada morador terá através do código de contrato um número de vaga, no software permitirá aos porteiros identificarem de forma rápida e pratica em qual vaga o morador estacionou, permitindo aos moradores trocarem de vaga entre si.</w:t>
+      </w:r>
+    </w:p>
+    <w:p>
+      <w:pPr>
+        <w:pStyle w:val="Corpodetexto"/>
+        <w:spacing w:before="164" w:line="360" w:lineRule="auto"/>
+        <w:ind w:right="935"/>
+        <w:jc w:val="both"/>
+      </w:pPr>
+    </w:p>
+    <w:p>
+      <w:pPr>
+        <w:pStyle w:val="PargrafodaLista"/>
+        <w:numPr>
+          <w:ilvl w:val="0"/>
+          <w:numId w:val="16"/>
+        </w:numPr>
+        <w:tabs>
+          <w:tab w:val="left" w:pos="2357"/>
+          <w:tab w:val="left" w:pos="2358"/>
+        </w:tabs>
+        <w:spacing w:before="92"/>
+        <w:outlineLvl w:val="1"/>
+        <w:rPr>
+          <w:b/>
+          <w:bCs/>
+          <w:vanish/>
+          <w:spacing w:val="12"/>
+          <w:sz w:val="24"/>
+          <w:szCs w:val="24"/>
+        </w:rPr>
+      </w:pPr>
+    </w:p>
+    <w:p>
+      <w:pPr>
+        <w:pStyle w:val="PargrafodaLista"/>
+        <w:numPr>
+          <w:ilvl w:val="0"/>
+          <w:numId w:val="16"/>
+        </w:numPr>
+        <w:tabs>
+          <w:tab w:val="left" w:pos="2357"/>
+          <w:tab w:val="left" w:pos="2358"/>
+        </w:tabs>
+        <w:spacing w:before="92"/>
+        <w:outlineLvl w:val="1"/>
+        <w:rPr>
+          <w:b/>
+          <w:bCs/>
+          <w:vanish/>
+          <w:spacing w:val="12"/>
+          <w:sz w:val="24"/>
+          <w:szCs w:val="24"/>
+        </w:rPr>
+      </w:pPr>
+    </w:p>
+    <w:p>
+      <w:pPr>
+        <w:pStyle w:val="Ttulo2"/>
+        <w:numPr>
+          <w:ilvl w:val="1"/>
+          <w:numId w:val="16"/>
+        </w:numPr>
+        <w:tabs>
+          <w:tab w:val="left" w:pos="2357"/>
+          <w:tab w:val="left" w:pos="2358"/>
+        </w:tabs>
+        <w:spacing w:before="92"/>
+        <w:rPr>
+          <w:spacing w:val="12"/>
+        </w:rPr>
+      </w:pPr>
+      <w:r>
+        <w:rPr>
+          <w:spacing w:val="12"/>
+        </w:rPr>
+        <w:t>Relatório detalhado de custos e benefícios</w:t>
       </w:r>
     </w:p>
     <w:p>
@@ -25954,9 +26322,15 @@
         <w:spacing w:before="164" w:line="360" w:lineRule="auto"/>
         <w:ind w:left="942" w:right="935" w:firstLine="707"/>
         <w:jc w:val="both"/>
-      </w:pPr>
-      <w:r>
-        <w:t>Através deste estudo de viabilidade fizemos o levantamento de tudo o que diz respeito ao desenvolvimento e implantação do sistema de gestão em estacionamento CondMind, definimos o objetivo, requisitos, propostas de linguagens de programação para o desenvolvimento, viabilidade econômica, etc.</w:t>
+        <w:rPr>
+          <w:b/>
+        </w:rPr>
+      </w:pPr>
+      <w:r>
+        <w:rPr>
+          <w:b/>
+        </w:rPr>
+        <w:t>Alternativas consideradas</w:t>
       </w:r>
     </w:p>
     <w:p>
@@ -25967,19 +26341,7 @@
         <w:jc w:val="both"/>
       </w:pPr>
       <w:r>
-        <w:t>E levando em conta que estamos na cidade de São Paulo que, segundo uma pesquisa feita pelo Centro de Estudos de Métropole, nos últimos 20 anos</w:t>
-      </w:r>
-      <w:r>
-        <w:t xml:space="preserve"> </w:t>
-      </w:r>
-      <w:r>
-        <w:t>a alta de imóveis residenciais verticais foi de 80%, indo de 767 mil unidades para 1,3 milhão, e seguindo nesse raciocínio</w:t>
-      </w:r>
-      <w:r>
-        <w:t xml:space="preserve">, </w:t>
-      </w:r>
-      <w:r>
-        <w:t>mesmo durante a pandemia, de acordo com uma pesquisa de outubro de 2021 realizada pelo Secovi-SP (Sindicato da Habitação), o número de lançamentos de apartamentos na planta mais do que dobrou: foram lançadas 41.797 unidades de janeiro a agosto deste ano, 106,5% de alta em relação ao mesmo período de 2020 (20.238). Em comparação com 2019, antes da pandemia, os números também são expressivos: a alta foi de 49% no mesmo intervalo. Tudo isso pode ser comprovado quando nos locomovemos pela cidade, pois não é difícil ver prédio em processo de construção ou recém-inaugurados.</w:t>
+        <w:t>Este documento analisa duas possíveis soluções para o problema proposto acima, levando em consideração os seguintes critérios de avaliação:</w:t>
       </w:r>
     </w:p>
     <w:p>
@@ -25990,7 +26352,11 @@
         <w:jc w:val="both"/>
       </w:pPr>
       <w:r>
-        <w:t xml:space="preserve">Analisando esse aumento constante da construção de prédios, temos uma perspectiva que o número de condomínios tende a aumentar, consequentemente os problemas com estacionamentos tem potencial de se tronarem ainda mais recorrentes. </w:t>
+        <w:t>1.</w:t>
+      </w:r>
+      <w:r>
+        <w:tab/>
+        <w:t>Viabilidade Operacional</w:t>
       </w:r>
     </w:p>
     <w:p>
@@ -26001,26 +26367,488 @@
         <w:jc w:val="both"/>
       </w:pPr>
       <w:r>
-        <w:t>Sendo assim concluímos que o sistema de gestão em estacionamento CondMind é viável e está apto para contribuir na resolução desse problema.</w:t>
-      </w:r>
-    </w:p>
-    <w:p>
-      <w:pPr>
-        <w:rPr>
-          <w:rFonts w:ascii="Arial" w:eastAsia="Arial" w:hAnsi="Arial" w:cs="Arial"/>
+        <w:t xml:space="preserve">•Performance </w:t>
+      </w:r>
+    </w:p>
+    <w:p>
+      <w:pPr>
+        <w:pStyle w:val="Corpodetexto"/>
+        <w:spacing w:before="164" w:line="360" w:lineRule="auto"/>
+        <w:ind w:left="942" w:right="935" w:firstLine="707"/>
+        <w:jc w:val="both"/>
+      </w:pPr>
+      <w:r>
+        <w:t xml:space="preserve">•Eficiência </w:t>
+      </w:r>
+    </w:p>
+    <w:p>
+      <w:pPr>
+        <w:pStyle w:val="Corpodetexto"/>
+        <w:spacing w:before="164" w:line="360" w:lineRule="auto"/>
+        <w:ind w:left="942" w:right="935" w:firstLine="707"/>
+        <w:jc w:val="both"/>
+      </w:pPr>
+      <w:r>
+        <w:t xml:space="preserve">•Informação </w:t>
+      </w:r>
+    </w:p>
+    <w:p>
+      <w:pPr>
+        <w:pStyle w:val="Corpodetexto"/>
+        <w:spacing w:before="164" w:line="360" w:lineRule="auto"/>
+        <w:ind w:left="942" w:right="935" w:firstLine="707"/>
+        <w:jc w:val="both"/>
+      </w:pPr>
+      <w:r>
+        <w:t xml:space="preserve">•Serviços </w:t>
+      </w:r>
+    </w:p>
+    <w:p>
+      <w:pPr>
+        <w:pStyle w:val="Corpodetexto"/>
+        <w:spacing w:before="164" w:line="360" w:lineRule="auto"/>
+        <w:ind w:left="942" w:right="935" w:firstLine="707"/>
+        <w:jc w:val="both"/>
+      </w:pPr>
+      <w:r>
+        <w:t xml:space="preserve">•Personalização </w:t>
+      </w:r>
+    </w:p>
+    <w:p>
+      <w:pPr>
+        <w:pStyle w:val="Corpodetexto"/>
+        <w:spacing w:before="164" w:line="360" w:lineRule="auto"/>
+        <w:ind w:left="942" w:right="935" w:firstLine="707"/>
+        <w:jc w:val="both"/>
+      </w:pPr>
+      <w:r>
+        <w:t>•Interface com o usuário / Facilidade de uso / Praticidade</w:t>
+      </w:r>
+    </w:p>
+    <w:p>
+      <w:pPr>
+        <w:pStyle w:val="Corpodetexto"/>
+        <w:spacing w:before="164" w:line="360" w:lineRule="auto"/>
+        <w:ind w:left="942" w:right="935" w:firstLine="707"/>
+        <w:jc w:val="both"/>
+      </w:pPr>
+    </w:p>
+    <w:p>
+      <w:pPr>
+        <w:pStyle w:val="Corpodetexto"/>
+        <w:spacing w:before="164" w:line="360" w:lineRule="auto"/>
+        <w:ind w:left="942" w:right="935" w:firstLine="707"/>
+        <w:jc w:val="both"/>
+      </w:pPr>
+      <w:r>
+        <w:t>2.</w:t>
+      </w:r>
+      <w:r>
+        <w:tab/>
+        <w:t>Viabilidade Técnica</w:t>
+      </w:r>
+    </w:p>
+    <w:p>
+      <w:pPr>
+        <w:pStyle w:val="Corpodetexto"/>
+        <w:spacing w:before="164" w:line="360" w:lineRule="auto"/>
+        <w:ind w:left="942" w:right="935" w:firstLine="707"/>
+        <w:jc w:val="both"/>
+      </w:pPr>
+      <w:r>
+        <w:t>• Linguagens de Programação</w:t>
+      </w:r>
+    </w:p>
+    <w:p>
+      <w:pPr>
+        <w:pStyle w:val="Corpodetexto"/>
+        <w:spacing w:before="164" w:line="360" w:lineRule="auto"/>
+        <w:ind w:left="942" w:right="935" w:firstLine="707"/>
+        <w:jc w:val="both"/>
+      </w:pPr>
+      <w:r>
+        <w:t>• Sistema de Gerenciamento de Banco de Dados</w:t>
+      </w:r>
+    </w:p>
+    <w:p>
+      <w:pPr>
+        <w:pStyle w:val="Corpodetexto"/>
+        <w:spacing w:before="164" w:line="360" w:lineRule="auto"/>
+        <w:ind w:left="942" w:right="935" w:firstLine="707"/>
+        <w:jc w:val="both"/>
+      </w:pPr>
+      <w:r>
+        <w:t>• Interfaces gráficas</w:t>
+      </w:r>
+    </w:p>
+    <w:p>
+      <w:pPr>
+        <w:pStyle w:val="Corpodetexto"/>
+        <w:spacing w:before="164" w:line="360" w:lineRule="auto"/>
+        <w:ind w:left="942" w:right="935" w:firstLine="707"/>
+        <w:jc w:val="both"/>
+      </w:pPr>
+    </w:p>
+    <w:p>
+      <w:pPr>
+        <w:pStyle w:val="Corpodetexto"/>
+        <w:spacing w:before="164" w:line="360" w:lineRule="auto"/>
+        <w:ind w:left="942" w:right="935" w:firstLine="707"/>
+        <w:jc w:val="both"/>
+      </w:pPr>
+      <w:r>
+        <w:t>A seguir estão as descrições das alternativas que foram consideradas neste estudo, incluindo a alternativa-padrão atual, sendo a mesma o primeiro item descrito:</w:t>
+      </w:r>
+    </w:p>
+    <w:p>
+      <w:pPr>
+        <w:pStyle w:val="Corpodetexto"/>
+        <w:spacing w:before="164" w:line="360" w:lineRule="auto"/>
+        <w:ind w:left="942" w:right="935" w:firstLine="707"/>
+        <w:jc w:val="both"/>
+        <w:rPr>
           <w:b/>
-          <w:bCs/>
-          <w:spacing w:val="-10"/>
+        </w:rPr>
+      </w:pPr>
+      <w:r>
+        <w:rPr>
+          <w:b/>
+        </w:rPr>
+        <w:lastRenderedPageBreak/>
+        <w:t>Alternativa 01:</w:t>
+      </w:r>
+    </w:p>
+    <w:p>
+      <w:pPr>
+        <w:pStyle w:val="Corpodetexto"/>
+        <w:spacing w:before="164" w:line="360" w:lineRule="auto"/>
+        <w:ind w:left="942" w:right="935" w:firstLine="707"/>
+        <w:jc w:val="both"/>
+      </w:pPr>
+      <w:r>
+        <w:t>Colocar todas as informações referentes as vagas de garagem escritas em um documento no formato .PDF disponibilizado no site da própria empresa administradora do condomínio para consulta dos condôminos quando desejado.</w:t>
+      </w:r>
+    </w:p>
+    <w:p>
+      <w:pPr>
+        <w:pStyle w:val="Corpodetexto"/>
+        <w:spacing w:before="164" w:line="360" w:lineRule="auto"/>
+        <w:ind w:left="942" w:right="935" w:firstLine="707"/>
+        <w:jc w:val="both"/>
+        <w:rPr>
+          <w:b/>
+        </w:rPr>
+      </w:pPr>
+      <w:r>
+        <w:rPr>
+          <w:b/>
+        </w:rPr>
+        <w:t>Alternativa 02:</w:t>
+      </w:r>
+    </w:p>
+    <w:p>
+      <w:pPr>
+        <w:pStyle w:val="Corpodetexto"/>
+        <w:spacing w:before="164" w:line="360" w:lineRule="auto"/>
+        <w:ind w:left="942" w:right="935" w:firstLine="707"/>
+        <w:jc w:val="both"/>
+      </w:pPr>
+      <w:r>
+        <w:t>Substituição do .PDF por um aplicativo próprio para este serviço, com design dinâmico e intuitivo que terá separado por cores as vagas que estejam disponíveis ou ocupadas, assim como todas as informações relevantes referentes a vaga, como número do apartamento proprietário, usuário, tempo de uso, localização, data de validade, valor para aluguel etc.</w:t>
+      </w:r>
+    </w:p>
+    <w:p>
+      <w:pPr>
+        <w:pStyle w:val="Corpodetexto"/>
+        <w:spacing w:before="164" w:line="360" w:lineRule="auto"/>
+        <w:ind w:left="942" w:right="935" w:firstLine="707"/>
+        <w:jc w:val="both"/>
+        <w:rPr>
+          <w:b/>
+        </w:rPr>
+      </w:pPr>
+      <w:r>
+        <w:rPr>
+          <w:b/>
+        </w:rPr>
+        <w:t>Esta foi a alternativa escolhida.</w:t>
+      </w:r>
+    </w:p>
+    <w:p>
+      <w:pPr>
+        <w:pStyle w:val="Corpodetexto"/>
+        <w:spacing w:before="164" w:line="360" w:lineRule="auto"/>
+        <w:ind w:left="942" w:right="935" w:firstLine="707"/>
+        <w:jc w:val="center"/>
+        <w:rPr>
+          <w:b/>
           <w:sz w:val="28"/>
-          <w:szCs w:val="28"/>
-        </w:rPr>
-      </w:pPr>
-      <w:r>
-        <w:rPr>
-          <w:spacing w:val="-10"/>
-        </w:rPr>
-        <w:br w:type="page"/>
-      </w:r>
+        </w:rPr>
+      </w:pPr>
+      <w:r>
+        <w:rPr>
+          <w:b/>
+          <w:sz w:val="28"/>
+        </w:rPr>
+        <w:t>VIABILIDADE OPERACIONAL DO CONDMIND</w:t>
+      </w:r>
+    </w:p>
+    <w:p>
+      <w:pPr>
+        <w:pStyle w:val="Corpodetexto"/>
+        <w:spacing w:before="164" w:line="360" w:lineRule="auto"/>
+        <w:ind w:left="942" w:right="935" w:firstLine="707"/>
+        <w:jc w:val="both"/>
+      </w:pPr>
+      <w:r>
+        <w:rPr>
+          <w:b/>
+        </w:rPr>
+        <w:t xml:space="preserve">Aspectos Gerais: </w:t>
+      </w:r>
+      <w:r>
+        <w:t>O   software   CondMind   é   um   aplicativo   que   tem   como   proposta   inicial   o controle e organização das vagas de estacionamento em determinado condomínio.   Para seu funcionamento haverá um servidor central que estará responsável pelo armazenamento de todas as informações a respeito de todas as vagas de estacionamento disponibilizadas pelo condomínio. Haverá um computador na portaria do condomínio, para quando solicitado, acessar o Banco de Dados para obter as informações que porventura possam ser solicitadas pelos condôminos. E para mais segurança haverá um gerador de energia como solução para imprevistos com a fornecedora de energia local. Com uma interface amigável, atraente e com grande de manuseio o software poderá ser facilmente utilizado por todos os condôminos. O CondMind é um software específico da série de softwares da Shannon, que possui grande flexibilidade de utilização, podendo adentrar facilmente em outras vertentes comerciais relacionadas a condomínios em geral, finalidade o controle e organizações de áreas compartilhadas no interior do condomínio e outras informações que sejam relevantes.</w:t>
+      </w:r>
+    </w:p>
+    <w:p>
+      <w:pPr>
+        <w:pStyle w:val="Corpodetexto"/>
+        <w:spacing w:before="164" w:line="360" w:lineRule="auto"/>
+        <w:ind w:left="942" w:right="935" w:firstLine="707"/>
+        <w:jc w:val="both"/>
+      </w:pPr>
+      <w:r>
+        <w:rPr>
+          <w:b/>
+        </w:rPr>
+        <w:t xml:space="preserve">Performance: </w:t>
+      </w:r>
+      <w:r>
+        <w:t>Aplicativos na maioria dos casos, possuem uma performance superior aos meios tradicionais de consultas, como sites e documentos escritos. Com a alta capacidade dos aplicativos atuais, calcula-se que um sistema baseado na opção 2 cobriria todas as requisições necessário de maneira bem mais intuitiva e de fácil entendimento do que a alternativa 1.  A alternativa 2, por ser baseada em tais aspectos, apresentaria um desempenho maior do que o da primeira alternativa.</w:t>
+      </w:r>
+    </w:p>
+    <w:p>
+      <w:pPr>
+        <w:pStyle w:val="Corpodetexto"/>
+        <w:spacing w:before="164" w:line="360" w:lineRule="auto"/>
+        <w:ind w:left="942" w:right="935" w:firstLine="707"/>
+        <w:jc w:val="both"/>
+      </w:pPr>
+      <w:r>
+        <w:rPr>
+          <w:b/>
+        </w:rPr>
+        <w:lastRenderedPageBreak/>
+        <w:t xml:space="preserve">Eficiência: </w:t>
+      </w:r>
+      <w:r>
+        <w:t>A utilização da alternativa 2 e dos seus recursos pode ser maximizada, unindo diversas informações em um único local. A utilização de mídias (fotos e ilustrações) agregaria mais praticidade.</w:t>
+      </w:r>
+    </w:p>
+    <w:p>
+      <w:pPr>
+        <w:pStyle w:val="Corpodetexto"/>
+        <w:spacing w:before="164" w:line="360" w:lineRule="auto"/>
+        <w:ind w:left="942" w:right="935" w:firstLine="707"/>
+        <w:jc w:val="both"/>
+      </w:pPr>
+      <w:r>
+        <w:rPr>
+          <w:b/>
+        </w:rPr>
+        <w:t xml:space="preserve">Informação: </w:t>
+      </w:r>
+      <w:r>
+        <w:t>No que diz respeito à utilidade e pertinência das informações, as 2 alternativas se equiparam. Porém, em relação ao tempo de acesso e disponibilização da informação, a alternativa 2 leva vantagem sobre a alternativa 1, pois aplicativos são capazes de fornecer informações em menor intervalo de tempo do que sistemas manuais como: documentos escritos.</w:t>
+      </w:r>
+    </w:p>
+    <w:p>
+      <w:pPr>
+        <w:pStyle w:val="Corpodetexto"/>
+        <w:spacing w:before="164" w:line="360" w:lineRule="auto"/>
+        <w:ind w:left="942" w:right="935" w:firstLine="707"/>
+        <w:jc w:val="both"/>
+      </w:pPr>
+      <w:r>
+        <w:rPr>
+          <w:b/>
+        </w:rPr>
+        <w:t xml:space="preserve">Serviços: </w:t>
+      </w:r>
+      <w:r>
+        <w:t>No que diz respeito ao aspecto de confiabilidade, temos que 2 alternativas se equivalem, pois nos 2 casos, o produto final, é gerado. Ou seja, as informações referentes as vagas de garagem são dadas, porém na segunda alternativa é bem mais ilustrada, de fácil modificação e acesso e atualização constante.</w:t>
+      </w:r>
+    </w:p>
+    <w:p>
+      <w:pPr>
+        <w:pStyle w:val="Corpodetexto"/>
+        <w:spacing w:before="164" w:line="360" w:lineRule="auto"/>
+        <w:ind w:left="942" w:right="935" w:firstLine="707"/>
+        <w:jc w:val="both"/>
+      </w:pPr>
+      <w:r>
+        <w:rPr>
+          <w:b/>
+        </w:rPr>
+        <w:t xml:space="preserve">Personalização: </w:t>
+      </w:r>
+      <w:r>
+        <w:t>A segunda opção oferece maior personalização, pois se pode incluir ilustrações diferentes, fotos atualizadas entre outros recursos de mídia que enriquecerão o objetivo final do aplicativo.</w:t>
+      </w:r>
+    </w:p>
+    <w:p>
+      <w:pPr>
+        <w:pStyle w:val="Corpodetexto"/>
+        <w:spacing w:before="164" w:line="360" w:lineRule="auto"/>
+        <w:ind w:left="942" w:right="935" w:firstLine="707"/>
+        <w:jc w:val="both"/>
+      </w:pPr>
+      <w:r>
+        <w:rPr>
+          <w:b/>
+        </w:rPr>
+        <w:t xml:space="preserve">Interface com </w:t>
+      </w:r>
+      <w:r>
+        <w:rPr>
+          <w:b/>
+        </w:rPr>
+        <w:t xml:space="preserve">usuário / Facilidade de uso / Praticidade: </w:t>
+      </w:r>
+      <w:r>
+        <w:t xml:space="preserve">No que se refere à interface e à facilidade de uso, a primeira alternativa, por se tratar de leitura simples de um documento .PDF, se mostra como a melhor opção para pessoas que não possuem nenhuma aproximação com os recursos computacionais. Contudo, não se apresenta uma solução prática.  </w:t>
+      </w:r>
+    </w:p>
+    <w:p>
+      <w:pPr>
+        <w:pStyle w:val="Corpodetexto"/>
+        <w:spacing w:before="164" w:line="360" w:lineRule="auto"/>
+        <w:ind w:left="942" w:right="935" w:firstLine="707"/>
+        <w:jc w:val="both"/>
+        <w:rPr>
+          <w:b/>
+        </w:rPr>
+      </w:pPr>
+    </w:p>
+    <w:p>
+      <w:pPr>
+        <w:pStyle w:val="Corpodetexto"/>
+        <w:spacing w:before="164" w:line="360" w:lineRule="auto"/>
+        <w:ind w:right="935"/>
+        <w:jc w:val="center"/>
+        <w:rPr>
+          <w:b/>
+        </w:rPr>
+      </w:pPr>
+      <w:r>
+        <w:rPr>
+          <w:b/>
+          <w:sz w:val="28"/>
+        </w:rPr>
+        <w:t xml:space="preserve">VIABILIDADE </w:t>
+      </w:r>
+      <w:r>
+        <w:rPr>
+          <w:b/>
+          <w:sz w:val="28"/>
+        </w:rPr>
+        <w:t>TÉCNICA</w:t>
+      </w:r>
+      <w:r>
+        <w:rPr>
+          <w:b/>
+          <w:sz w:val="28"/>
+        </w:rPr>
+        <w:t xml:space="preserve"> DO CONDMIND</w:t>
+      </w:r>
+    </w:p>
+    <w:p>
+      <w:pPr>
+        <w:pStyle w:val="Corpodetexto"/>
+        <w:spacing w:before="164" w:line="360" w:lineRule="auto"/>
+        <w:ind w:left="942" w:right="935" w:firstLine="707"/>
+        <w:jc w:val="both"/>
+      </w:pPr>
+      <w:r>
+        <w:rPr>
+          <w:b/>
+        </w:rPr>
+        <w:t xml:space="preserve">Considerações gerais: </w:t>
+      </w:r>
+      <w:r>
+        <w:t>Comparando as linguagens consideramos usar Java, pelo tamanho da ferramenta e porque julgamos ser a melhor para realizar as tarefas que iremos realizar. Java tem proporções imensas e pode ser adequada em qualquer tipo de software.</w:t>
+      </w:r>
+    </w:p>
+    <w:p>
+      <w:pPr>
+        <w:pStyle w:val="Corpodetexto"/>
+        <w:spacing w:before="164" w:line="360" w:lineRule="auto"/>
+        <w:ind w:left="942" w:right="935" w:firstLine="707"/>
+        <w:jc w:val="both"/>
+      </w:pPr>
+      <w:r>
+        <w:rPr>
+          <w:b/>
+        </w:rPr>
+        <w:t>Aspectos Gerais:</w:t>
+      </w:r>
+      <w:r>
+        <w:t xml:space="preserve"> A linguagem de programação </w:t>
+      </w:r>
+      <w:r>
+        <w:t>PHP</w:t>
+      </w:r>
+      <w:r>
+        <w:t xml:space="preserve"> é de uso simples, tem boa interação com o sistema operacional e facilidade de uso. </w:t>
+      </w:r>
+    </w:p>
+    <w:p>
+      <w:pPr>
+        <w:pStyle w:val="Corpodetexto"/>
+        <w:spacing w:before="164" w:line="360" w:lineRule="auto"/>
+        <w:ind w:left="942" w:right="935" w:firstLine="707"/>
+        <w:jc w:val="both"/>
+        <w:rPr>
+          <w:b/>
+        </w:rPr>
+      </w:pPr>
+    </w:p>
+    <w:p>
+      <w:pPr>
+        <w:pStyle w:val="Corpodetexto"/>
+        <w:spacing w:before="164" w:line="360" w:lineRule="auto"/>
+        <w:ind w:left="942" w:right="935" w:firstLine="707"/>
+        <w:jc w:val="both"/>
+      </w:pPr>
+      <w:r>
+        <w:rPr>
+          <w:b/>
+        </w:rPr>
+        <w:t>Banco de Dados Microsoft SQL Server</w:t>
+      </w:r>
+    </w:p>
+    <w:p>
+      <w:pPr>
+        <w:pStyle w:val="Corpodetexto"/>
+        <w:spacing w:before="164" w:line="360" w:lineRule="auto"/>
+        <w:ind w:left="942" w:right="935" w:firstLine="707"/>
+        <w:jc w:val="both"/>
+      </w:pPr>
+      <w:r>
+        <w:lastRenderedPageBreak/>
+        <w:t xml:space="preserve">O </w:t>
+      </w:r>
+      <w:r>
+        <w:t>MS SQL Server é um SGBD (Sistema de Gerenciamento de Banco de Dados) relacional desenvolvido pela Microsoft. Como banco de dados sua principal função é armazenar e recuperar dados solicitados por outras aplicações. Suporta grandes quantidades de dados que exigem transações, integridade referencial, é totalmente comercial, ou seja, pago.</w:t>
+      </w:r>
+    </w:p>
+    <w:p>
+      <w:pPr>
+        <w:pStyle w:val="Corpodetexto"/>
+        <w:spacing w:before="164" w:line="360" w:lineRule="auto"/>
+        <w:ind w:left="942" w:right="935" w:firstLine="707"/>
+        <w:jc w:val="both"/>
+      </w:pPr>
     </w:p>
     <w:p>
       <w:pPr>
@@ -26042,7 +26870,6 @@
         <w:rPr>
           <w:spacing w:val="-9"/>
         </w:rPr>
-        <w:lastRenderedPageBreak/>
         <w:t>PROJETO DETALHADO</w:t>
       </w:r>
     </w:p>
@@ -26161,11 +26988,12 @@
       <w:r>
         <w:rPr>
           <w:noProof/>
+          <w:lang w:val="pt-BR" w:eastAsia="pt-BR"/>
         </w:rPr>
         <mc:AlternateContent>
           <mc:Choice Requires="wps">
             <w:drawing>
-              <wp:anchor distT="0" distB="0" distL="114300" distR="114300" simplePos="0" relativeHeight="251666944" behindDoc="0" locked="0" layoutInCell="1" allowOverlap="1" wp14:anchorId="5BD46347" wp14:editId="0965D391">
+              <wp:anchor distT="0" distB="0" distL="114300" distR="114300" simplePos="0" relativeHeight="251667456" behindDoc="0" locked="0" layoutInCell="1" allowOverlap="1" wp14:anchorId="5BD46347" wp14:editId="0965D391">
                 <wp:simplePos x="0" y="0"/>
                 <wp:positionH relativeFrom="margin">
                   <wp:posOffset>746760</wp:posOffset>
@@ -26217,14 +27045,7 @@
                                 <w:sz w:val="20"/>
                                 <w:lang w:val="pt-BR"/>
                               </w:rPr>
-                              <w:t>Figura 27: Esta</w:t>
-                            </w:r>
-                            <w:r>
-                              <w:rPr>
-                                <w:sz w:val="20"/>
-                                <w:lang w:val="pt-BR"/>
-                              </w:rPr>
-                              <w:t xml:space="preserve"> apresenta a tela inicial do sistema.</w:t>
+                              <w:t>Figura 27: Esta apresenta a tela inicial do sistema.</w:t>
                             </w:r>
                           </w:p>
                         </w:txbxContent>
@@ -26246,7 +27067,7 @@
           </mc:Choice>
           <mc:Fallback>
             <w:pict>
-              <v:shape w14:anchorId="5BD46347" id="_x0000_s1054" type="#_x0000_t202" style="position:absolute;left:0;text-align:left;margin-left:58.8pt;margin-top:249.95pt;width:430.2pt;height:58.2pt;z-index:251666944;visibility:visible;mso-wrap-style:square;mso-width-percent:0;mso-wrap-distance-left:9pt;mso-wrap-distance-top:0;mso-wrap-distance-right:9pt;mso-wrap-distance-bottom:0;mso-position-horizontal:absolute;mso-position-horizontal-relative:margin;mso-position-vertical:absolute;mso-position-vertical-relative:text;mso-width-percent:0;mso-width-relative:margin;v-text-anchor:top" o:gfxdata="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" filled="f" stroked="f" strokeweight=".5pt">
+              <v:shape w14:anchorId="5BD46347" id="_x0000_s1054" type="#_x0000_t202" style="position:absolute;left:0;text-align:left;margin-left:58.8pt;margin-top:249.95pt;width:430.2pt;height:58.2pt;z-index:251667456;visibility:visible;mso-wrap-style:square;mso-width-percent:0;mso-wrap-distance-left:9pt;mso-wrap-distance-top:0;mso-wrap-distance-right:9pt;mso-wrap-distance-bottom:0;mso-position-horizontal:absolute;mso-position-horizontal-relative:margin;mso-position-vertical:absolute;mso-position-vertical-relative:text;mso-width-percent:0;mso-width-relative:margin;v-text-anchor:top" o:gfxdata="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" filled="f" stroked="f" strokeweight=".5pt">
                 <v:textbox>
                   <w:txbxContent>
                     <w:p>
@@ -26269,14 +27090,7 @@
                           <w:sz w:val="20"/>
                           <w:lang w:val="pt-BR"/>
                         </w:rPr>
-                        <w:t>Figura 27: Esta</w:t>
-                      </w:r>
-                      <w:r>
-                        <w:rPr>
-                          <w:sz w:val="20"/>
-                          <w:lang w:val="pt-BR"/>
-                        </w:rPr>
-                        <w:t xml:space="preserve"> apresenta a tela inicial do sistema.</w:t>
+                        <w:t>Figura 27: Esta apresenta a tela inicial do sistema.</w:t>
                       </w:r>
                     </w:p>
                   </w:txbxContent>
@@ -26290,9 +27104,10 @@
       <w:r>
         <w:rPr>
           <w:noProof/>
+          <w:lang w:val="pt-BR" w:eastAsia="pt-BR"/>
         </w:rPr>
         <w:drawing>
-          <wp:anchor distT="0" distB="0" distL="114300" distR="114300" simplePos="0" relativeHeight="251665920" behindDoc="0" locked="0" layoutInCell="1" allowOverlap="1" wp14:anchorId="7AB2D728" wp14:editId="7083BFE6">
+          <wp:anchor distT="0" distB="0" distL="114300" distR="114300" simplePos="0" relativeHeight="251666432" behindDoc="0" locked="0" layoutInCell="1" allowOverlap="1" wp14:anchorId="7AB2D728" wp14:editId="7083BFE6">
             <wp:simplePos x="0" y="0"/>
             <wp:positionH relativeFrom="column">
               <wp:posOffset>599440</wp:posOffset>
@@ -26392,9 +27207,10 @@
       <w:r>
         <w:rPr>
           <w:noProof/>
+          <w:lang w:val="pt-BR" w:eastAsia="pt-BR"/>
         </w:rPr>
         <w:drawing>
-          <wp:anchor distT="0" distB="0" distL="114300" distR="114300" simplePos="0" relativeHeight="251667968" behindDoc="0" locked="0" layoutInCell="1" allowOverlap="1" wp14:anchorId="74130E9D" wp14:editId="227222A4">
+          <wp:anchor distT="0" distB="0" distL="114300" distR="114300" simplePos="0" relativeHeight="251668480" behindDoc="0" locked="0" layoutInCell="1" allowOverlap="1" wp14:anchorId="74130E9D" wp14:editId="227222A4">
             <wp:simplePos x="0" y="0"/>
             <wp:positionH relativeFrom="column">
               <wp:posOffset>599440</wp:posOffset>
@@ -26449,11 +27265,12 @@
       <w:r>
         <w:rPr>
           <w:noProof/>
+          <w:lang w:val="pt-BR" w:eastAsia="pt-BR"/>
         </w:rPr>
         <mc:AlternateContent>
           <mc:Choice Requires="wps">
             <w:drawing>
-              <wp:anchor distT="0" distB="0" distL="114300" distR="114300" simplePos="0" relativeHeight="251668992" behindDoc="0" locked="0" layoutInCell="1" allowOverlap="1" wp14:anchorId="686474DB" wp14:editId="0FA7B390">
+              <wp:anchor distT="0" distB="0" distL="114300" distR="114300" simplePos="0" relativeHeight="251669504" behindDoc="0" locked="0" layoutInCell="1" allowOverlap="1" wp14:anchorId="686474DB" wp14:editId="0FA7B390">
                 <wp:simplePos x="0" y="0"/>
                 <wp:positionH relativeFrom="margin">
                   <wp:posOffset>746760</wp:posOffset>
@@ -26505,7 +27322,23 @@
                                 <w:sz w:val="20"/>
                                 <w:lang w:val="pt-BR"/>
                               </w:rPr>
-                              <w:t>Figura 27: Esta apresenta a CondMind na tela inicial do sistema.</w:t>
+                              <w:t xml:space="preserve">Figura 27: Esta apresenta a </w:t>
+                            </w:r>
+                            <w:proofErr w:type="spellStart"/>
+                            <w:r>
+                              <w:rPr>
+                                <w:sz w:val="20"/>
+                                <w:lang w:val="pt-BR"/>
+                              </w:rPr>
+                              <w:t>CondMind</w:t>
+                            </w:r>
+                            <w:proofErr w:type="spellEnd"/>
+                            <w:r>
+                              <w:rPr>
+                                <w:sz w:val="20"/>
+                                <w:lang w:val="pt-BR"/>
+                              </w:rPr>
+                              <w:t xml:space="preserve"> na tela inicial do sistema.</w:t>
                             </w:r>
                           </w:p>
                         </w:txbxContent>
@@ -26527,7 +27360,7 @@
           </mc:Choice>
           <mc:Fallback>
             <w:pict>
-              <v:shape w14:anchorId="686474DB" id="_x0000_s1055" type="#_x0000_t202" style="position:absolute;left:0;text-align:left;margin-left:58.8pt;margin-top:249.95pt;width:430.2pt;height:58.2pt;z-index:251668992;visibility:visible;mso-wrap-style:square;mso-width-percent:0;mso-wrap-distance-left:9pt;mso-wrap-distance-top:0;mso-wrap-distance-right:9pt;mso-wrap-distance-bottom:0;mso-position-horizontal:absolute;mso-position-horizontal-relative:margin;mso-position-vertical:absolute;mso-position-vertical-relative:text;mso-width-percent:0;mso-width-relative:margin;v-text-anchor:top" o:gfxdata="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" filled="f" stroked="f" strokeweight=".5pt">
+              <v:shape w14:anchorId="686474DB" id="_x0000_s1055" type="#_x0000_t202" style="position:absolute;left:0;text-align:left;margin-left:58.8pt;margin-top:249.95pt;width:430.2pt;height:58.2pt;z-index:251669504;visibility:visible;mso-wrap-style:square;mso-width-percent:0;mso-wrap-distance-left:9pt;mso-wrap-distance-top:0;mso-wrap-distance-right:9pt;mso-wrap-distance-bottom:0;mso-position-horizontal:absolute;mso-position-horizontal-relative:margin;mso-position-vertical:absolute;mso-position-vertical-relative:text;mso-width-percent:0;mso-width-relative:margin;v-text-anchor:top" o:gfxdata="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" filled="f" stroked="f" strokeweight=".5pt">
                 <v:textbox>
                   <w:txbxContent>
                     <w:p>
@@ -26550,7 +27383,23 @@
                           <w:sz w:val="20"/>
                           <w:lang w:val="pt-BR"/>
                         </w:rPr>
-                        <w:t>Figura 27: Esta apresenta a CondMind na tela inicial do sistema.</w:t>
+                        <w:t xml:space="preserve">Figura 27: Esta apresenta a </w:t>
+                      </w:r>
+                      <w:proofErr w:type="spellStart"/>
+                      <w:r>
+                        <w:rPr>
+                          <w:sz w:val="20"/>
+                          <w:lang w:val="pt-BR"/>
+                        </w:rPr>
+                        <w:t>CondMind</w:t>
+                      </w:r>
+                      <w:proofErr w:type="spellEnd"/>
+                      <w:r>
+                        <w:rPr>
+                          <w:sz w:val="20"/>
+                          <w:lang w:val="pt-BR"/>
+                        </w:rPr>
+                        <w:t xml:space="preserve"> na tela inicial do sistema.</w:t>
                       </w:r>
                     </w:p>
                   </w:txbxContent>
@@ -26599,17 +27448,8 @@
         <w:rPr>
           <w:b/>
           <w:bCs/>
-          <w:sz w:val="24"/>
-          <w:szCs w:val="24"/>
-        </w:rPr>
-      </w:pPr>
-      <w:r>
-        <w:rPr>
-          <w:b/>
-          <w:bCs/>
-        </w:rPr>
-        <w:br w:type="page"/>
-      </w:r>
+        </w:rPr>
+      </w:pPr>
     </w:p>
     <w:p>
       <w:pPr>
@@ -26619,10 +27459,11 @@
       <w:r>
         <w:rPr>
           <w:noProof/>
+          <w:lang w:val="pt-BR" w:eastAsia="pt-BR"/>
         </w:rPr>
         <w:lastRenderedPageBreak/>
         <w:drawing>
-          <wp:anchor distT="0" distB="0" distL="114300" distR="114300" simplePos="0" relativeHeight="251670016" behindDoc="0" locked="0" layoutInCell="1" allowOverlap="1" wp14:anchorId="01119A42" wp14:editId="2FA067D1">
+          <wp:anchor distT="0" distB="0" distL="114300" distR="114300" simplePos="0" relativeHeight="251670528" behindDoc="0" locked="0" layoutInCell="1" allowOverlap="1" wp14:anchorId="01119A42" wp14:editId="2FA067D1">
             <wp:simplePos x="0" y="0"/>
             <wp:positionH relativeFrom="column">
               <wp:posOffset>599440</wp:posOffset>
@@ -26677,11 +27518,12 @@
       <w:r>
         <w:rPr>
           <w:noProof/>
+          <w:lang w:val="pt-BR" w:eastAsia="pt-BR"/>
         </w:rPr>
         <mc:AlternateContent>
           <mc:Choice Requires="wps">
             <w:drawing>
-              <wp:anchor distT="0" distB="0" distL="114300" distR="114300" simplePos="0" relativeHeight="251671040" behindDoc="0" locked="0" layoutInCell="1" allowOverlap="1" wp14:anchorId="1398E703" wp14:editId="37BB81DC">
+              <wp:anchor distT="0" distB="0" distL="114300" distR="114300" simplePos="0" relativeHeight="251671552" behindDoc="0" locked="0" layoutInCell="1" allowOverlap="1" wp14:anchorId="1398E703" wp14:editId="37BB81DC">
                 <wp:simplePos x="0" y="0"/>
                 <wp:positionH relativeFrom="margin">
                   <wp:posOffset>746760</wp:posOffset>
@@ -26733,7 +27575,39 @@
                                 <w:sz w:val="20"/>
                                 <w:lang w:val="pt-BR"/>
                               </w:rPr>
-                              <w:t>Figura 27: Esta apresenta a tela de login do CondMind.</w:t>
+                              <w:t xml:space="preserve">Figura 27: Esta apresenta a tela de </w:t>
+                            </w:r>
+                            <w:proofErr w:type="spellStart"/>
+                            <w:r>
+                              <w:rPr>
+                                <w:sz w:val="20"/>
+                                <w:lang w:val="pt-BR"/>
+                              </w:rPr>
+                              <w:t>login</w:t>
+                            </w:r>
+                            <w:proofErr w:type="spellEnd"/>
+                            <w:r>
+                              <w:rPr>
+                                <w:sz w:val="20"/>
+                                <w:lang w:val="pt-BR"/>
+                              </w:rPr>
+                              <w:t xml:space="preserve"> do </w:t>
+                            </w:r>
+                            <w:proofErr w:type="spellStart"/>
+                            <w:r>
+                              <w:rPr>
+                                <w:sz w:val="20"/>
+                                <w:lang w:val="pt-BR"/>
+                              </w:rPr>
+                              <w:t>CondMind</w:t>
+                            </w:r>
+                            <w:proofErr w:type="spellEnd"/>
+                            <w:r>
+                              <w:rPr>
+                                <w:sz w:val="20"/>
+                                <w:lang w:val="pt-BR"/>
+                              </w:rPr>
+                              <w:t>.</w:t>
                             </w:r>
                           </w:p>
                         </w:txbxContent>
@@ -26755,7 +27629,7 @@
           </mc:Choice>
           <mc:Fallback>
             <w:pict>
-              <v:shape w14:anchorId="1398E703" id="_x0000_s1056" type="#_x0000_t202" style="position:absolute;left:0;text-align:left;margin-left:58.8pt;margin-top:249.95pt;width:430.2pt;height:58.2pt;z-index:251671040;visibility:visible;mso-wrap-style:square;mso-width-percent:0;mso-wrap-distance-left:9pt;mso-wrap-distance-top:0;mso-wrap-distance-right:9pt;mso-wrap-distance-bottom:0;mso-position-horizontal:absolute;mso-position-horizontal-relative:margin;mso-position-vertical:absolute;mso-position-vertical-relative:text;mso-width-percent:0;mso-width-relative:margin;v-text-anchor:top" o:gfxdata="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" filled="f" stroked="f" strokeweight=".5pt">
+              <v:shape w14:anchorId="1398E703" id="_x0000_s1056" type="#_x0000_t202" style="position:absolute;left:0;text-align:left;margin-left:58.8pt;margin-top:249.95pt;width:430.2pt;height:58.2pt;z-index:251671552;visibility:visible;mso-wrap-style:square;mso-width-percent:0;mso-wrap-distance-left:9pt;mso-wrap-distance-top:0;mso-wrap-distance-right:9pt;mso-wrap-distance-bottom:0;mso-position-horizontal:absolute;mso-position-horizontal-relative:margin;mso-position-vertical:absolute;mso-position-vertical-relative:text;mso-width-percent:0;mso-width-relative:margin;v-text-anchor:top" o:gfxdata="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" filled="f" stroked="f" strokeweight=".5pt">
                 <v:textbox>
                   <w:txbxContent>
                     <w:p>
@@ -26778,7 +27652,39 @@
                           <w:sz w:val="20"/>
                           <w:lang w:val="pt-BR"/>
                         </w:rPr>
-                        <w:t>Figura 27: Esta apresenta a tela de login do CondMind.</w:t>
+                        <w:t xml:space="preserve">Figura 27: Esta apresenta a tela de </w:t>
+                      </w:r>
+                      <w:proofErr w:type="spellStart"/>
+                      <w:r>
+                        <w:rPr>
+                          <w:sz w:val="20"/>
+                          <w:lang w:val="pt-BR"/>
+                        </w:rPr>
+                        <w:t>login</w:t>
+                      </w:r>
+                      <w:proofErr w:type="spellEnd"/>
+                      <w:r>
+                        <w:rPr>
+                          <w:sz w:val="20"/>
+                          <w:lang w:val="pt-BR"/>
+                        </w:rPr>
+                        <w:t xml:space="preserve"> do </w:t>
+                      </w:r>
+                      <w:proofErr w:type="spellStart"/>
+                      <w:r>
+                        <w:rPr>
+                          <w:sz w:val="20"/>
+                          <w:lang w:val="pt-BR"/>
+                        </w:rPr>
+                        <w:t>CondMind</w:t>
+                      </w:r>
+                      <w:proofErr w:type="spellEnd"/>
+                      <w:r>
+                        <w:rPr>
+                          <w:sz w:val="20"/>
+                          <w:lang w:val="pt-BR"/>
+                        </w:rPr>
+                        <w:t>.</w:t>
                       </w:r>
                     </w:p>
                   </w:txbxContent>
@@ -26845,9 +27751,10 @@
       <w:r>
         <w:rPr>
           <w:noProof/>
+          <w:lang w:val="pt-BR" w:eastAsia="pt-BR"/>
         </w:rPr>
         <w:drawing>
-          <wp:anchor distT="0" distB="0" distL="114300" distR="114300" simplePos="0" relativeHeight="251672064" behindDoc="0" locked="0" layoutInCell="1" allowOverlap="1" wp14:anchorId="3E48FCE1" wp14:editId="2F71B2F5">
+          <wp:anchor distT="0" distB="0" distL="114300" distR="114300" simplePos="0" relativeHeight="251672576" behindDoc="0" locked="0" layoutInCell="1" allowOverlap="1" wp14:anchorId="3E48FCE1" wp14:editId="2F71B2F5">
             <wp:simplePos x="0" y="0"/>
             <wp:positionH relativeFrom="column">
               <wp:posOffset>632460</wp:posOffset>
@@ -26902,11 +27809,12 @@
       <w:r>
         <w:rPr>
           <w:noProof/>
+          <w:lang w:val="pt-BR" w:eastAsia="pt-BR"/>
         </w:rPr>
         <mc:AlternateContent>
           <mc:Choice Requires="wps">
             <w:drawing>
-              <wp:anchor distT="0" distB="0" distL="114300" distR="114300" simplePos="0" relativeHeight="251673088" behindDoc="0" locked="0" layoutInCell="1" allowOverlap="1" wp14:anchorId="28B85FF2" wp14:editId="37EB3945">
+              <wp:anchor distT="0" distB="0" distL="114300" distR="114300" simplePos="0" relativeHeight="251673600" behindDoc="0" locked="0" layoutInCell="1" allowOverlap="1" wp14:anchorId="28B85FF2" wp14:editId="37EB3945">
                 <wp:simplePos x="0" y="0"/>
                 <wp:positionH relativeFrom="margin">
                   <wp:posOffset>746760</wp:posOffset>
@@ -26958,7 +27866,23 @@
                                 <w:sz w:val="20"/>
                                 <w:lang w:val="pt-BR"/>
                               </w:rPr>
-                              <w:t>Figura 27: Esta apresenta a tela de início da CondMind para o administrador.</w:t>
+                              <w:t xml:space="preserve">Figura 27: Esta apresenta a tela de início da </w:t>
+                            </w:r>
+                            <w:proofErr w:type="spellStart"/>
+                            <w:r>
+                              <w:rPr>
+                                <w:sz w:val="20"/>
+                                <w:lang w:val="pt-BR"/>
+                              </w:rPr>
+                              <w:t>CondMind</w:t>
+                            </w:r>
+                            <w:proofErr w:type="spellEnd"/>
+                            <w:r>
+                              <w:rPr>
+                                <w:sz w:val="20"/>
+                                <w:lang w:val="pt-BR"/>
+                              </w:rPr>
+                              <w:t xml:space="preserve"> para o administrador.</w:t>
                             </w:r>
                           </w:p>
                         </w:txbxContent>
@@ -26980,7 +27904,7 @@
           </mc:Choice>
           <mc:Fallback>
             <w:pict>
-              <v:shape w14:anchorId="28B85FF2" id="_x0000_s1057" type="#_x0000_t202" style="position:absolute;left:0;text-align:left;margin-left:58.8pt;margin-top:249.95pt;width:430.2pt;height:58.2pt;z-index:251673088;visibility:visible;mso-wrap-style:square;mso-width-percent:0;mso-wrap-distance-left:9pt;mso-wrap-distance-top:0;mso-wrap-distance-right:9pt;mso-wrap-distance-bottom:0;mso-position-horizontal:absolute;mso-position-horizontal-relative:margin;mso-position-vertical:absolute;mso-position-vertical-relative:text;mso-width-percent:0;mso-width-relative:margin;v-text-anchor:top" o:gfxdata="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" filled="f" stroked="f" strokeweight=".5pt">
+              <v:shape w14:anchorId="28B85FF2" id="_x0000_s1057" type="#_x0000_t202" style="position:absolute;left:0;text-align:left;margin-left:58.8pt;margin-top:249.95pt;width:430.2pt;height:58.2pt;z-index:251673600;visibility:visible;mso-wrap-style:square;mso-width-percent:0;mso-wrap-distance-left:9pt;mso-wrap-distance-top:0;mso-wrap-distance-right:9pt;mso-wrap-distance-bottom:0;mso-position-horizontal:absolute;mso-position-horizontal-relative:margin;mso-position-vertical:absolute;mso-position-vertical-relative:text;mso-width-percent:0;mso-width-relative:margin;v-text-anchor:top" o:gfxdata="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" filled="f" stroked="f" strokeweight=".5pt">
                 <v:textbox>
                   <w:txbxContent>
                     <w:p>
@@ -27003,7 +27927,23 @@
                           <w:sz w:val="20"/>
                           <w:lang w:val="pt-BR"/>
                         </w:rPr>
-                        <w:t>Figura 27: Esta apresenta a tela de início da CondMind para o administrador.</w:t>
+                        <w:t xml:space="preserve">Figura 27: Esta apresenta a tela de início da </w:t>
+                      </w:r>
+                      <w:proofErr w:type="spellStart"/>
+                      <w:r>
+                        <w:rPr>
+                          <w:sz w:val="20"/>
+                          <w:lang w:val="pt-BR"/>
+                        </w:rPr>
+                        <w:t>CondMind</w:t>
+                      </w:r>
+                      <w:proofErr w:type="spellEnd"/>
+                      <w:r>
+                        <w:rPr>
+                          <w:sz w:val="20"/>
+                          <w:lang w:val="pt-BR"/>
+                        </w:rPr>
+                        <w:t xml:space="preserve"> para o administrador.</w:t>
                       </w:r>
                     </w:p>
                   </w:txbxContent>
@@ -27082,12 +28022,13 @@
       <w:r>
         <w:rPr>
           <w:noProof/>
+          <w:lang w:val="pt-BR" w:eastAsia="pt-BR"/>
         </w:rPr>
         <w:lastRenderedPageBreak/>
         <mc:AlternateContent>
           <mc:Choice Requires="wps">
             <w:drawing>
-              <wp:anchor distT="0" distB="0" distL="114300" distR="114300" simplePos="0" relativeHeight="251675136" behindDoc="0" locked="0" layoutInCell="1" allowOverlap="1" wp14:anchorId="49BC1142" wp14:editId="7B5888C3">
+              <wp:anchor distT="0" distB="0" distL="114300" distR="114300" simplePos="0" relativeHeight="251675648" behindDoc="0" locked="0" layoutInCell="1" allowOverlap="1" wp14:anchorId="49BC1142" wp14:editId="7B5888C3">
                 <wp:simplePos x="0" y="0"/>
                 <wp:positionH relativeFrom="margin">
                   <wp:posOffset>746760</wp:posOffset>
@@ -27139,7 +28080,23 @@
                                 <w:sz w:val="20"/>
                                 <w:lang w:val="pt-BR"/>
                               </w:rPr>
-                              <w:t>Figura 27: Esta apresenta a tela de início da CondMind para o usuário.</w:t>
+                              <w:t xml:space="preserve">Figura 27: Esta apresenta a tela de início da </w:t>
+                            </w:r>
+                            <w:proofErr w:type="spellStart"/>
+                            <w:r>
+                              <w:rPr>
+                                <w:sz w:val="20"/>
+                                <w:lang w:val="pt-BR"/>
+                              </w:rPr>
+                              <w:t>CondMind</w:t>
+                            </w:r>
+                            <w:proofErr w:type="spellEnd"/>
+                            <w:r>
+                              <w:rPr>
+                                <w:sz w:val="20"/>
+                                <w:lang w:val="pt-BR"/>
+                              </w:rPr>
+                              <w:t xml:space="preserve"> para o usuário.</w:t>
                             </w:r>
                           </w:p>
                         </w:txbxContent>
@@ -27161,7 +28118,7 @@
           </mc:Choice>
           <mc:Fallback>
             <w:pict>
-              <v:shape w14:anchorId="49BC1142" id="_x0000_s1058" type="#_x0000_t202" style="position:absolute;left:0;text-align:left;margin-left:58.8pt;margin-top:249.95pt;width:430.2pt;height:58.2pt;z-index:251675136;visibility:visible;mso-wrap-style:square;mso-width-percent:0;mso-wrap-distance-left:9pt;mso-wrap-distance-top:0;mso-wrap-distance-right:9pt;mso-wrap-distance-bottom:0;mso-position-horizontal:absolute;mso-position-horizontal-relative:margin;mso-position-vertical:absolute;mso-position-vertical-relative:text;mso-width-percent:0;mso-width-relative:margin;v-text-anchor:top" o:gfxdata="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" filled="f" stroked="f" strokeweight=".5pt">
+              <v:shape w14:anchorId="49BC1142" id="_x0000_s1058" type="#_x0000_t202" style="position:absolute;left:0;text-align:left;margin-left:58.8pt;margin-top:249.95pt;width:430.2pt;height:58.2pt;z-index:251675648;visibility:visible;mso-wrap-style:square;mso-width-percent:0;mso-wrap-distance-left:9pt;mso-wrap-distance-top:0;mso-wrap-distance-right:9pt;mso-wrap-distance-bottom:0;mso-position-horizontal:absolute;mso-position-horizontal-relative:margin;mso-position-vertical:absolute;mso-position-vertical-relative:text;mso-width-percent:0;mso-width-relative:margin;v-text-anchor:top" o:gfxdata="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" filled="f" stroked="f" strokeweight=".5pt">
                 <v:textbox>
                   <w:txbxContent>
                     <w:p>
@@ -27184,7 +28141,23 @@
                           <w:sz w:val="20"/>
                           <w:lang w:val="pt-BR"/>
                         </w:rPr>
-                        <w:t>Figura 27: Esta apresenta a tela de início da CondMind para o usuário.</w:t>
+                        <w:t xml:space="preserve">Figura 27: Esta apresenta a tela de início da </w:t>
+                      </w:r>
+                      <w:proofErr w:type="spellStart"/>
+                      <w:r>
+                        <w:rPr>
+                          <w:sz w:val="20"/>
+                          <w:lang w:val="pt-BR"/>
+                        </w:rPr>
+                        <w:t>CondMind</w:t>
+                      </w:r>
+                      <w:proofErr w:type="spellEnd"/>
+                      <w:r>
+                        <w:rPr>
+                          <w:sz w:val="20"/>
+                          <w:lang w:val="pt-BR"/>
+                        </w:rPr>
+                        <w:t xml:space="preserve"> para o usuário.</w:t>
                       </w:r>
                     </w:p>
                   </w:txbxContent>
@@ -27221,9 +28194,10 @@
       <w:r>
         <w:rPr>
           <w:noProof/>
+          <w:lang w:val="pt-BR" w:eastAsia="pt-BR"/>
         </w:rPr>
         <w:drawing>
-          <wp:anchor distT="0" distB="0" distL="114300" distR="114300" simplePos="0" relativeHeight="251674112" behindDoc="0" locked="0" layoutInCell="1" allowOverlap="1" wp14:anchorId="413CC85F" wp14:editId="5600E4DB">
+          <wp:anchor distT="0" distB="0" distL="114300" distR="114300" simplePos="0" relativeHeight="251674624" behindDoc="0" locked="0" layoutInCell="1" allowOverlap="1" wp14:anchorId="413CC85F" wp14:editId="5600E4DB">
             <wp:simplePos x="0" y="0"/>
             <wp:positionH relativeFrom="column">
               <wp:posOffset>599440</wp:posOffset>
@@ -27320,11 +28294,12 @@
       <w:r>
         <w:rPr>
           <w:noProof/>
+          <w:lang w:val="pt-BR" w:eastAsia="pt-BR"/>
         </w:rPr>
         <mc:AlternateContent>
           <mc:Choice Requires="wps">
             <w:drawing>
-              <wp:anchor distT="0" distB="0" distL="114300" distR="114300" simplePos="0" relativeHeight="251677184" behindDoc="0" locked="0" layoutInCell="1" allowOverlap="1" wp14:anchorId="76F00A2B" wp14:editId="67DA965E">
+              <wp:anchor distT="0" distB="0" distL="114300" distR="114300" simplePos="0" relativeHeight="251677696" behindDoc="0" locked="0" layoutInCell="1" allowOverlap="1" wp14:anchorId="76F00A2B" wp14:editId="67DA965E">
                 <wp:simplePos x="0" y="0"/>
                 <wp:positionH relativeFrom="margin">
                   <wp:posOffset>746760</wp:posOffset>
@@ -27398,7 +28373,7 @@
           </mc:Choice>
           <mc:Fallback>
             <w:pict>
-              <v:shape w14:anchorId="76F00A2B" id="_x0000_s1059" type="#_x0000_t202" style="position:absolute;left:0;text-align:left;margin-left:58.8pt;margin-top:249.95pt;width:430.2pt;height:58.2pt;z-index:251677184;visibility:visible;mso-wrap-style:square;mso-width-percent:0;mso-wrap-distance-left:9pt;mso-wrap-distance-top:0;mso-wrap-distance-right:9pt;mso-wrap-distance-bottom:0;mso-position-horizontal:absolute;mso-position-horizontal-relative:margin;mso-position-vertical:absolute;mso-position-vertical-relative:text;mso-width-percent:0;mso-width-relative:margin;v-text-anchor:top" o:gfxdata="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" filled="f" stroked="f" strokeweight=".5pt">
+              <v:shape w14:anchorId="76F00A2B" id="_x0000_s1059" type="#_x0000_t202" style="position:absolute;left:0;text-align:left;margin-left:58.8pt;margin-top:249.95pt;width:430.2pt;height:58.2pt;z-index:251677696;visibility:visible;mso-wrap-style:square;mso-width-percent:0;mso-wrap-distance-left:9pt;mso-wrap-distance-top:0;mso-wrap-distance-right:9pt;mso-wrap-distance-bottom:0;mso-position-horizontal:absolute;mso-position-horizontal-relative:margin;mso-position-vertical:absolute;mso-position-vertical-relative:text;mso-width-percent:0;mso-width-relative:margin;v-text-anchor:top" o:gfxdata="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" filled="f" stroked="f" strokeweight=".5pt">
                 <v:textbox>
                   <w:txbxContent>
                     <w:p>
@@ -27441,12 +28416,14 @@
         <w:pStyle w:val="Corpodetexto"/>
         <w:ind w:left="942"/>
       </w:pPr>
+      <w:bookmarkStart w:id="1" w:name="_GoBack"/>
       <w:r>
         <w:rPr>
           <w:noProof/>
+          <w:lang w:val="pt-BR" w:eastAsia="pt-BR"/>
         </w:rPr>
         <w:drawing>
-          <wp:anchor distT="0" distB="0" distL="114300" distR="114300" simplePos="0" relativeHeight="251676160" behindDoc="0" locked="0" layoutInCell="1" allowOverlap="1" wp14:anchorId="6549670C" wp14:editId="0E838D90">
+          <wp:anchor distT="0" distB="0" distL="114300" distR="114300" simplePos="0" relativeHeight="251676672" behindDoc="0" locked="0" layoutInCell="1" allowOverlap="1" wp14:anchorId="6549670C" wp14:editId="0E838D90">
             <wp:simplePos x="0" y="0"/>
             <wp:positionH relativeFrom="column">
               <wp:posOffset>599440</wp:posOffset>
@@ -27498,6 +28475,7 @@
           </wp:anchor>
         </w:drawing>
       </w:r>
+      <w:bookmarkEnd w:id="1"/>
     </w:p>
     <w:p>
       <w:pPr>
@@ -27547,12 +28525,13 @@
       <w:r>
         <w:rPr>
           <w:noProof/>
+          <w:lang w:val="pt-BR" w:eastAsia="pt-BR"/>
         </w:rPr>
         <w:lastRenderedPageBreak/>
         <mc:AlternateContent>
           <mc:Choice Requires="wps">
             <w:drawing>
-              <wp:anchor distT="0" distB="0" distL="114300" distR="114300" simplePos="0" relativeHeight="251679232" behindDoc="0" locked="0" layoutInCell="1" allowOverlap="1" wp14:anchorId="6C3A04EB" wp14:editId="4965EDFC">
+              <wp:anchor distT="0" distB="0" distL="114300" distR="114300" simplePos="0" relativeHeight="251679744" behindDoc="0" locked="0" layoutInCell="1" allowOverlap="1" wp14:anchorId="6C3A04EB" wp14:editId="4965EDFC">
                 <wp:simplePos x="0" y="0"/>
                 <wp:positionH relativeFrom="margin">
                   <wp:posOffset>746760</wp:posOffset>
@@ -27626,7 +28605,7 @@
           </mc:Choice>
           <mc:Fallback>
             <w:pict>
-              <v:shape w14:anchorId="6C3A04EB" id="_x0000_s1060" type="#_x0000_t202" style="position:absolute;left:0;text-align:left;margin-left:58.8pt;margin-top:249.95pt;width:430.2pt;height:58.2pt;z-index:251679232;visibility:visible;mso-wrap-style:square;mso-width-percent:0;mso-wrap-distance-left:9pt;mso-wrap-distance-top:0;mso-wrap-distance-right:9pt;mso-wrap-distance-bottom:0;mso-position-horizontal:absolute;mso-position-horizontal-relative:margin;mso-position-vertical:absolute;mso-position-vertical-relative:text;mso-width-percent:0;mso-width-relative:margin;v-text-anchor:top" o:gfxdata="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" filled="f" stroked="f" strokeweight=".5pt">
+              <v:shape w14:anchorId="6C3A04EB" id="_x0000_s1060" type="#_x0000_t202" style="position:absolute;left:0;text-align:left;margin-left:58.8pt;margin-top:249.95pt;width:430.2pt;height:58.2pt;z-index:251679744;visibility:visible;mso-wrap-style:square;mso-width-percent:0;mso-wrap-distance-left:9pt;mso-wrap-distance-top:0;mso-wrap-distance-right:9pt;mso-wrap-distance-bottom:0;mso-position-horizontal:absolute;mso-position-horizontal-relative:margin;mso-position-vertical:absolute;mso-position-vertical-relative:text;mso-width-percent:0;mso-width-relative:margin;v-text-anchor:top" o:gfxdata="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" filled="f" stroked="f" strokeweight=".5pt">
                 <v:textbox>
                   <w:txbxContent>
                     <w:p>
@@ -27681,9 +28660,10 @@
       <w:r>
         <w:rPr>
           <w:noProof/>
+          <w:lang w:val="pt-BR" w:eastAsia="pt-BR"/>
         </w:rPr>
         <w:drawing>
-          <wp:anchor distT="0" distB="0" distL="114300" distR="114300" simplePos="0" relativeHeight="251678208" behindDoc="0" locked="0" layoutInCell="1" allowOverlap="1" wp14:anchorId="05925DD5" wp14:editId="47C771CF">
+          <wp:anchor distT="0" distB="0" distL="114300" distR="114300" simplePos="0" relativeHeight="251678720" behindDoc="0" locked="0" layoutInCell="1" allowOverlap="1" wp14:anchorId="05925DD5" wp14:editId="47C771CF">
             <wp:simplePos x="0" y="0"/>
             <wp:positionH relativeFrom="column">
               <wp:posOffset>855980</wp:posOffset>
@@ -27789,11 +28769,12 @@
       <w:r>
         <w:rPr>
           <w:noProof/>
+          <w:lang w:val="pt-BR" w:eastAsia="pt-BR"/>
         </w:rPr>
         <mc:AlternateContent>
           <mc:Choice Requires="wps">
             <w:drawing>
-              <wp:anchor distT="0" distB="0" distL="114300" distR="114300" simplePos="0" relativeHeight="251681280" behindDoc="0" locked="0" layoutInCell="1" allowOverlap="1" wp14:anchorId="7CFC8113" wp14:editId="36BB03E2">
+              <wp:anchor distT="0" distB="0" distL="114300" distR="114300" simplePos="0" relativeHeight="251681792" behindDoc="0" locked="0" layoutInCell="1" allowOverlap="1" wp14:anchorId="7CFC8113" wp14:editId="36BB03E2">
                 <wp:simplePos x="0" y="0"/>
                 <wp:positionH relativeFrom="margin">
                   <wp:posOffset>746760</wp:posOffset>
@@ -27845,21 +28826,7 @@
                                 <w:sz w:val="20"/>
                                 <w:lang w:val="pt-BR"/>
                               </w:rPr>
-                              <w:t xml:space="preserve">Figura 27: Esta apresenta a tela de </w:t>
-                            </w:r>
-                            <w:r>
-                              <w:rPr>
-                                <w:sz w:val="20"/>
-                                <w:lang w:val="pt-BR"/>
-                              </w:rPr>
-                              <w:t>proprietários</w:t>
-                            </w:r>
-                            <w:r>
-                              <w:rPr>
-                                <w:sz w:val="20"/>
-                                <w:lang w:val="pt-BR"/>
-                              </w:rPr>
-                              <w:t>.</w:t>
+                              <w:t>Figura 27: Esta apresenta a tela de proprietários.</w:t>
                             </w:r>
                           </w:p>
                         </w:txbxContent>
@@ -27881,7 +28848,7 @@
           </mc:Choice>
           <mc:Fallback>
             <w:pict>
-              <v:shape w14:anchorId="7CFC8113" id="_x0000_s1061" type="#_x0000_t202" style="position:absolute;left:0;text-align:left;margin-left:58.8pt;margin-top:249.95pt;width:430.2pt;height:58.2pt;z-index:251681280;visibility:visible;mso-wrap-style:square;mso-width-percent:0;mso-wrap-distance-left:9pt;mso-wrap-distance-top:0;mso-wrap-distance-right:9pt;mso-wrap-distance-bottom:0;mso-position-horizontal:absolute;mso-position-horizontal-relative:margin;mso-position-vertical:absolute;mso-position-vertical-relative:text;mso-width-percent:0;mso-width-relative:margin;v-text-anchor:top" o:gfxdata="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" filled="f" stroked="f" strokeweight=".5pt">
+              <v:shape w14:anchorId="7CFC8113" id="_x0000_s1061" type="#_x0000_t202" style="position:absolute;left:0;text-align:left;margin-left:58.8pt;margin-top:249.95pt;width:430.2pt;height:58.2pt;z-index:251681792;visibility:visible;mso-wrap-style:square;mso-width-percent:0;mso-wrap-distance-left:9pt;mso-wrap-distance-top:0;mso-wrap-distance-right:9pt;mso-wrap-distance-bottom:0;mso-position-horizontal:absolute;mso-position-horizontal-relative:margin;mso-position-vertical:absolute;mso-position-vertical-relative:text;mso-width-percent:0;mso-width-relative:margin;v-text-anchor:top" o:gfxdata="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" filled="f" stroked="f" strokeweight=".5pt">
                 <v:textbox>
                   <w:txbxContent>
                     <w:p>
@@ -27904,21 +28871,7 @@
                           <w:sz w:val="20"/>
                           <w:lang w:val="pt-BR"/>
                         </w:rPr>
-                        <w:t xml:space="preserve">Figura 27: Esta apresenta a tela de </w:t>
-                      </w:r>
-                      <w:r>
-                        <w:rPr>
-                          <w:sz w:val="20"/>
-                          <w:lang w:val="pt-BR"/>
-                        </w:rPr>
-                        <w:t>proprietários</w:t>
-                      </w:r>
-                      <w:r>
-                        <w:rPr>
-                          <w:sz w:val="20"/>
-                          <w:lang w:val="pt-BR"/>
-                        </w:rPr>
-                        <w:t>.</w:t>
+                        <w:t>Figura 27: Esta apresenta a tela de proprietários.</w:t>
                       </w:r>
                     </w:p>
                   </w:txbxContent>
@@ -27941,9 +28894,10 @@
       <w:r>
         <w:rPr>
           <w:noProof/>
+          <w:lang w:val="pt-BR" w:eastAsia="pt-BR"/>
         </w:rPr>
         <w:drawing>
-          <wp:anchor distT="0" distB="0" distL="114300" distR="114300" simplePos="0" relativeHeight="251680256" behindDoc="0" locked="0" layoutInCell="1" allowOverlap="1" wp14:anchorId="58CA9A2A" wp14:editId="6667C9F1">
+          <wp:anchor distT="0" distB="0" distL="114300" distR="114300" simplePos="0" relativeHeight="251680768" behindDoc="0" locked="0" layoutInCell="1" allowOverlap="1" wp14:anchorId="58CA9A2A" wp14:editId="6667C9F1">
             <wp:simplePos x="0" y="0"/>
             <wp:positionH relativeFrom="column">
               <wp:posOffset>901700</wp:posOffset>
@@ -28033,12 +28987,13 @@
       <w:r>
         <w:rPr>
           <w:noProof/>
+          <w:lang w:val="pt-BR" w:eastAsia="pt-BR"/>
         </w:rPr>
         <w:lastRenderedPageBreak/>
         <mc:AlternateContent>
           <mc:Choice Requires="wps">
             <w:drawing>
-              <wp:anchor distT="0" distB="0" distL="114300" distR="114300" simplePos="0" relativeHeight="251683328" behindDoc="0" locked="0" layoutInCell="1" allowOverlap="1" wp14:anchorId="5950F688" wp14:editId="3117E875">
+              <wp:anchor distT="0" distB="0" distL="114300" distR="114300" simplePos="0" relativeHeight="251683840" behindDoc="0" locked="0" layoutInCell="1" allowOverlap="1" wp14:anchorId="5950F688" wp14:editId="3117E875">
                 <wp:simplePos x="0" y="0"/>
                 <wp:positionH relativeFrom="margin">
                   <wp:posOffset>746760</wp:posOffset>
@@ -28112,7 +29067,7 @@
           </mc:Choice>
           <mc:Fallback>
             <w:pict>
-              <v:shape w14:anchorId="5950F688" id="_x0000_s1062" type="#_x0000_t202" style="position:absolute;left:0;text-align:left;margin-left:58.8pt;margin-top:249.95pt;width:430.2pt;height:58.2pt;z-index:251683328;visibility:visible;mso-wrap-style:square;mso-width-percent:0;mso-wrap-distance-left:9pt;mso-wrap-distance-top:0;mso-wrap-distance-right:9pt;mso-wrap-distance-bottom:0;mso-position-horizontal:absolute;mso-position-horizontal-relative:margin;mso-position-vertical:absolute;mso-position-vertical-relative:text;mso-width-percent:0;mso-width-relative:margin;v-text-anchor:top" o:gfxdata="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" filled="f" stroked="f" strokeweight=".5pt">
+              <v:shape w14:anchorId="5950F688" id="_x0000_s1062" type="#_x0000_t202" style="position:absolute;left:0;text-align:left;margin-left:58.8pt;margin-top:249.95pt;width:430.2pt;height:58.2pt;z-index:251683840;visibility:visible;mso-wrap-style:square;mso-width-percent:0;mso-wrap-distance-left:9pt;mso-wrap-distance-top:0;mso-wrap-distance-right:9pt;mso-wrap-distance-bottom:0;mso-position-horizontal:absolute;mso-position-horizontal-relative:margin;mso-position-vertical:absolute;mso-position-vertical-relative:text;mso-width-percent:0;mso-width-relative:margin;v-text-anchor:top" o:gfxdata="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" filled="f" stroked="f" strokeweight=".5pt">
                 <v:textbox>
                   <w:txbxContent>
                     <w:p>
@@ -28158,9 +29113,10 @@
       <w:r>
         <w:rPr>
           <w:noProof/>
+          <w:lang w:val="pt-BR" w:eastAsia="pt-BR"/>
         </w:rPr>
         <w:drawing>
-          <wp:anchor distT="0" distB="0" distL="114300" distR="114300" simplePos="0" relativeHeight="251682304" behindDoc="0" locked="0" layoutInCell="1" allowOverlap="1" wp14:anchorId="7D29817E" wp14:editId="3F90CD11">
+          <wp:anchor distT="0" distB="0" distL="114300" distR="114300" simplePos="0" relativeHeight="251682816" behindDoc="0" locked="0" layoutInCell="1" allowOverlap="1" wp14:anchorId="7D29817E" wp14:editId="3F90CD11">
             <wp:simplePos x="0" y="0"/>
             <wp:positionH relativeFrom="column">
               <wp:posOffset>599440</wp:posOffset>
@@ -28275,11 +29231,12 @@
       <w:r>
         <w:rPr>
           <w:noProof/>
+          <w:lang w:val="pt-BR" w:eastAsia="pt-BR"/>
         </w:rPr>
         <mc:AlternateContent>
           <mc:Choice Requires="wps">
             <w:drawing>
-              <wp:anchor distT="0" distB="0" distL="114300" distR="114300" simplePos="0" relativeHeight="251685376" behindDoc="0" locked="0" layoutInCell="1" allowOverlap="1" wp14:anchorId="14E872C7" wp14:editId="3FDCB93D">
+              <wp:anchor distT="0" distB="0" distL="114300" distR="114300" simplePos="0" relativeHeight="251685888" behindDoc="0" locked="0" layoutInCell="1" allowOverlap="1" wp14:anchorId="14E872C7" wp14:editId="3FDCB93D">
                 <wp:simplePos x="0" y="0"/>
                 <wp:positionH relativeFrom="margin">
                   <wp:posOffset>971550</wp:posOffset>
@@ -28353,7 +29310,7 @@
           </mc:Choice>
           <mc:Fallback>
             <w:pict>
-              <v:shape w14:anchorId="14E872C7" id="_x0000_s1063" type="#_x0000_t202" style="position:absolute;left:0;text-align:left;margin-left:76.5pt;margin-top:154.55pt;width:430.2pt;height:58.2pt;z-index:251685376;visibility:visible;mso-wrap-style:square;mso-width-percent:0;mso-wrap-distance-left:9pt;mso-wrap-distance-top:0;mso-wrap-distance-right:9pt;mso-wrap-distance-bottom:0;mso-position-horizontal:absolute;mso-position-horizontal-relative:margin;mso-position-vertical:absolute;mso-position-vertical-relative:text;mso-width-percent:0;mso-width-relative:margin;v-text-anchor:top" o:gfxdata="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" filled="f" stroked="f" strokeweight=".5pt">
+              <v:shape w14:anchorId="14E872C7" id="_x0000_s1063" type="#_x0000_t202" style="position:absolute;left:0;text-align:left;margin-left:76.5pt;margin-top:154.55pt;width:430.2pt;height:58.2pt;z-index:251685888;visibility:visible;mso-wrap-style:square;mso-width-percent:0;mso-wrap-distance-left:9pt;mso-wrap-distance-top:0;mso-wrap-distance-right:9pt;mso-wrap-distance-bottom:0;mso-position-horizontal:absolute;mso-position-horizontal-relative:margin;mso-position-vertical:absolute;mso-position-vertical-relative:text;mso-width-percent:0;mso-width-relative:margin;v-text-anchor:top" o:gfxdata="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" filled="f" stroked="f" strokeweight=".5pt">
                 <v:textbox>
                   <w:txbxContent>
                     <w:p>
@@ -28390,9 +29347,10 @@
       <w:r>
         <w:rPr>
           <w:noProof/>
+          <w:lang w:val="pt-BR" w:eastAsia="pt-BR"/>
         </w:rPr>
         <w:drawing>
-          <wp:anchor distT="0" distB="0" distL="114300" distR="114300" simplePos="0" relativeHeight="251684352" behindDoc="0" locked="0" layoutInCell="1" allowOverlap="1" wp14:anchorId="2D971CF5" wp14:editId="7D3D9DD4">
+          <wp:anchor distT="0" distB="0" distL="114300" distR="114300" simplePos="0" relativeHeight="251684864" behindDoc="0" locked="0" layoutInCell="1" allowOverlap="1" wp14:anchorId="2D971CF5" wp14:editId="7D3D9DD4">
             <wp:simplePos x="0" y="0"/>
             <wp:positionH relativeFrom="column">
               <wp:posOffset>599440</wp:posOffset>
@@ -28467,12 +29425,13 @@
       <w:r>
         <w:rPr>
           <w:noProof/>
+          <w:lang w:val="pt-BR" w:eastAsia="pt-BR"/>
         </w:rPr>
         <w:lastRenderedPageBreak/>
         <mc:AlternateContent>
           <mc:Choice Requires="wps">
             <w:drawing>
-              <wp:anchor distT="0" distB="0" distL="114300" distR="114300" simplePos="0" relativeHeight="251687424" behindDoc="0" locked="0" layoutInCell="1" allowOverlap="1" wp14:anchorId="4C1EAB47" wp14:editId="5538DD54">
+              <wp:anchor distT="0" distB="0" distL="114300" distR="114300" simplePos="0" relativeHeight="251687936" behindDoc="0" locked="0" layoutInCell="1" allowOverlap="1" wp14:anchorId="4C1EAB47" wp14:editId="5538DD54">
                 <wp:simplePos x="0" y="0"/>
                 <wp:positionH relativeFrom="margin">
                   <wp:posOffset>746760</wp:posOffset>
@@ -28546,7 +29505,7 @@
           </mc:Choice>
           <mc:Fallback>
             <w:pict>
-              <v:shape w14:anchorId="4C1EAB47" id="_x0000_s1064" type="#_x0000_t202" style="position:absolute;left:0;text-align:left;margin-left:58.8pt;margin-top:249.95pt;width:430.2pt;height:58.2pt;z-index:251687424;visibility:visible;mso-wrap-style:square;mso-width-percent:0;mso-wrap-distance-left:9pt;mso-wrap-distance-top:0;mso-wrap-distance-right:9pt;mso-wrap-distance-bottom:0;mso-position-horizontal:absolute;mso-position-horizontal-relative:margin;mso-position-vertical:absolute;mso-position-vertical-relative:text;mso-width-percent:0;mso-width-relative:margin;v-text-anchor:top" o:gfxdata="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" filled="f" stroked="f" strokeweight=".5pt">
+              <v:shape w14:anchorId="4C1EAB47" id="_x0000_s1064" type="#_x0000_t202" style="position:absolute;left:0;text-align:left;margin-left:58.8pt;margin-top:249.95pt;width:430.2pt;height:58.2pt;z-index:251687936;visibility:visible;mso-wrap-style:square;mso-width-percent:0;mso-wrap-distance-left:9pt;mso-wrap-distance-top:0;mso-wrap-distance-right:9pt;mso-wrap-distance-bottom:0;mso-position-horizontal:absolute;mso-position-horizontal-relative:margin;mso-position-vertical:absolute;mso-position-vertical-relative:text;mso-width-percent:0;mso-width-relative:margin;v-text-anchor:top" o:gfxdata="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" filled="f" stroked="f" strokeweight=".5pt">
                 <v:textbox>
                   <w:txbxContent>
                     <w:p>
@@ -28592,9 +29551,10 @@
       <w:r>
         <w:rPr>
           <w:noProof/>
+          <w:lang w:val="pt-BR" w:eastAsia="pt-BR"/>
         </w:rPr>
         <w:drawing>
-          <wp:anchor distT="0" distB="0" distL="114300" distR="114300" simplePos="0" relativeHeight="251686400" behindDoc="0" locked="0" layoutInCell="1" allowOverlap="1" wp14:anchorId="558417E4" wp14:editId="11BB304E">
+          <wp:anchor distT="0" distB="0" distL="114300" distR="114300" simplePos="0" relativeHeight="251686912" behindDoc="0" locked="0" layoutInCell="1" allowOverlap="1" wp14:anchorId="558417E4" wp14:editId="11BB304E">
             <wp:simplePos x="0" y="0"/>
             <wp:positionH relativeFrom="column">
               <wp:posOffset>850265</wp:posOffset>
@@ -28670,11 +29630,12 @@
       <w:r>
         <w:rPr>
           <w:noProof/>
+          <w:lang w:val="pt-BR" w:eastAsia="pt-BR"/>
         </w:rPr>
         <mc:AlternateContent>
           <mc:Choice Requires="wps">
             <w:drawing>
-              <wp:anchor distT="0" distB="0" distL="114300" distR="114300" simplePos="0" relativeHeight="251689472" behindDoc="0" locked="0" layoutInCell="1" allowOverlap="1" wp14:anchorId="1F5CC25F" wp14:editId="00F1F34E">
+              <wp:anchor distT="0" distB="0" distL="114300" distR="114300" simplePos="0" relativeHeight="251689984" behindDoc="0" locked="0" layoutInCell="1" allowOverlap="1" wp14:anchorId="1F5CC25F" wp14:editId="00F1F34E">
                 <wp:simplePos x="0" y="0"/>
                 <wp:positionH relativeFrom="margin">
                   <wp:posOffset>746760</wp:posOffset>
@@ -28748,7 +29709,7 @@
           </mc:Choice>
           <mc:Fallback>
             <w:pict>
-              <v:shape w14:anchorId="1F5CC25F" id="_x0000_s1065" type="#_x0000_t202" style="position:absolute;left:0;text-align:left;margin-left:58.8pt;margin-top:249.95pt;width:430.2pt;height:58.2pt;z-index:251689472;visibility:visible;mso-wrap-style:square;mso-width-percent:0;mso-wrap-distance-left:9pt;mso-wrap-distance-top:0;mso-wrap-distance-right:9pt;mso-wrap-distance-bottom:0;mso-position-horizontal:absolute;mso-position-horizontal-relative:margin;mso-position-vertical:absolute;mso-position-vertical-relative:text;mso-width-percent:0;mso-width-relative:margin;v-text-anchor:top" o:gfxdata="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" filled="f" stroked="f" strokeweight=".5pt">
+              <v:shape w14:anchorId="1F5CC25F" id="_x0000_s1065" type="#_x0000_t202" style="position:absolute;left:0;text-align:left;margin-left:58.8pt;margin-top:249.95pt;width:430.2pt;height:58.2pt;z-index:251689984;visibility:visible;mso-wrap-style:square;mso-width-percent:0;mso-wrap-distance-left:9pt;mso-wrap-distance-top:0;mso-wrap-distance-right:9pt;mso-wrap-distance-bottom:0;mso-position-horizontal:absolute;mso-position-horizontal-relative:margin;mso-position-vertical:absolute;mso-position-vertical-relative:text;mso-width-percent:0;mso-width-relative:margin;v-text-anchor:top" o:gfxdata="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" filled="f" stroked="f" strokeweight=".5pt">
                 <v:textbox>
                   <w:txbxContent>
                     <w:p>
@@ -28794,9 +29755,10 @@
       <w:r>
         <w:rPr>
           <w:noProof/>
+          <w:lang w:val="pt-BR" w:eastAsia="pt-BR"/>
         </w:rPr>
         <w:drawing>
-          <wp:anchor distT="0" distB="0" distL="114300" distR="114300" simplePos="0" relativeHeight="251688448" behindDoc="0" locked="0" layoutInCell="1" allowOverlap="1" wp14:anchorId="79C497D8" wp14:editId="018FB3D0">
+          <wp:anchor distT="0" distB="0" distL="114300" distR="114300" simplePos="0" relativeHeight="251688960" behindDoc="0" locked="0" layoutInCell="1" allowOverlap="1" wp14:anchorId="79C497D8" wp14:editId="018FB3D0">
             <wp:simplePos x="0" y="0"/>
             <wp:positionH relativeFrom="column">
               <wp:posOffset>883285</wp:posOffset>
@@ -28877,12 +29839,13 @@
       <w:r>
         <w:rPr>
           <w:noProof/>
+          <w:lang w:val="pt-BR" w:eastAsia="pt-BR"/>
         </w:rPr>
         <w:lastRenderedPageBreak/>
         <mc:AlternateContent>
           <mc:Choice Requires="wps">
             <w:drawing>
-              <wp:anchor distT="0" distB="0" distL="114300" distR="114300" simplePos="0" relativeHeight="251691520" behindDoc="0" locked="0" layoutInCell="1" allowOverlap="1" wp14:anchorId="12CD9AF6" wp14:editId="3CBCCEDF">
+              <wp:anchor distT="0" distB="0" distL="114300" distR="114300" simplePos="0" relativeHeight="251692032" behindDoc="0" locked="0" layoutInCell="1" allowOverlap="1" wp14:anchorId="12CD9AF6" wp14:editId="3CBCCEDF">
                 <wp:simplePos x="0" y="0"/>
                 <wp:positionH relativeFrom="margin">
                   <wp:posOffset>746760</wp:posOffset>
@@ -28956,7 +29919,7 @@
           </mc:Choice>
           <mc:Fallback>
             <w:pict>
-              <v:shape w14:anchorId="12CD9AF6" id="_x0000_s1066" type="#_x0000_t202" style="position:absolute;left:0;text-align:left;margin-left:58.8pt;margin-top:249.95pt;width:430.2pt;height:58.2pt;z-index:251691520;visibility:visible;mso-wrap-style:square;mso-width-percent:0;mso-wrap-distance-left:9pt;mso-wrap-distance-top:0;mso-wrap-distance-right:9pt;mso-wrap-distance-bottom:0;mso-position-horizontal:absolute;mso-position-horizontal-relative:margin;mso-position-vertical:absolute;mso-position-vertical-relative:text;mso-width-percent:0;mso-width-relative:margin;v-text-anchor:top" o:gfxdata="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" filled="f" stroked="f" strokeweight=".5pt">
+              <v:shape w14:anchorId="12CD9AF6" id="_x0000_s1066" type="#_x0000_t202" style="position:absolute;left:0;text-align:left;margin-left:58.8pt;margin-top:249.95pt;width:430.2pt;height:58.2pt;z-index:251692032;visibility:visible;mso-wrap-style:square;mso-width-percent:0;mso-wrap-distance-left:9pt;mso-wrap-distance-top:0;mso-wrap-distance-right:9pt;mso-wrap-distance-bottom:0;mso-position-horizontal:absolute;mso-position-horizontal-relative:margin;mso-position-vertical:absolute;mso-position-vertical-relative:text;mso-width-percent:0;mso-width-relative:margin;v-text-anchor:top" o:gfxdata="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" filled="f" stroked="f" strokeweight=".5pt">
                 <v:textbox>
                   <w:txbxContent>
                     <w:p>
@@ -29002,9 +29965,10 @@
       <w:r>
         <w:rPr>
           <w:noProof/>
+          <w:lang w:val="pt-BR" w:eastAsia="pt-BR"/>
         </w:rPr>
         <w:drawing>
-          <wp:anchor distT="0" distB="0" distL="114300" distR="114300" simplePos="0" relativeHeight="251690496" behindDoc="0" locked="0" layoutInCell="1" allowOverlap="1" wp14:anchorId="7F3844CB" wp14:editId="5D0FA86A">
+          <wp:anchor distT="0" distB="0" distL="114300" distR="114300" simplePos="0" relativeHeight="251691008" behindDoc="0" locked="0" layoutInCell="1" allowOverlap="1" wp14:anchorId="7F3844CB" wp14:editId="5D0FA86A">
             <wp:simplePos x="0" y="0"/>
             <wp:positionH relativeFrom="column">
               <wp:posOffset>829945</wp:posOffset>
@@ -29079,11 +30043,12 @@
       <w:r>
         <w:rPr>
           <w:noProof/>
+          <w:lang w:val="pt-BR" w:eastAsia="pt-BR"/>
         </w:rPr>
         <mc:AlternateContent>
           <mc:Choice Requires="wps">
             <w:drawing>
-              <wp:anchor distT="0" distB="0" distL="114300" distR="114300" simplePos="0" relativeHeight="251693568" behindDoc="0" locked="0" layoutInCell="1" allowOverlap="1" wp14:anchorId="00F82500" wp14:editId="209B8108">
+              <wp:anchor distT="0" distB="0" distL="114300" distR="114300" simplePos="0" relativeHeight="251694080" behindDoc="0" locked="0" layoutInCell="1" allowOverlap="1" wp14:anchorId="00F82500" wp14:editId="209B8108">
                 <wp:simplePos x="0" y="0"/>
                 <wp:positionH relativeFrom="margin">
                   <wp:posOffset>746760</wp:posOffset>
@@ -29157,7 +30122,7 @@
           </mc:Choice>
           <mc:Fallback>
             <w:pict>
-              <v:shape w14:anchorId="00F82500" id="_x0000_s1067" type="#_x0000_t202" style="position:absolute;left:0;text-align:left;margin-left:58.8pt;margin-top:249.95pt;width:430.2pt;height:58.2pt;z-index:251693568;visibility:visible;mso-wrap-style:square;mso-width-percent:0;mso-wrap-distance-left:9pt;mso-wrap-distance-top:0;mso-wrap-distance-right:9pt;mso-wrap-distance-bottom:0;mso-position-horizontal:absolute;mso-position-horizontal-relative:margin;mso-position-vertical:absolute;mso-position-vertical-relative:text;mso-width-percent:0;mso-width-relative:margin;v-text-anchor:top" o:gfxdata="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" filled="f" stroked="f" strokeweight=".5pt">
+              <v:shape w14:anchorId="00F82500" id="_x0000_s1067" type="#_x0000_t202" style="position:absolute;left:0;text-align:left;margin-left:58.8pt;margin-top:249.95pt;width:430.2pt;height:58.2pt;z-index:251694080;visibility:visible;mso-wrap-style:square;mso-width-percent:0;mso-wrap-distance-left:9pt;mso-wrap-distance-top:0;mso-wrap-distance-right:9pt;mso-wrap-distance-bottom:0;mso-position-horizontal:absolute;mso-position-horizontal-relative:margin;mso-position-vertical:absolute;mso-position-vertical-relative:text;mso-width-percent:0;mso-width-relative:margin;v-text-anchor:top" o:gfxdata="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" filled="f" stroked="f" strokeweight=".5pt">
                 <v:textbox>
                   <w:txbxContent>
                     <w:p>
@@ -29203,9 +30168,10 @@
       <w:r>
         <w:rPr>
           <w:noProof/>
+          <w:lang w:val="pt-BR" w:eastAsia="pt-BR"/>
         </w:rPr>
         <w:drawing>
-          <wp:anchor distT="0" distB="0" distL="114300" distR="114300" simplePos="0" relativeHeight="251692544" behindDoc="0" locked="0" layoutInCell="1" allowOverlap="1" wp14:anchorId="28A6F2B0" wp14:editId="325922DF">
+          <wp:anchor distT="0" distB="0" distL="114300" distR="114300" simplePos="0" relativeHeight="251693056" behindDoc="0" locked="0" layoutInCell="1" allowOverlap="1" wp14:anchorId="28A6F2B0" wp14:editId="325922DF">
             <wp:simplePos x="0" y="0"/>
             <wp:positionH relativeFrom="column">
               <wp:posOffset>599440</wp:posOffset>
@@ -29283,12 +30249,13 @@
       <w:r>
         <w:rPr>
           <w:noProof/>
+          <w:lang w:val="pt-BR" w:eastAsia="pt-BR"/>
         </w:rPr>
         <w:lastRenderedPageBreak/>
         <mc:AlternateContent>
           <mc:Choice Requires="wps">
             <w:drawing>
-              <wp:anchor distT="0" distB="0" distL="114300" distR="114300" simplePos="0" relativeHeight="251695616" behindDoc="0" locked="0" layoutInCell="1" allowOverlap="1" wp14:anchorId="28D164D1" wp14:editId="2978978E">
+              <wp:anchor distT="0" distB="0" distL="114300" distR="114300" simplePos="0" relativeHeight="251696128" behindDoc="0" locked="0" layoutInCell="1" allowOverlap="1" wp14:anchorId="28D164D1" wp14:editId="2978978E">
                 <wp:simplePos x="0" y="0"/>
                 <wp:positionH relativeFrom="margin">
                   <wp:posOffset>746760</wp:posOffset>
@@ -29362,7 +30329,7 @@
           </mc:Choice>
           <mc:Fallback>
             <w:pict>
-              <v:shape w14:anchorId="28D164D1" id="_x0000_s1068" type="#_x0000_t202" style="position:absolute;left:0;text-align:left;margin-left:58.8pt;margin-top:249.95pt;width:430.2pt;height:58.2pt;z-index:251695616;visibility:visible;mso-wrap-style:square;mso-width-percent:0;mso-wrap-distance-left:9pt;mso-wrap-distance-top:0;mso-wrap-distance-right:9pt;mso-wrap-distance-bottom:0;mso-position-horizontal:absolute;mso-position-horizontal-relative:margin;mso-position-vertical:absolute;mso-position-vertical-relative:text;mso-width-percent:0;mso-width-relative:margin;v-text-anchor:top" o:gfxdata="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" filled="f" stroked="f" strokeweight=".5pt">
+              <v:shape w14:anchorId="28D164D1" id="_x0000_s1068" type="#_x0000_t202" style="position:absolute;left:0;text-align:left;margin-left:58.8pt;margin-top:249.95pt;width:430.2pt;height:58.2pt;z-index:251696128;visibility:visible;mso-wrap-style:square;mso-width-percent:0;mso-wrap-distance-left:9pt;mso-wrap-distance-top:0;mso-wrap-distance-right:9pt;mso-wrap-distance-bottom:0;mso-position-horizontal:absolute;mso-position-horizontal-relative:margin;mso-position-vertical:absolute;mso-position-vertical-relative:text;mso-width-percent:0;mso-width-relative:margin;v-text-anchor:top" o:gfxdata="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" filled="f" stroked="f" strokeweight=".5pt">
                 <v:textbox>
                   <w:txbxContent>
                     <w:p>
@@ -29414,9 +30381,10 @@
       <w:r>
         <w:rPr>
           <w:noProof/>
+          <w:lang w:val="pt-BR" w:eastAsia="pt-BR"/>
         </w:rPr>
         <w:drawing>
-          <wp:anchor distT="0" distB="0" distL="114300" distR="114300" simplePos="0" relativeHeight="251694592" behindDoc="0" locked="0" layoutInCell="1" allowOverlap="1" wp14:anchorId="451BB32C" wp14:editId="08B1D658">
+          <wp:anchor distT="0" distB="0" distL="114300" distR="114300" simplePos="0" relativeHeight="251695104" behindDoc="0" locked="0" layoutInCell="1" allowOverlap="1" wp14:anchorId="451BB32C" wp14:editId="08B1D658">
             <wp:simplePos x="0" y="0"/>
             <wp:positionH relativeFrom="column">
               <wp:posOffset>972185</wp:posOffset>
@@ -29543,7 +30511,7 @@
 </file>
 
 <file path=word/numbering.xml><?xml version="1.0" encoding="utf-8"?>
-<w:numbering xmlns:wpc="http://schemas.microsoft.com/office/word/2010/wordprocessingCanvas" xmlns:cx="http://schemas.microsoft.com/office/drawing/2014/chartex" xmlns:cx1="http://schemas.microsoft.com/office/drawing/2015/9/8/chartex" xmlns:cx2="http://schemas.microsoft.com/office/drawing/2015/10/21/chartex" xmlns:cx3="http://schemas.microsoft.com/office/drawing/2016/5/9/chartex" xmlns:cx4="http://schemas.microsoft.com/office/drawing/2016/5/10/chartex" xmlns:cx5="http://schemas.microsoft.com/office/drawing/2016/5/11/chartex" xmlns:cx6="http://schemas.microsoft.com/office/drawing/2016/5/12/chartex" xmlns:cx7="http://schemas.microsoft.com/office/drawing/2016/5/13/chartex" xmlns:cx8="http://schemas.microsoft.com/office/drawing/2016/5/14/chartex" xmlns:mc="http://schemas.openxmlformats.org/markup-compatibility/2006" xmlns:aink="http://schemas.microsoft.com/office/drawing/2016/ink" xmlns:am3d="http://schemas.microsoft.com/office/drawing/2017/model3d" xmlns:o="urn:schemas-microsoft-com:office:office" xmlns:oel="http://schemas.microsoft.com/office/2019/extlst" xmlns:r="http://schemas.openxmlformats.org/officeDocument/2006/relationships" xmlns:m="http://schemas.openxmlformats.org/officeDocument/2006/math" xmlns:v="urn:schemas-microsoft-com:vml" xmlns:wp14="http://schemas.microsoft.com/office/word/2010/wordprocessingDrawing" xmlns:wp="http://schemas.openxmlformats.org/drawingml/2006/wordprocessingDrawing" xmlns:w10="urn:schemas-microsoft-com:office:word" xmlns:w="http://schemas.openxmlformats.org/wordprocessingml/2006/main" xmlns:w14="http://schemas.microsoft.com/office/word/2010/wordml" xmlns:w15="http://schemas.microsoft.com/office/word/2012/wordml" xmlns:w16cex="http://schemas.microsoft.com/office/word/2018/wordml/cex" xmlns:w16cid="http://schemas.microsoft.com/office/word/2016/wordml/cid" xmlns:w16="http://schemas.microsoft.com/office/word/2018/wordml" xmlns:w16du="http://schemas.microsoft.com/office/word/2023/wordml/word16du" xmlns:w16sdtdh="http://schemas.microsoft.com/office/word/2020/wordml/sdtdatahash" xmlns:w16se="http://schemas.microsoft.com/office/word/2015/wordml/symex" xmlns:wpg="http://schemas.microsoft.com/office/word/2010/wordprocessingGroup" xmlns:wpi="http://schemas.microsoft.com/office/word/2010/wordprocessingInk" xmlns:wne="http://schemas.microsoft.com/office/word/2006/wordml" xmlns:wps="http://schemas.microsoft.com/office/word/2010/wordprocessingShape" mc:Ignorable="w14 w15 w16se w16cid w16 w16cex w16sdtdh wp14">
+<w:numbering xmlns:wpc="http://schemas.microsoft.com/office/word/2010/wordprocessingCanvas" xmlns:cx="http://schemas.microsoft.com/office/drawing/2014/chartex" xmlns:mc="http://schemas.openxmlformats.org/markup-compatibility/2006" xmlns:o="urn:schemas-microsoft-com:office:office" xmlns:r="http://schemas.openxmlformats.org/officeDocument/2006/relationships" xmlns:m="http://schemas.openxmlformats.org/officeDocument/2006/math" xmlns:v="urn:schemas-microsoft-com:vml" xmlns:wp14="http://schemas.microsoft.com/office/word/2010/wordprocessingDrawing" xmlns:wp="http://schemas.openxmlformats.org/drawingml/2006/wordprocessingDrawing" xmlns:w10="urn:schemas-microsoft-com:office:word" xmlns:w="http://schemas.openxmlformats.org/wordprocessingml/2006/main" xmlns:w14="http://schemas.microsoft.com/office/word/2010/wordml" xmlns:w15="http://schemas.microsoft.com/office/word/2012/wordml" xmlns:w16se="http://schemas.microsoft.com/office/word/2015/wordml/symex" xmlns:wpg="http://schemas.microsoft.com/office/word/2010/wordprocessingGroup" xmlns:wpi="http://schemas.microsoft.com/office/word/2010/wordprocessingInk" xmlns:wne="http://schemas.microsoft.com/office/word/2006/wordml" xmlns:wps="http://schemas.microsoft.com/office/word/2010/wordprocessingShape" mc:Ignorable="w14 w15 w16se wp14">
   <w:abstractNum w:abstractNumId="0" w15:restartNumberingAfterBreak="0">
     <w:nsid w:val="08A7270B"/>
     <w:multiLevelType w:val="multilevel"/>
@@ -29666,9 +30634,9 @@
     </w:lvl>
   </w:abstractNum>
   <w:abstractNum w:abstractNumId="1" w15:restartNumberingAfterBreak="0">
-    <w:nsid w:val="20865CC3"/>
+    <w:nsid w:val="12161AA6"/>
     <w:multiLevelType w:val="multilevel"/>
-    <w:tmpl w:val="C6CC3C10"/>
+    <w:tmpl w:val="C6C876BA"/>
     <w:lvl w:ilvl="0">
       <w:start w:val="6"/>
       <w:numFmt w:val="decimal"/>
@@ -29785,6 +30753,125 @@
     </w:lvl>
   </w:abstractNum>
   <w:abstractNum w:abstractNumId="2" w15:restartNumberingAfterBreak="0">
+    <w:nsid w:val="20865CC3"/>
+    <w:multiLevelType w:val="multilevel"/>
+    <w:tmpl w:val="C6CC3C10"/>
+    <w:lvl w:ilvl="0">
+      <w:start w:val="6"/>
+      <w:numFmt w:val="decimal"/>
+      <w:lvlText w:val="%1"/>
+      <w:lvlJc w:val="left"/>
+      <w:pPr>
+        <w:ind w:left="2358" w:hanging="1056"/>
+      </w:pPr>
+      <w:rPr>
+        <w:rFonts w:hint="default"/>
+      </w:rPr>
+    </w:lvl>
+    <w:lvl w:ilvl="1">
+      <w:start w:val="1"/>
+      <w:numFmt w:val="decimal"/>
+      <w:lvlText w:val="%1.%2"/>
+      <w:lvlJc w:val="left"/>
+      <w:pPr>
+        <w:ind w:left="2358" w:hanging="1056"/>
+      </w:pPr>
+      <w:rPr>
+        <w:rFonts w:ascii="Arial" w:eastAsia="Arial" w:hAnsi="Arial" w:cs="Arial" w:hint="default"/>
+        <w:b/>
+        <w:bCs/>
+        <w:spacing w:val="0"/>
+        <w:w w:val="99"/>
+        <w:sz w:val="24"/>
+        <w:szCs w:val="24"/>
+      </w:rPr>
+    </w:lvl>
+    <w:lvl w:ilvl="2">
+      <w:start w:val="6"/>
+      <w:numFmt w:val="decimal"/>
+      <w:lvlText w:val="%1.%2.%3"/>
+      <w:lvlJc w:val="left"/>
+      <w:pPr>
+        <w:ind w:left="1991" w:hanging="690"/>
+      </w:pPr>
+      <w:rPr>
+        <w:rFonts w:ascii="Arial" w:eastAsia="Arial" w:hAnsi="Arial" w:cs="Arial" w:hint="default"/>
+        <w:b/>
+        <w:bCs/>
+        <w:spacing w:val="0"/>
+        <w:w w:val="99"/>
+        <w:sz w:val="24"/>
+        <w:szCs w:val="24"/>
+      </w:rPr>
+    </w:lvl>
+    <w:lvl w:ilvl="3">
+      <w:numFmt w:val="bullet"/>
+      <w:lvlText w:val="•"/>
+      <w:lvlJc w:val="left"/>
+      <w:pPr>
+        <w:ind w:left="4268" w:hanging="690"/>
+      </w:pPr>
+      <w:rPr>
+        <w:rFonts w:hint="default"/>
+      </w:rPr>
+    </w:lvl>
+    <w:lvl w:ilvl="4">
+      <w:numFmt w:val="bullet"/>
+      <w:lvlText w:val="•"/>
+      <w:lvlJc w:val="left"/>
+      <w:pPr>
+        <w:ind w:left="5222" w:hanging="690"/>
+      </w:pPr>
+      <w:rPr>
+        <w:rFonts w:hint="default"/>
+      </w:rPr>
+    </w:lvl>
+    <w:lvl w:ilvl="5">
+      <w:numFmt w:val="bullet"/>
+      <w:lvlText w:val="•"/>
+      <w:lvlJc w:val="left"/>
+      <w:pPr>
+        <w:ind w:left="6176" w:hanging="690"/>
+      </w:pPr>
+      <w:rPr>
+        <w:rFonts w:hint="default"/>
+      </w:rPr>
+    </w:lvl>
+    <w:lvl w:ilvl="6">
+      <w:numFmt w:val="bullet"/>
+      <w:lvlText w:val="•"/>
+      <w:lvlJc w:val="left"/>
+      <w:pPr>
+        <w:ind w:left="7130" w:hanging="690"/>
+      </w:pPr>
+      <w:rPr>
+        <w:rFonts w:hint="default"/>
+      </w:rPr>
+    </w:lvl>
+    <w:lvl w:ilvl="7">
+      <w:numFmt w:val="bullet"/>
+      <w:lvlText w:val="•"/>
+      <w:lvlJc w:val="left"/>
+      <w:pPr>
+        <w:ind w:left="8084" w:hanging="690"/>
+      </w:pPr>
+      <w:rPr>
+        <w:rFonts w:hint="default"/>
+      </w:rPr>
+    </w:lvl>
+    <w:lvl w:ilvl="8">
+      <w:numFmt w:val="bullet"/>
+      <w:lvlText w:val="•"/>
+      <w:lvlJc w:val="left"/>
+      <w:pPr>
+        <w:ind w:left="9038" w:hanging="690"/>
+      </w:pPr>
+      <w:rPr>
+        <w:rFonts w:hint="default"/>
+      </w:rPr>
+    </w:lvl>
+  </w:abstractNum>
+  <w:abstractNum w:abstractNumId="3" w15:restartNumberingAfterBreak="0">
     <w:nsid w:val="209115CF"/>
     <w:multiLevelType w:val="hybridMultilevel"/>
     <w:tmpl w:val="B09854FE"/>
@@ -29901,7 +30988,7 @@
       </w:rPr>
     </w:lvl>
   </w:abstractNum>
-  <w:abstractNum w:abstractNumId="3" w15:restartNumberingAfterBreak="0">
+  <w:abstractNum w:abstractNumId="4" w15:restartNumberingAfterBreak="0">
     <w:nsid w:val="2B424FA5"/>
     <w:multiLevelType w:val="hybridMultilevel"/>
     <w:tmpl w:val="64C694FE"/>
@@ -30018,7 +31105,7 @@
       </w:rPr>
     </w:lvl>
   </w:abstractNum>
-  <w:abstractNum w:abstractNumId="4" w15:restartNumberingAfterBreak="0">
+  <w:abstractNum w:abstractNumId="5" w15:restartNumberingAfterBreak="0">
     <w:nsid w:val="349C06F0"/>
     <w:multiLevelType w:val="hybridMultilevel"/>
     <w:tmpl w:val="9D92552E"/>
@@ -30139,7 +31226,7 @@
       </w:rPr>
     </w:lvl>
   </w:abstractNum>
-  <w:abstractNum w:abstractNumId="5" w15:restartNumberingAfterBreak="0">
+  <w:abstractNum w:abstractNumId="6" w15:restartNumberingAfterBreak="0">
     <w:nsid w:val="37044DE3"/>
     <w:multiLevelType w:val="hybridMultilevel"/>
     <w:tmpl w:val="917A96F2"/>
@@ -30256,7 +31343,7 @@
       </w:rPr>
     </w:lvl>
   </w:abstractNum>
-  <w:abstractNum w:abstractNumId="6" w15:restartNumberingAfterBreak="0">
+  <w:abstractNum w:abstractNumId="7" w15:restartNumberingAfterBreak="0">
     <w:nsid w:val="44E70DEC"/>
     <w:multiLevelType w:val="multilevel"/>
     <w:tmpl w:val="97EA608A"/>
@@ -30384,7 +31471,7 @@
       </w:rPr>
     </w:lvl>
   </w:abstractNum>
-  <w:abstractNum w:abstractNumId="7" w15:restartNumberingAfterBreak="0">
+  <w:abstractNum w:abstractNumId="8" w15:restartNumberingAfterBreak="0">
     <w:nsid w:val="4C842C68"/>
     <w:multiLevelType w:val="hybridMultilevel"/>
     <w:tmpl w:val="B928EDA8"/>
@@ -30501,7 +31588,7 @@
       </w:rPr>
     </w:lvl>
   </w:abstractNum>
-  <w:abstractNum w:abstractNumId="8" w15:restartNumberingAfterBreak="0">
+  <w:abstractNum w:abstractNumId="9" w15:restartNumberingAfterBreak="0">
     <w:nsid w:val="51BE33ED"/>
     <w:multiLevelType w:val="hybridMultilevel"/>
     <w:tmpl w:val="B49C4832"/>
@@ -30618,7 +31705,7 @@
       </w:rPr>
     </w:lvl>
   </w:abstractNum>
-  <w:abstractNum w:abstractNumId="9" w15:restartNumberingAfterBreak="0">
+  <w:abstractNum w:abstractNumId="10" w15:restartNumberingAfterBreak="0">
     <w:nsid w:val="53B172FB"/>
     <w:multiLevelType w:val="hybridMultilevel"/>
     <w:tmpl w:val="9BA464A0"/>
@@ -30736,7 +31823,7 @@
       </w:rPr>
     </w:lvl>
   </w:abstractNum>
-  <w:abstractNum w:abstractNumId="10" w15:restartNumberingAfterBreak="0">
+  <w:abstractNum w:abstractNumId="11" w15:restartNumberingAfterBreak="0">
     <w:nsid w:val="59560F9D"/>
     <w:multiLevelType w:val="multilevel"/>
     <w:tmpl w:val="0ABACF60"/>
@@ -30855,7 +31942,7 @@
       </w:rPr>
     </w:lvl>
   </w:abstractNum>
-  <w:abstractNum w:abstractNumId="11" w15:restartNumberingAfterBreak="0">
+  <w:abstractNum w:abstractNumId="12" w15:restartNumberingAfterBreak="0">
     <w:nsid w:val="5F6F6E02"/>
     <w:multiLevelType w:val="multilevel"/>
     <w:tmpl w:val="0718A600"/>
@@ -30974,7 +32061,7 @@
       </w:rPr>
     </w:lvl>
   </w:abstractNum>
-  <w:abstractNum w:abstractNumId="12" w15:restartNumberingAfterBreak="0">
+  <w:abstractNum w:abstractNumId="13" w15:restartNumberingAfterBreak="0">
     <w:nsid w:val="618F68C1"/>
     <w:multiLevelType w:val="hybridMultilevel"/>
     <w:tmpl w:val="10142208"/>
@@ -31091,7 +32178,7 @@
       </w:rPr>
     </w:lvl>
   </w:abstractNum>
-  <w:abstractNum w:abstractNumId="13" w15:restartNumberingAfterBreak="0">
+  <w:abstractNum w:abstractNumId="14" w15:restartNumberingAfterBreak="0">
     <w:nsid w:val="6E272496"/>
     <w:multiLevelType w:val="multilevel"/>
     <w:tmpl w:val="0ABACF60"/>
@@ -31210,7 +32297,7 @@
       </w:rPr>
     </w:lvl>
   </w:abstractNum>
-  <w:abstractNum w:abstractNumId="14" w15:restartNumberingAfterBreak="0">
+  <w:abstractNum w:abstractNumId="15" w15:restartNumberingAfterBreak="0">
     <w:nsid w:val="75A34B21"/>
     <w:multiLevelType w:val="multilevel"/>
     <w:tmpl w:val="BA2242C0"/>
@@ -31322,56 +32409,59 @@
       </w:rPr>
     </w:lvl>
   </w:abstractNum>
-  <w:num w:numId="1" w16cid:durableId="1298099485">
+  <w:num w:numId="1">
+    <w:abstractNumId w:val="10"/>
+  </w:num>
+  <w:num w:numId="2">
+    <w:abstractNumId w:val="13"/>
+  </w:num>
+  <w:num w:numId="3">
     <w:abstractNumId w:val="9"/>
   </w:num>
-  <w:num w:numId="2" w16cid:durableId="499656539">
+  <w:num w:numId="4">
+    <w:abstractNumId w:val="8"/>
+  </w:num>
+  <w:num w:numId="5">
+    <w:abstractNumId w:val="4"/>
+  </w:num>
+  <w:num w:numId="6">
+    <w:abstractNumId w:val="6"/>
+  </w:num>
+  <w:num w:numId="7">
+    <w:abstractNumId w:val="3"/>
+  </w:num>
+  <w:num w:numId="8">
+    <w:abstractNumId w:val="7"/>
+  </w:num>
+  <w:num w:numId="9">
+    <w:abstractNumId w:val="0"/>
+  </w:num>
+  <w:num w:numId="10">
+    <w:abstractNumId w:val="5"/>
+  </w:num>
+  <w:num w:numId="11">
+    <w:abstractNumId w:val="15"/>
+  </w:num>
+  <w:num w:numId="12">
+    <w:abstractNumId w:val="2"/>
+  </w:num>
+  <w:num w:numId="13">
     <w:abstractNumId w:val="12"/>
   </w:num>
-  <w:num w:numId="3" w16cid:durableId="137115313">
-    <w:abstractNumId w:val="8"/>
+  <w:num w:numId="14">
+    <w:abstractNumId w:val="11"/>
   </w:num>
-  <w:num w:numId="4" w16cid:durableId="75901013">
-    <w:abstractNumId w:val="7"/>
-  </w:num>
-  <w:num w:numId="5" w16cid:durableId="1154446088">
-    <w:abstractNumId w:val="3"/>
-  </w:num>
-  <w:num w:numId="6" w16cid:durableId="499740520">
-    <w:abstractNumId w:val="5"/>
-  </w:num>
-  <w:num w:numId="7" w16cid:durableId="590047259">
-    <w:abstractNumId w:val="2"/>
-  </w:num>
-  <w:num w:numId="8" w16cid:durableId="1310474962">
-    <w:abstractNumId w:val="6"/>
-  </w:num>
-  <w:num w:numId="9" w16cid:durableId="2099785620">
-    <w:abstractNumId w:val="0"/>
-  </w:num>
-  <w:num w:numId="10" w16cid:durableId="1386248700">
-    <w:abstractNumId w:val="4"/>
-  </w:num>
-  <w:num w:numId="11" w16cid:durableId="1870099480">
+  <w:num w:numId="15">
     <w:abstractNumId w:val="14"/>
   </w:num>
-  <w:num w:numId="12" w16cid:durableId="2115593412">
+  <w:num w:numId="16">
     <w:abstractNumId w:val="1"/>
-  </w:num>
-  <w:num w:numId="13" w16cid:durableId="1705015619">
-    <w:abstractNumId w:val="11"/>
-  </w:num>
-  <w:num w:numId="14" w16cid:durableId="567689672">
-    <w:abstractNumId w:val="10"/>
-  </w:num>
-  <w:num w:numId="15" w16cid:durableId="51278187">
-    <w:abstractNumId w:val="13"/>
   </w:num>
 </w:numbering>
 </file>
 
 <file path=word/styles.xml><?xml version="1.0" encoding="utf-8"?>
-<w:styles xmlns:mc="http://schemas.openxmlformats.org/markup-compatibility/2006" xmlns:r="http://schemas.openxmlformats.org/officeDocument/2006/relationships" xmlns:w="http://schemas.openxmlformats.org/wordprocessingml/2006/main" xmlns:w14="http://schemas.microsoft.com/office/word/2010/wordml" xmlns:w15="http://schemas.microsoft.com/office/word/2012/wordml" xmlns:w16cex="http://schemas.microsoft.com/office/word/2018/wordml/cex" xmlns:w16cid="http://schemas.microsoft.com/office/word/2016/wordml/cid" xmlns:w16="http://schemas.microsoft.com/office/word/2018/wordml" xmlns:w16sdtdh="http://schemas.microsoft.com/office/word/2020/wordml/sdtdatahash" xmlns:w16se="http://schemas.microsoft.com/office/word/2015/wordml/symex" mc:Ignorable="w14 w15 w16se w16cid w16 w16cex w16sdtdh">
+<w:styles xmlns:mc="http://schemas.openxmlformats.org/markup-compatibility/2006" xmlns:r="http://schemas.openxmlformats.org/officeDocument/2006/relationships" xmlns:w="http://schemas.openxmlformats.org/wordprocessingml/2006/main" xmlns:w14="http://schemas.microsoft.com/office/word/2010/wordml" xmlns:w15="http://schemas.microsoft.com/office/word/2012/wordml" xmlns:w16se="http://schemas.microsoft.com/office/word/2015/wordml/symex" mc:Ignorable="w14 w15 w16se">
   <w:docDefaults>
     <w:rPrDefault>
       <w:rPr>
@@ -31389,7 +32479,7 @@
       </w:pPr>
     </w:pPrDefault>
   </w:docDefaults>
-  <w:latentStyles w:defLockedState="0" w:defUIPriority="99" w:defSemiHidden="0" w:defUnhideWhenUsed="0" w:defQFormat="0" w:count="376">
+  <w:latentStyles w:defLockedState="0" w:defUIPriority="99" w:defSemiHidden="0" w:defUnhideWhenUsed="0" w:defQFormat="0" w:count="371">
     <w:lsdException w:name="Normal" w:uiPriority="0" w:qFormat="1"/>
     <w:lsdException w:name="heading 1" w:uiPriority="9" w:qFormat="1"/>
     <w:lsdException w:name="heading 2" w:semiHidden="1" w:uiPriority="9" w:unhideWhenUsed="1" w:qFormat="1"/>
@@ -31761,11 +32851,6 @@
     <w:lsdException w:name="List Table 5 Dark Accent 6" w:uiPriority="50"/>
     <w:lsdException w:name="List Table 6 Colorful Accent 6" w:uiPriority="51"/>
     <w:lsdException w:name="List Table 7 Colorful Accent 6" w:uiPriority="52"/>
-    <w:lsdException w:name="Mention" w:semiHidden="1" w:unhideWhenUsed="1"/>
-    <w:lsdException w:name="Smart Hyperlink" w:semiHidden="1" w:unhideWhenUsed="1"/>
-    <w:lsdException w:name="Hashtag" w:semiHidden="1" w:unhideWhenUsed="1"/>
-    <w:lsdException w:name="Unresolved Mention" w:semiHidden="1" w:unhideWhenUsed="1"/>
-    <w:lsdException w:name="Smart Link" w:semiHidden="1" w:unhideWhenUsed="1"/>
   </w:latentStyles>
   <w:style w:type="paragraph" w:default="1" w:styleId="Normal">
     <w:name w:val="Normal"/>
@@ -32204,7 +33289,7 @@
 </file>
 
 <file path=customXml/itemProps1.xml><?xml version="1.0" encoding="utf-8"?>
-<ds:datastoreItem xmlns:ds="http://schemas.openxmlformats.org/officeDocument/2006/customXml" ds:itemID="{F4A763B7-61B8-4A29-8767-E12E4F1F55A7}">
+<ds:datastoreItem xmlns:ds="http://schemas.openxmlformats.org/officeDocument/2006/customXml" ds:itemID="{C1A5B2EE-F58D-43F5-8191-A4116D7EC075}">
   <ds:schemaRefs>
     <ds:schemaRef ds:uri="http://schemas.openxmlformats.org/officeDocument/2006/bibliography"/>
   </ds:schemaRefs>

</xml_diff>